<commit_message>
Docts: se agrega modificacion
</commit_message>
<xml_diff>
--- a/Tercer_Trimestres/Plan de pruebas/Plan de Pruebas.docx
+++ b/Tercer_Trimestres/Plan de pruebas/Plan de Pruebas.docx
@@ -1586,7 +1586,13 @@
               <w:rPr>
                 <w:sz w:val="24"/>
               </w:rPr>
-              <w:t xml:space="preserve"> Puello Sanchez</w:t>
+              <w:t xml:space="preserve"> Puello </w:t>
+            </w:r>
+            <w:r>
+              <w:rPr>
+                <w:sz w:val="24"/>
+              </w:rPr>
+              <w:t>Sánchez</w:t>
             </w:r>
           </w:p>
         </w:tc>
@@ -2480,50 +2486,17 @@
               <w:tab w:val="right" w:leader="dot" w:pos="8649"/>
             </w:tabs>
             <w:ind w:left="120" w:firstLine="0"/>
+            <w:sectPr>
+              <w:headerReference w:type="default" r:id="rId13"/>
+              <w:footerReference w:type="default" r:id="rId14"/>
+              <w:pgSz w:w="12240" w:h="15840"/>
+              <w:pgMar w:top="2280" w:right="1060" w:bottom="1200" w:left="1580" w:header="1021" w:footer="1008" w:gutter="0"/>
+              <w:cols w:space="720"/>
+            </w:sectPr>
           </w:pPr>
-          <w:r>
-            <w:t>5.</w:t>
-          </w:r>
-          <w:r>
-            <w:tab/>
-            <w:t>CRONOGRAMA</w:t>
-          </w:r>
-          <w:r>
-            <w:rPr>
-              <w:spacing w:val="-2"/>
-            </w:rPr>
-            <w:t xml:space="preserve"> </w:t>
-          </w:r>
-          <w:r>
-            <w:t>DEL</w:t>
-          </w:r>
-          <w:r>
-            <w:rPr>
-              <w:spacing w:val="-2"/>
-            </w:rPr>
-            <w:t xml:space="preserve"> </w:t>
-          </w:r>
-          <w:r>
-            <w:t>PROYECTO</w:t>
-          </w:r>
-          <w:r>
-            <w:tab/>
-            <w:t>32</w:t>
-          </w:r>
         </w:p>
       </w:sdtContent>
     </w:sdt>
-    <w:p>
-      <w:pPr>
-        <w:sectPr>
-          <w:headerReference w:type="default" r:id="rId13"/>
-          <w:footerReference w:type="default" r:id="rId14"/>
-          <w:pgSz w:w="12240" w:h="15840"/>
-          <w:pgMar w:top="2280" w:right="1060" w:bottom="1200" w:left="1580" w:header="1021" w:footer="1008" w:gutter="0"/>
-          <w:cols w:space="720"/>
-        </w:sectPr>
-      </w:pPr>
-    </w:p>
     <w:p>
       <w:pPr>
         <w:pStyle w:val="Textoindependiente"/>
@@ -2973,10 +2946,7 @@
         <w:t xml:space="preserve"> </w:t>
       </w:r>
       <w:r>
-        <w:t>proceso</w:t>
-      </w:r>
-      <w:r>
-        <w:t>s</w:t>
+        <w:t>procesos</w:t>
       </w:r>
       <w:r>
         <w:rPr>
@@ -3021,7 +2991,7 @@
         <w:t xml:space="preserve"> </w:t>
       </w:r>
       <w:r>
-        <w:t>y</w:t>
+        <w:t>en</w:t>
       </w:r>
       <w:r>
         <w:rPr>
@@ -3030,26 +3000,8 @@
         <w:t xml:space="preserve"> </w:t>
       </w:r>
       <w:r>
-        <w:t>proporcionando</w:t>
-      </w:r>
-      <w:r>
-        <w:rPr>
-          <w:spacing w:val="1"/>
-        </w:rPr>
-        <w:t xml:space="preserve"> </w:t>
-      </w:r>
-      <w:r>
-        <w:t>a</w:t>
-      </w:r>
-      <w:r>
-        <w:rPr>
-          <w:spacing w:val="1"/>
-        </w:rPr>
-        <w:t xml:space="preserve"> </w:t>
-      </w:r>
-      <w:r>
-        <w:rPr>
-          <w:b/>
+        <w:rPr>
+          <w:bCs/>
         </w:rPr>
         <w:t>FarmiFarmacy</w:t>
       </w:r>
@@ -3061,16 +3013,10 @@
         <w:t xml:space="preserve"> </w:t>
       </w:r>
       <w:r>
-        <w:t>garantizar</w:t>
-      </w:r>
-      <w:r>
-        <w:rPr>
-          <w:spacing w:val="1"/>
-        </w:rPr>
-        <w:t xml:space="preserve"> </w:t>
-      </w:r>
-      <w:r>
-        <w:t>la</w:t>
+        <w:t>garantiza</w:t>
+      </w:r>
+      <w:r>
+        <w:t>ndo</w:t>
       </w:r>
       <w:r>
         <w:rPr>
@@ -3652,13 +3598,6 @@
       </w:r>
       <w:r>
         <w:rPr>
-          <w:b/>
-          <w:i/>
-        </w:rPr>
-        <w:t>DETALLADO</w:t>
-      </w:r>
-      <w:r>
-        <w:rPr>
           <w:spacing w:val="1"/>
         </w:rPr>
         <w:t xml:space="preserve"> </w:t>
@@ -3682,10 +3621,7 @@
         <w:t xml:space="preserve"> </w:t>
       </w:r>
       <w:r>
-        <w:t>forma organizada las difer</w:t>
-      </w:r>
-      <w:r>
-        <w:t>entes actividades que se realizarán en el proceso del plan de pruebas</w:t>
+        <w:t>forma organizada las diferentes actividades que se realizarán en el proceso del plan de pruebas</w:t>
       </w:r>
       <w:r>
         <w:rPr>
@@ -3860,7 +3796,7 @@
         <w:t xml:space="preserve"> </w:t>
       </w:r>
       <w:r>
-        <w:t>recursos, cronograma, asignaciones,</w:t>
+        <w:t>recursos,  asignaciones,</w:t>
       </w:r>
       <w:r>
         <w:rPr>
@@ -4504,10 +4440,7 @@
         <w:t xml:space="preserve"> </w:t>
       </w:r>
       <w:r>
-        <w:t>ejec</w:t>
-      </w:r>
-      <w:r>
-        <w:t>ución</w:t>
+        <w:t>ejecución</w:t>
       </w:r>
       <w:r>
         <w:rPr>
@@ -5456,10 +5389,7 @@
         <w:t xml:space="preserve"> </w:t>
       </w:r>
       <w:r>
-        <w:t>proyecto</w:t>
-      </w:r>
-      <w:r>
-        <w:t>.</w:t>
+        <w:t>proyecto.</w:t>
       </w:r>
     </w:p>
     <w:p>
@@ -5887,18 +5817,6 @@
         </w:rPr>
         <w:t xml:space="preserve"> </w:t>
       </w:r>
-      <w:r>
-        <w:t>de</w:t>
-      </w:r>
-      <w:r>
-        <w:rPr>
-          <w:spacing w:val="-9"/>
-        </w:rPr>
-        <w:t xml:space="preserve"> </w:t>
-      </w:r>
-      <w:r>
-        <w:t>nómina</w:t>
-      </w:r>
     </w:p>
     <w:p>
       <w:pPr>
@@ -5910,12 +5828,6 @@
           <w:b/>
         </w:rPr>
         <w:t>FarmiFarmacy</w:t>
-      </w:r>
-      <w:r>
-        <w:rPr>
-          <w:b/>
-        </w:rPr>
-        <w:t xml:space="preserve"> </w:t>
       </w:r>
       <w:r>
         <w:t>,</w:t>
@@ -5953,34 +5865,27 @@
         <w:spacing w:before="39"/>
       </w:pPr>
       <w:r>
-        <w:t>Capa</w:t>
-      </w:r>
-      <w:r>
-        <w:rPr>
-          <w:spacing w:val="-1"/>
-        </w:rPr>
-        <w:t xml:space="preserve"> </w:t>
-      </w:r>
-      <w:r>
-        <w:t>Lógica</w:t>
-      </w:r>
-      <w:r>
-        <w:rPr>
-          <w:spacing w:val="45"/>
-        </w:rPr>
-        <w:t xml:space="preserve"> </w:t>
-      </w:r>
-      <w:r>
-        <w:t>de</w:t>
-      </w:r>
-      <w:r>
-        <w:rPr>
-          <w:spacing w:val="-1"/>
-        </w:rPr>
-        <w:t xml:space="preserve"> </w:t>
-      </w:r>
-      <w:r>
-        <w:t>Negocio.</w:t>
+        <w:t>C</w:t>
+      </w:r>
+      <w:r>
+        <w:t>liente</w:t>
+      </w:r>
+    </w:p>
+    <w:p>
+      <w:pPr>
+        <w:pStyle w:val="Prrafodelista"/>
+        <w:numPr>
+          <w:ilvl w:val="4"/>
+          <w:numId w:val="7"/>
+        </w:numPr>
+        <w:tabs>
+          <w:tab w:val="left" w:pos="1188"/>
+          <w:tab w:val="left" w:pos="1189"/>
+        </w:tabs>
+        <w:spacing w:before="39"/>
+      </w:pPr>
+      <w:r>
+        <w:t>Usuarios</w:t>
       </w:r>
     </w:p>
     <w:p>
@@ -5997,34 +5902,58 @@
         <w:spacing w:before="44"/>
       </w:pPr>
       <w:r>
-        <w:t>Capa</w:t>
-      </w:r>
-      <w:r>
-        <w:rPr>
-          <w:spacing w:val="-1"/>
-        </w:rPr>
-        <w:t xml:space="preserve"> </w:t>
-      </w:r>
-      <w:r>
-        <w:t>de</w:t>
-      </w:r>
-      <w:r>
-        <w:rPr>
-          <w:spacing w:val="-2"/>
-        </w:rPr>
-        <w:t xml:space="preserve"> </w:t>
-      </w:r>
-      <w:r>
-        <w:t>Acceso a</w:t>
-      </w:r>
-      <w:r>
-        <w:rPr>
-          <w:spacing w:val="-1"/>
-        </w:rPr>
-        <w:t xml:space="preserve"> </w:t>
-      </w:r>
-      <w:r>
-        <w:t>Datos.</w:t>
+        <w:t>Empleado</w:t>
+      </w:r>
+    </w:p>
+    <w:p>
+      <w:pPr>
+        <w:pStyle w:val="Prrafodelista"/>
+        <w:numPr>
+          <w:ilvl w:val="4"/>
+          <w:numId w:val="7"/>
+        </w:numPr>
+        <w:tabs>
+          <w:tab w:val="left" w:pos="1188"/>
+          <w:tab w:val="left" w:pos="1189"/>
+        </w:tabs>
+        <w:spacing w:before="44"/>
+      </w:pPr>
+      <w:r>
+        <w:t xml:space="preserve">Administrador </w:t>
+      </w:r>
+    </w:p>
+    <w:p>
+      <w:pPr>
+        <w:pStyle w:val="Prrafodelista"/>
+        <w:numPr>
+          <w:ilvl w:val="4"/>
+          <w:numId w:val="7"/>
+        </w:numPr>
+        <w:tabs>
+          <w:tab w:val="left" w:pos="1188"/>
+          <w:tab w:val="left" w:pos="1189"/>
+        </w:tabs>
+        <w:spacing w:before="44"/>
+      </w:pPr>
+      <w:r>
+        <w:t>Producto</w:t>
+      </w:r>
+    </w:p>
+    <w:p>
+      <w:pPr>
+        <w:pStyle w:val="Prrafodelista"/>
+        <w:numPr>
+          <w:ilvl w:val="4"/>
+          <w:numId w:val="7"/>
+        </w:numPr>
+        <w:tabs>
+          <w:tab w:val="left" w:pos="1188"/>
+          <w:tab w:val="left" w:pos="1189"/>
+        </w:tabs>
+        <w:spacing w:before="44"/>
+      </w:pPr>
+      <w:r>
+        <w:t>Pago</w:t>
       </w:r>
     </w:p>
     <w:p>
@@ -6050,8 +5979,39 @@
         <w:t xml:space="preserve"> </w:t>
       </w:r>
       <w:r>
-        <w:t>Funcionales.</w:t>
-      </w:r>
+        <w:t>Fun</w:t>
+      </w:r>
+      <w:r>
+        <w:t xml:space="preserve">ciones </w:t>
+      </w:r>
+    </w:p>
+    <w:p>
+      <w:pPr>
+        <w:pStyle w:val="Prrafodelista"/>
+        <w:numPr>
+          <w:ilvl w:val="4"/>
+          <w:numId w:val="7"/>
+        </w:numPr>
+        <w:tabs>
+          <w:tab w:val="left" w:pos="1188"/>
+          <w:tab w:val="left" w:pos="1189"/>
+        </w:tabs>
+        <w:spacing w:before="39"/>
+      </w:pPr>
+      <w:r>
+        <w:t>Requerimientos no Funcionales</w:t>
+      </w:r>
+    </w:p>
+    <w:p>
+      <w:pPr>
+        <w:pStyle w:val="Prrafodelista"/>
+        <w:tabs>
+          <w:tab w:val="left" w:pos="1188"/>
+          <w:tab w:val="left" w:pos="1189"/>
+        </w:tabs>
+        <w:spacing w:before="39"/>
+        <w:ind w:left="1189" w:firstLine="0"/>
+      </w:pPr>
     </w:p>
     <w:p>
       <w:pPr>
@@ -7192,6 +7152,7 @@
         <w:t xml:space="preserve"> </w:t>
       </w:r>
       <w:r>
+        <w:lastRenderedPageBreak/>
         <w:t xml:space="preserve">de información de </w:t>
       </w:r>
       <w:r>
@@ -7207,10 +7168,7 @@
         <w:t xml:space="preserve"> </w:t>
       </w:r>
       <w:r>
-        <w:t>software a través del ciclo de vida del proyecto y se provee</w:t>
-      </w:r>
-      <w:r>
-        <w:t>n contextos de trabajo estables para los</w:t>
+        <w:t>software a través del ciclo de vida del proyecto y se proveen contextos de trabajo estables para los</w:t>
       </w:r>
       <w:r>
         <w:rPr>
@@ -7643,10 +7601,7 @@
         <w:t xml:space="preserve"> </w:t>
       </w:r>
       <w:r>
-        <w:t>es decir que las versiones de cada c</w:t>
-      </w:r>
-      <w:r>
-        <w:t>omponente se correspondan) de Ítems de Configuración que</w:t>
+        <w:t>es decir que las versiones de cada componente se correspondan) de Ítems de Configuración que</w:t>
       </w:r>
       <w:r>
         <w:rPr>
@@ -8020,10 +7975,7 @@
         <w:t>Solicitud de Cambio</w:t>
       </w:r>
       <w:r>
-        <w:t>: Documento a través del cual el equip</w:t>
-      </w:r>
-      <w:r>
-        <w:t>o técnico autorizado solicita al grupo de</w:t>
+        <w:t>: Documento a través del cual el equipo técnico autorizado solicita al grupo de</w:t>
       </w:r>
       <w:r>
         <w:rPr>
@@ -8948,25 +8900,7 @@
         <w:t>la</w:t>
       </w:r>
       <w:r>
-        <w:rPr>
-          <w:spacing w:val="-44"/>
-        </w:rPr>
-        <w:t>s sincronizaciones</w:t>
-      </w:r>
-      <w:r>
-        <w:rPr>
-          <w:spacing w:val="-1"/>
-        </w:rPr>
-        <w:t xml:space="preserve"> </w:t>
-      </w:r>
-      <w:r>
-        <w:t>entre</w:t>
-      </w:r>
-      <w:r>
-        <w:rPr>
-          <w:spacing w:val="-1"/>
-        </w:rPr>
-        <w:t xml:space="preserve"> </w:t>
+        <w:t xml:space="preserve">s situaciones de </w:t>
       </w:r>
       <w:r>
         <w:t>cada una de</w:t>
@@ -9334,33 +9268,6 @@
       </w:r>
       <w:r>
         <w:rPr>
-          <w:spacing w:val="30"/>
-        </w:rPr>
-        <w:t xml:space="preserve"> </w:t>
-      </w:r>
-      <w:r>
-        <w:t>comités</w:t>
-      </w:r>
-      <w:r>
-        <w:rPr>
-          <w:spacing w:val="30"/>
-        </w:rPr>
-        <w:t xml:space="preserve"> </w:t>
-      </w:r>
-      <w:r>
-        <w:t>técnicos</w:t>
-      </w:r>
-      <w:r>
-        <w:rPr>
-          <w:spacing w:val="29"/>
-        </w:rPr>
-        <w:t xml:space="preserve"> </w:t>
-      </w:r>
-      <w:r>
-        <w:t>de</w:t>
-      </w:r>
-      <w:r>
-        <w:rPr>
           <w:spacing w:val="33"/>
         </w:rPr>
         <w:t xml:space="preserve"> </w:t>
@@ -9372,10 +9279,10 @@
         <w:rPr>
           <w:spacing w:val="-45"/>
         </w:rPr>
-        <w:t xml:space="preserve"> </w:t>
-      </w:r>
-      <w:r>
-        <w:t>periódico diario donde</w:t>
+        <w:t xml:space="preserve"> periódico</w:t>
+      </w:r>
+      <w:r>
+        <w:t xml:space="preserve"> diario donde</w:t>
       </w:r>
       <w:r>
         <w:rPr>
@@ -9725,10 +9632,7 @@
         <w:t xml:space="preserve"> </w:t>
       </w:r>
       <w:r>
-        <w:t>realiza</w:t>
-      </w:r>
-      <w:r>
-        <w:t>rán</w:t>
+        <w:t>realizarán</w:t>
       </w:r>
       <w:r>
         <w:rPr>
@@ -12200,13 +12104,10 @@
         <w:t xml:space="preserve">información </w:t>
       </w:r>
       <w:r>
-        <w:t>FarmiFarmacy</w:t>
-      </w:r>
-      <w:r>
-        <w:t xml:space="preserve">  </w:t>
-      </w:r>
-      <w:r>
-        <w:t>cumpla con el funcionamiento esperado y permitir al usuario de</w:t>
+        <w:t>FarmiFarmacy cumpla</w:t>
+      </w:r>
+      <w:r>
+        <w:t xml:space="preserve"> con el funcionamiento esperado y permitir al usuario de</w:t>
       </w:r>
       <w:r>
         <w:rPr>
@@ -12296,10 +12197,7 @@
         <w:t xml:space="preserve"> </w:t>
       </w:r>
       <w:r>
-        <w:t>vist</w:t>
-      </w:r>
-      <w:r>
-        <w:t>a</w:t>
+        <w:t>vista</w:t>
       </w:r>
       <w:r>
         <w:rPr>
@@ -12779,7 +12677,10 @@
         <w:jc w:val="both"/>
       </w:pPr>
       <w:r>
-        <w:t>De acuerdo al tipo de pruebas ejecutadas puede que el entregable del mismo sea diferente, en el</w:t>
+        <w:t>De acuerdo con el</w:t>
+      </w:r>
+      <w:r>
+        <w:t xml:space="preserve"> tipo de pruebas ejecutadas puede que el entregable del mismo sea diferente, en el</w:t>
       </w:r>
       <w:r>
         <w:rPr>
@@ -14538,102 +14439,16 @@
     <w:p>
       <w:pPr>
         <w:pStyle w:val="Prrafodelista"/>
-        <w:numPr>
-          <w:ilvl w:val="0"/>
-          <w:numId w:val="8"/>
-        </w:numPr>
         <w:tabs>
           <w:tab w:val="left" w:pos="540"/>
           <w:tab w:val="left" w:pos="541"/>
         </w:tabs>
         <w:spacing w:before="1"/>
-        <w:ind w:hanging="421"/>
+        <w:ind w:left="540" w:firstLine="0"/>
         <w:rPr>
           <w:b/>
         </w:rPr>
       </w:pPr>
-      <w:r>
-        <w:rPr>
-          <w:b/>
-          <w:shd w:val="clear" w:color="auto" w:fill="FFFF00"/>
-        </w:rPr>
-        <w:t>MINUTOGRAMA</w:t>
-      </w:r>
-      <w:r>
-        <w:rPr>
-          <w:b/>
-          <w:spacing w:val="-4"/>
-          <w:shd w:val="clear" w:color="auto" w:fill="FFFF00"/>
-        </w:rPr>
-        <w:t xml:space="preserve"> </w:t>
-      </w:r>
-      <w:r>
-        <w:rPr>
-          <w:b/>
-          <w:shd w:val="clear" w:color="auto" w:fill="FFFF00"/>
-        </w:rPr>
-        <w:t>DE</w:t>
-      </w:r>
-      <w:r>
-        <w:rPr>
-          <w:b/>
-          <w:spacing w:val="-4"/>
-          <w:shd w:val="clear" w:color="auto" w:fill="FFFF00"/>
-        </w:rPr>
-        <w:t xml:space="preserve"> </w:t>
-      </w:r>
-      <w:r>
-        <w:rPr>
-          <w:b/>
-          <w:shd w:val="clear" w:color="auto" w:fill="FFFF00"/>
-        </w:rPr>
-        <w:t>LA</w:t>
-      </w:r>
-      <w:r>
-        <w:rPr>
-          <w:b/>
-          <w:spacing w:val="-1"/>
-          <w:shd w:val="clear" w:color="auto" w:fill="FFFF00"/>
-        </w:rPr>
-        <w:t xml:space="preserve"> </w:t>
-      </w:r>
-      <w:r>
-        <w:rPr>
-          <w:b/>
-          <w:shd w:val="clear" w:color="auto" w:fill="FFFF00"/>
-        </w:rPr>
-        <w:t>IMPLEMENTACIÓN</w:t>
-      </w:r>
-      <w:r>
-        <w:rPr>
-          <w:b/>
-          <w:spacing w:val="-6"/>
-          <w:shd w:val="clear" w:color="auto" w:fill="FFFF00"/>
-        </w:rPr>
-        <w:t xml:space="preserve"> </w:t>
-      </w:r>
-      <w:r>
-        <w:rPr>
-          <w:b/>
-          <w:shd w:val="clear" w:color="auto" w:fill="FFFF00"/>
-        </w:rPr>
-        <w:t>DEL</w:t>
-      </w:r>
-      <w:r>
-        <w:rPr>
-          <w:b/>
-          <w:spacing w:val="-2"/>
-          <w:shd w:val="clear" w:color="auto" w:fill="FFFF00"/>
-        </w:rPr>
-        <w:t xml:space="preserve"> </w:t>
-      </w:r>
-      <w:r>
-        <w:rPr>
-          <w:b/>
-          <w:shd w:val="clear" w:color="auto" w:fill="FFFF00"/>
-        </w:rPr>
-        <w:t>CAMBIO</w:t>
-      </w:r>
     </w:p>
     <w:sectPr>
       <w:headerReference w:type="default" r:id="rId28"/>
@@ -21167,6 +20982,7 @@
   <w:style w:type="character" w:default="1" w:styleId="Fuentedeprrafopredeter">
     <w:name w:val="Default Paragraph Font"/>
     <w:uiPriority w:val="1"/>
+    <w:semiHidden/>
     <w:unhideWhenUsed/>
   </w:style>
   <w:style w:type="table" w:default="1" w:styleId="Tablanormal">

</xml_diff>

<commit_message>
doct: Se agrega documentacion
</commit_message>
<xml_diff>
--- a/Tercer_Trimestres/Plan de pruebas/Plan de Pruebas.docx
+++ b/Tercer_Trimestres/Plan de pruebas/Plan de Pruebas.docx
@@ -10,6 +10,70 @@
           <w:sz w:val="20"/>
         </w:rPr>
       </w:pPr>
+      <w:r>
+        <w:rPr>
+          <w:noProof/>
+        </w:rPr>
+        <w:drawing>
+          <wp:anchor distT="0" distB="0" distL="114300" distR="114300" simplePos="0" relativeHeight="251659776" behindDoc="1" locked="0" layoutInCell="1" allowOverlap="1" wp14:anchorId="70EB23F8" wp14:editId="3355322B">
+            <wp:simplePos x="0" y="0"/>
+            <wp:positionH relativeFrom="column">
+              <wp:posOffset>34925</wp:posOffset>
+            </wp:positionH>
+            <wp:positionV relativeFrom="paragraph">
+              <wp:posOffset>-66675</wp:posOffset>
+            </wp:positionV>
+            <wp:extent cx="1457325" cy="1094740"/>
+            <wp:effectExtent l="0" t="0" r="9525" b="0"/>
+            <wp:wrapNone/>
+            <wp:docPr id="2" name="Imagen 17"/>
+            <wp:cNvGraphicFramePr/>
+            <a:graphic xmlns:a="http://schemas.openxmlformats.org/drawingml/2006/main">
+              <a:graphicData uri="http://schemas.openxmlformats.org/drawingml/2006/picture">
+                <pic:pic xmlns:pic="http://schemas.openxmlformats.org/drawingml/2006/picture">
+                  <pic:nvPicPr>
+                    <pic:cNvPr id="0" name=""/>
+                    <pic:cNvPicPr/>
+                  </pic:nvPicPr>
+                  <pic:blipFill>
+                    <a:blip r:embed="rId8">
+                      <a:extLst>
+                        <a:ext uri="{28A0092B-C50C-407E-A947-70E740481C1C}">
+                          <a14:useLocalDpi xmlns:a14="http://schemas.microsoft.com/office/drawing/2010/main" val="0"/>
+                        </a:ext>
+                      </a:extLst>
+                    </a:blip>
+                    <a:srcRect/>
+                    <a:stretch>
+                      <a:fillRect/>
+                    </a:stretch>
+                  </pic:blipFill>
+                  <pic:spPr>
+                    <a:xfrm>
+                      <a:off x="0" y="0"/>
+                      <a:ext cx="1457325" cy="1094740"/>
+                    </a:xfrm>
+                    <a:prstGeom prst="rect">
+                      <a:avLst/>
+                    </a:prstGeom>
+                    <a:noFill/>
+                    <a:ln>
+                      <a:noFill/>
+                      <a:prstDash/>
+                    </a:ln>
+                  </pic:spPr>
+                </pic:pic>
+              </a:graphicData>
+            </a:graphic>
+            <wp14:sizeRelH relativeFrom="margin">
+              <wp14:pctWidth>0</wp14:pctWidth>
+            </wp14:sizeRelH>
+            <wp14:sizeRelV relativeFrom="margin">
+              <wp14:pctHeight>0</wp14:pctHeight>
+            </wp14:sizeRelV>
+          </wp:anchor>
+        </w:drawing>
+      </w:r>
     </w:p>
     <w:p>
       <w:pPr>
@@ -528,8 +592,8 @@
           <w:sz w:val="28"/>
         </w:rPr>
         <w:sectPr>
-          <w:headerReference w:type="default" r:id="rId8"/>
-          <w:footerReference w:type="default" r:id="rId9"/>
+          <w:headerReference w:type="default" r:id="rId9"/>
+          <w:footerReference w:type="default" r:id="rId10"/>
           <w:type w:val="continuous"/>
           <w:pgSz w:w="12240" w:h="15840"/>
           <w:pgMar w:top="2280" w:right="1060" w:bottom="1280" w:left="1580" w:header="1021" w:footer="1088" w:gutter="0"/>
@@ -1811,8 +1875,8 @@
           <w:sz w:val="20"/>
         </w:rPr>
         <w:sectPr>
-          <w:headerReference w:type="default" r:id="rId10"/>
-          <w:footerReference w:type="default" r:id="rId11"/>
+          <w:headerReference w:type="default" r:id="rId11"/>
+          <w:footerReference w:type="default" r:id="rId12"/>
           <w:pgSz w:w="12240" w:h="15840"/>
           <w:pgMar w:top="2280" w:right="1060" w:bottom="1280" w:left="1580" w:header="1021" w:footer="1088" w:gutter="0"/>
           <w:cols w:space="720"/>
@@ -1834,8 +1898,8 @@
           <w:sz w:val="16"/>
         </w:rPr>
         <w:sectPr>
-          <w:headerReference w:type="default" r:id="rId12"/>
-          <w:footerReference w:type="default" r:id="rId13"/>
+          <w:headerReference w:type="default" r:id="rId13"/>
+          <w:footerReference w:type="default" r:id="rId14"/>
           <w:pgSz w:w="12240" w:h="15840"/>
           <w:pgMar w:top="2280" w:right="1060" w:bottom="1200" w:left="1580" w:header="1021" w:footer="1008" w:gutter="0"/>
           <w:pgNumType w:start="3"/>
@@ -1882,7 +1946,11 @@
     <w:sdt>
       <w:sdtPr>
         <w:rPr>
-          <w:lang w:val="es-ES"/>
+          <w:rFonts w:ascii="Candara" w:eastAsia="Candara" w:hAnsi="Candara" w:cs="Candara"/>
+          <w:color w:val="auto"/>
+          <w:sz w:val="22"/>
+          <w:szCs w:val="22"/>
+          <w:lang w:val="es-ES" w:eastAsia="en-US"/>
         </w:rPr>
         <w:id w:val="1794330146"/>
         <w:docPartObj>
@@ -1892,13 +1960,8 @@
       </w:sdtPr>
       <w:sdtEndPr>
         <w:rPr>
-          <w:rFonts w:ascii="Candara" w:eastAsia="Candara" w:hAnsi="Candara" w:cs="Candara"/>
           <w:b/>
           <w:bCs/>
-          <w:color w:val="auto"/>
-          <w:sz w:val="22"/>
-          <w:szCs w:val="22"/>
-          <w:lang w:eastAsia="en-US"/>
         </w:rPr>
       </w:sdtEndPr>
       <w:sdtContent>
@@ -4147,8 +4210,8 @@
         </w:tabs>
         <w:ind w:left="120" w:firstLine="0"/>
         <w:sectPr>
-          <w:headerReference w:type="default" r:id="rId14"/>
-          <w:footerReference w:type="default" r:id="rId15"/>
+          <w:headerReference w:type="default" r:id="rId15"/>
+          <w:footerReference w:type="default" r:id="rId16"/>
           <w:pgSz w:w="12240" w:h="15840"/>
           <w:pgMar w:top="2280" w:right="1060" w:bottom="1200" w:left="1580" w:header="1021" w:footer="1008" w:gutter="0"/>
           <w:cols w:space="720"/>
@@ -5671,8 +5734,8 @@
           <w:sz w:val="20"/>
         </w:rPr>
         <w:sectPr>
-          <w:headerReference w:type="default" r:id="rId16"/>
-          <w:footerReference w:type="default" r:id="rId17"/>
+          <w:headerReference w:type="default" r:id="rId17"/>
+          <w:footerReference w:type="default" r:id="rId18"/>
           <w:pgSz w:w="12240" w:h="15840"/>
           <w:pgMar w:top="2280" w:right="1060" w:bottom="1280" w:left="1580" w:header="1021" w:footer="1088" w:gutter="0"/>
           <w:cols w:space="720"/>
@@ -7139,8 +7202,8 @@
       <w:pPr>
         <w:jc w:val="both"/>
         <w:sectPr>
-          <w:headerReference w:type="default" r:id="rId18"/>
-          <w:footerReference w:type="default" r:id="rId19"/>
+          <w:headerReference w:type="default" r:id="rId19"/>
+          <w:footerReference w:type="default" r:id="rId20"/>
           <w:pgSz w:w="12240" w:h="15840"/>
           <w:pgMar w:top="2280" w:right="1060" w:bottom="1280" w:left="1580" w:header="1021" w:footer="1088" w:gutter="0"/>
           <w:cols w:space="720"/>
@@ -8759,8 +8822,8 @@
         <w:spacing w:line="276" w:lineRule="auto"/>
         <w:jc w:val="both"/>
         <w:sectPr>
-          <w:headerReference w:type="default" r:id="rId20"/>
-          <w:footerReference w:type="default" r:id="rId21"/>
+          <w:headerReference w:type="default" r:id="rId21"/>
+          <w:footerReference w:type="default" r:id="rId22"/>
           <w:pgSz w:w="12240" w:h="15840"/>
           <w:pgMar w:top="2280" w:right="1060" w:bottom="1280" w:left="1580" w:header="1021" w:footer="1088" w:gutter="0"/>
           <w:cols w:space="720"/>
@@ -10012,7 +10075,7 @@
                     <pic:cNvPicPr/>
                   </pic:nvPicPr>
                   <pic:blipFill>
-                    <a:blip r:embed="rId22" cstate="print">
+                    <a:blip r:embed="rId23" cstate="print">
                       <a:grayscl/>
                     </a:blip>
                     <a:stretch>
@@ -10038,8 +10101,8 @@
     <w:p>
       <w:pPr>
         <w:sectPr>
-          <w:headerReference w:type="default" r:id="rId23"/>
-          <w:footerReference w:type="default" r:id="rId24"/>
+          <w:headerReference w:type="default" r:id="rId24"/>
+          <w:footerReference w:type="default" r:id="rId25"/>
           <w:pgSz w:w="12240" w:h="15840"/>
           <w:pgMar w:top="2280" w:right="1060" w:bottom="1280" w:left="1580" w:header="1021" w:footer="1088" w:gutter="0"/>
           <w:cols w:space="720"/>
@@ -12239,8 +12302,8 @@
           <w:sz w:val="21"/>
         </w:rPr>
         <w:sectPr>
-          <w:headerReference w:type="default" r:id="rId25"/>
-          <w:footerReference w:type="default" r:id="rId26"/>
+          <w:headerReference w:type="default" r:id="rId26"/>
+          <w:footerReference w:type="default" r:id="rId27"/>
           <w:pgSz w:w="12240" w:h="15840"/>
           <w:pgMar w:top="2280" w:right="1060" w:bottom="1280" w:left="1580" w:header="1021" w:footer="1088" w:gutter="0"/>
           <w:cols w:space="720"/>
@@ -15427,8 +15490,8 @@
       </w:r>
     </w:p>
     <w:sectPr>
-      <w:headerReference w:type="default" r:id="rId27"/>
-      <w:footerReference w:type="default" r:id="rId28"/>
+      <w:headerReference w:type="default" r:id="rId28"/>
+      <w:footerReference w:type="default" r:id="rId29"/>
       <w:pgSz w:w="12240" w:h="15840"/>
       <w:pgMar w:top="2280" w:right="1060" w:bottom="1280" w:left="1580" w:header="1021" w:footer="1088" w:gutter="0"/>
       <w:cols w:space="720"/>

</xml_diff>

<commit_message>
doct: se agrega un cambio
</commit_message>
<xml_diff>
--- a/Tercer_Trimestres/Plan de pruebas/Plan de Pruebas.docx
+++ b/Tercer_Trimestres/Plan de pruebas/Plan de Pruebas.docx
@@ -617,7 +617,7 @@
         <w:ind w:left="1463" w:right="1458" w:firstLine="0"/>
         <w:jc w:val="center"/>
       </w:pPr>
-      <w:bookmarkStart w:id="0" w:name="_Toc83397993"/>
+      <w:bookmarkStart w:id="0" w:name="_Toc87802013"/>
       <w:r>
         <w:t>HOJA</w:t>
       </w:r>
@@ -2027,7 +2027,7 @@
           <w:r>
             <w:fldChar w:fldCharType="separate"/>
           </w:r>
-          <w:hyperlink w:anchor="_Toc83397993" w:history="1">
+          <w:hyperlink w:anchor="_Toc87802013" w:history="1">
             <w:r>
               <w:rPr>
                 <w:rStyle w:val="Hipervnculo"/>
@@ -2084,7 +2084,7 @@
                 <w:noProof/>
                 <w:webHidden/>
               </w:rPr>
-              <w:instrText xml:space="preserve"> PAGEREF _Toc83397993 \h </w:instrText>
+              <w:instrText xml:space="preserve"> PAGEREF _Toc87802013 \h </w:instrText>
             </w:r>
             <w:r>
               <w:rPr>
@@ -2129,7 +2129,7 @@
               <w:lang w:val="es-CO" w:eastAsia="es-CO"/>
             </w:rPr>
           </w:pPr>
-          <w:hyperlink w:anchor="_Toc83397994" w:history="1">
+          <w:hyperlink w:anchor="_Toc87802014" w:history="1">
             <w:r>
               <w:rPr>
                 <w:rStyle w:val="Hipervnculo"/>
@@ -2173,7 +2173,7 @@
                 <w:noProof/>
                 <w:webHidden/>
               </w:rPr>
-              <w:instrText xml:space="preserve"> PAGEREF _Toc83397994 \h </w:instrText>
+              <w:instrText xml:space="preserve"> PAGEREF _Toc87802014 \h </w:instrText>
             </w:r>
             <w:r>
               <w:rPr>
@@ -2193,7 +2193,7 @@
                 <w:noProof/>
                 <w:webHidden/>
               </w:rPr>
-              <w:t>5</w:t>
+              <w:t>6</w:t>
             </w:r>
             <w:r>
               <w:rPr>
@@ -2217,7 +2217,7 @@
               <w:lang w:val="es-CO" w:eastAsia="es-CO"/>
             </w:rPr>
           </w:pPr>
-          <w:hyperlink w:anchor="_Toc83397995" w:history="1">
+          <w:hyperlink w:anchor="_Toc87802015" w:history="1">
             <w:r>
               <w:rPr>
                 <w:rStyle w:val="Hipervnculo"/>
@@ -2260,7 +2260,7 @@
                 <w:noProof/>
                 <w:webHidden/>
               </w:rPr>
-              <w:instrText xml:space="preserve"> PAGEREF _Toc83397995 \h </w:instrText>
+              <w:instrText xml:space="preserve"> PAGEREF _Toc87802015 \h </w:instrText>
             </w:r>
             <w:r>
               <w:rPr>
@@ -2280,7 +2280,7 @@
                 <w:noProof/>
                 <w:webHidden/>
               </w:rPr>
-              <w:t>5</w:t>
+              <w:t>6</w:t>
             </w:r>
             <w:r>
               <w:rPr>
@@ -2304,7 +2304,7 @@
               <w:lang w:val="es-CO" w:eastAsia="es-CO"/>
             </w:rPr>
           </w:pPr>
-          <w:hyperlink w:anchor="_Toc83397996" w:history="1">
+          <w:hyperlink w:anchor="_Toc87802016" w:history="1">
             <w:r>
               <w:rPr>
                 <w:rStyle w:val="Hipervnculo"/>
@@ -2347,7 +2347,7 @@
                 <w:noProof/>
                 <w:webHidden/>
               </w:rPr>
-              <w:instrText xml:space="preserve"> PAGEREF _Toc83397996 \h </w:instrText>
+              <w:instrText xml:space="preserve"> PAGEREF _Toc87802016 \h </w:instrText>
             </w:r>
             <w:r>
               <w:rPr>
@@ -2367,7 +2367,7 @@
                 <w:noProof/>
                 <w:webHidden/>
               </w:rPr>
-              <w:t>5</w:t>
+              <w:t>6</w:t>
             </w:r>
             <w:r>
               <w:rPr>
@@ -2391,7 +2391,7 @@
               <w:lang w:val="es-CO" w:eastAsia="es-CO"/>
             </w:rPr>
           </w:pPr>
-          <w:hyperlink w:anchor="_Toc83397997" w:history="1">
+          <w:hyperlink w:anchor="_Toc87802017" w:history="1">
             <w:r>
               <w:rPr>
                 <w:rStyle w:val="Hipervnculo"/>
@@ -2479,7 +2479,7 @@
                 <w:noProof/>
                 <w:webHidden/>
               </w:rPr>
-              <w:instrText xml:space="preserve"> PAGEREF _Toc83397997 \h </w:instrText>
+              <w:instrText xml:space="preserve"> PAGEREF _Toc87802017 \h </w:instrText>
             </w:r>
             <w:r>
               <w:rPr>
@@ -2499,7 +2499,7 @@
                 <w:noProof/>
                 <w:webHidden/>
               </w:rPr>
-              <w:t>5</w:t>
+              <w:t>6</w:t>
             </w:r>
             <w:r>
               <w:rPr>
@@ -2524,7 +2524,7 @@
               <w:lang w:val="es-CO" w:eastAsia="es-CO"/>
             </w:rPr>
           </w:pPr>
-          <w:hyperlink w:anchor="_Toc83397998" w:history="1">
+          <w:hyperlink w:anchor="_Toc87802018" w:history="1">
             <w:r>
               <w:rPr>
                 <w:rStyle w:val="Hipervnculo"/>
@@ -2598,7 +2598,7 @@
                 <w:noProof/>
                 <w:webHidden/>
               </w:rPr>
-              <w:instrText xml:space="preserve"> PAGEREF _Toc83397998 \h </w:instrText>
+              <w:instrText xml:space="preserve"> PAGEREF _Toc87802018 \h </w:instrText>
             </w:r>
             <w:r>
               <w:rPr>
@@ -2618,7 +2618,7 @@
                 <w:noProof/>
                 <w:webHidden/>
               </w:rPr>
-              <w:t>6</w:t>
+              <w:t>7</w:t>
             </w:r>
             <w:r>
               <w:rPr>
@@ -2642,7 +2642,7 @@
               <w:lang w:val="es-CO" w:eastAsia="es-CO"/>
             </w:rPr>
           </w:pPr>
-          <w:hyperlink w:anchor="_Toc83397999" w:history="1">
+          <w:hyperlink w:anchor="_Toc87802019" w:history="1">
             <w:r>
               <w:rPr>
                 <w:rStyle w:val="Hipervnculo"/>
@@ -2730,7 +2730,7 @@
                 <w:noProof/>
                 <w:webHidden/>
               </w:rPr>
-              <w:instrText xml:space="preserve"> PAGEREF _Toc83397999 \h </w:instrText>
+              <w:instrText xml:space="preserve"> PAGEREF _Toc87802019 \h </w:instrText>
             </w:r>
             <w:r>
               <w:rPr>
@@ -2750,7 +2750,7 @@
                 <w:noProof/>
                 <w:webHidden/>
               </w:rPr>
-              <w:t>6</w:t>
+              <w:t>7</w:t>
             </w:r>
             <w:r>
               <w:rPr>
@@ -2774,7 +2774,7 @@
               <w:lang w:val="es-CO" w:eastAsia="es-CO"/>
             </w:rPr>
           </w:pPr>
-          <w:hyperlink w:anchor="_Toc83398000" w:history="1">
+          <w:hyperlink w:anchor="_Toc87802020" w:history="1">
             <w:r>
               <w:rPr>
                 <w:rStyle w:val="Hipervnculo"/>
@@ -2862,7 +2862,7 @@
                 <w:noProof/>
                 <w:webHidden/>
               </w:rPr>
-              <w:instrText xml:space="preserve"> PAGEREF _Toc83398000 \h </w:instrText>
+              <w:instrText xml:space="preserve"> PAGEREF _Toc87802020 \h </w:instrText>
             </w:r>
             <w:r>
               <w:rPr>
@@ -2882,7 +2882,7 @@
                 <w:noProof/>
                 <w:webHidden/>
               </w:rPr>
-              <w:t>7</w:t>
+              <w:t>8</w:t>
             </w:r>
             <w:r>
               <w:rPr>
@@ -2906,7 +2906,7 @@
               <w:lang w:val="es-CO" w:eastAsia="es-CO"/>
             </w:rPr>
           </w:pPr>
-          <w:hyperlink w:anchor="_Toc83398001" w:history="1">
+          <w:hyperlink w:anchor="_Toc87802021" w:history="1">
             <w:r>
               <w:rPr>
                 <w:rStyle w:val="Hipervnculo"/>
@@ -2994,7 +2994,7 @@
                 <w:noProof/>
                 <w:webHidden/>
               </w:rPr>
-              <w:instrText xml:space="preserve"> PAGEREF _Toc83398001 \h </w:instrText>
+              <w:instrText xml:space="preserve"> PAGEREF _Toc87802021 \h </w:instrText>
             </w:r>
             <w:r>
               <w:rPr>
@@ -3014,7 +3014,7 @@
                 <w:noProof/>
                 <w:webHidden/>
               </w:rPr>
-              <w:t>7</w:t>
+              <w:t>8</w:t>
             </w:r>
             <w:r>
               <w:rPr>
@@ -3038,7 +3038,7 @@
               <w:lang w:val="es-CO" w:eastAsia="es-CO"/>
             </w:rPr>
           </w:pPr>
-          <w:hyperlink w:anchor="_Toc83398002" w:history="1">
+          <w:hyperlink w:anchor="_Toc87802022" w:history="1">
             <w:r>
               <w:rPr>
                 <w:rStyle w:val="Hipervnculo"/>
@@ -3126,7 +3126,7 @@
                 <w:noProof/>
                 <w:webHidden/>
               </w:rPr>
-              <w:instrText xml:space="preserve"> PAGEREF _Toc83398002 \h </w:instrText>
+              <w:instrText xml:space="preserve"> PAGEREF _Toc87802022 \h </w:instrText>
             </w:r>
             <w:r>
               <w:rPr>
@@ -3146,7 +3146,7 @@
                 <w:noProof/>
                 <w:webHidden/>
               </w:rPr>
-              <w:t>8</w:t>
+              <w:t>9</w:t>
             </w:r>
             <w:r>
               <w:rPr>
@@ -3170,7 +3170,7 @@
               <w:lang w:val="es-CO" w:eastAsia="es-CO"/>
             </w:rPr>
           </w:pPr>
-          <w:hyperlink w:anchor="_Toc83398003" w:history="1">
+          <w:hyperlink w:anchor="_Toc87802023" w:history="1">
             <w:r>
               <w:rPr>
                 <w:rStyle w:val="Hipervnculo"/>
@@ -3243,7 +3243,7 @@
                 <w:noProof/>
                 <w:webHidden/>
               </w:rPr>
-              <w:instrText xml:space="preserve"> PAGEREF _Toc83398003 \h </w:instrText>
+              <w:instrText xml:space="preserve"> PAGEREF _Toc87802023 \h </w:instrText>
             </w:r>
             <w:r>
               <w:rPr>
@@ -3263,7 +3263,7 @@
                 <w:noProof/>
                 <w:webHidden/>
               </w:rPr>
-              <w:t>9</w:t>
+              <w:t>10</w:t>
             </w:r>
             <w:r>
               <w:rPr>
@@ -3287,7 +3287,7 @@
               <w:lang w:val="es-CO" w:eastAsia="es-CO"/>
             </w:rPr>
           </w:pPr>
-          <w:hyperlink w:anchor="_Toc83398004" w:history="1">
+          <w:hyperlink w:anchor="_Toc87802024" w:history="1">
             <w:r>
               <w:rPr>
                 <w:rStyle w:val="Hipervnculo"/>
@@ -3360,7 +3360,7 @@
                 <w:noProof/>
                 <w:webHidden/>
               </w:rPr>
-              <w:instrText xml:space="preserve"> PAGEREF _Toc83398004 \h </w:instrText>
+              <w:instrText xml:space="preserve"> PAGEREF _Toc87802024 \h </w:instrText>
             </w:r>
             <w:r>
               <w:rPr>
@@ -3380,7 +3380,7 @@
                 <w:noProof/>
                 <w:webHidden/>
               </w:rPr>
-              <w:t>9</w:t>
+              <w:t>10</w:t>
             </w:r>
             <w:r>
               <w:rPr>
@@ -3404,7 +3404,7 @@
               <w:lang w:val="es-CO" w:eastAsia="es-CO"/>
             </w:rPr>
           </w:pPr>
-          <w:hyperlink w:anchor="_Toc83398005" w:history="1">
+          <w:hyperlink w:anchor="_Toc87802025" w:history="1">
             <w:r>
               <w:rPr>
                 <w:rStyle w:val="Hipervnculo"/>
@@ -3477,7 +3477,7 @@
                 <w:noProof/>
                 <w:webHidden/>
               </w:rPr>
-              <w:instrText xml:space="preserve"> PAGEREF _Toc83398005 \h </w:instrText>
+              <w:instrText xml:space="preserve"> PAGEREF _Toc87802025 \h </w:instrText>
             </w:r>
             <w:r>
               <w:rPr>
@@ -3497,7 +3497,7 @@
                 <w:noProof/>
                 <w:webHidden/>
               </w:rPr>
-              <w:t>9</w:t>
+              <w:t>10</w:t>
             </w:r>
             <w:r>
               <w:rPr>
@@ -3521,7 +3521,7 @@
               <w:lang w:val="es-CO" w:eastAsia="es-CO"/>
             </w:rPr>
           </w:pPr>
-          <w:hyperlink w:anchor="_Toc83398006" w:history="1">
+          <w:hyperlink w:anchor="_Toc87802026" w:history="1">
             <w:r>
               <w:rPr>
                 <w:rStyle w:val="Hipervnculo"/>
@@ -3579,7 +3579,7 @@
                 <w:noProof/>
                 <w:webHidden/>
               </w:rPr>
-              <w:instrText xml:space="preserve"> PAGEREF _Toc83398006 \h </w:instrText>
+              <w:instrText xml:space="preserve"> PAGEREF _Toc87802026 \h </w:instrText>
             </w:r>
             <w:r>
               <w:rPr>
@@ -3599,7 +3599,7 @@
                 <w:noProof/>
                 <w:webHidden/>
               </w:rPr>
-              <w:t>9</w:t>
+              <w:t>10</w:t>
             </w:r>
             <w:r>
               <w:rPr>
@@ -3623,7 +3623,7 @@
               <w:lang w:val="es-CO" w:eastAsia="es-CO"/>
             </w:rPr>
           </w:pPr>
-          <w:hyperlink w:anchor="_Toc83398007" w:history="1">
+          <w:hyperlink w:anchor="_Toc87802027" w:history="1">
             <w:r>
               <w:rPr>
                 <w:rStyle w:val="Hipervnculo"/>
@@ -3696,7 +3696,7 @@
                 <w:noProof/>
                 <w:webHidden/>
               </w:rPr>
-              <w:instrText xml:space="preserve"> PAGEREF _Toc83398007 \h </w:instrText>
+              <w:instrText xml:space="preserve"> PAGEREF _Toc87802027 \h </w:instrText>
             </w:r>
             <w:r>
               <w:rPr>
@@ -3716,7 +3716,7 @@
                 <w:noProof/>
                 <w:webHidden/>
               </w:rPr>
-              <w:t>10</w:t>
+              <w:t>11</w:t>
             </w:r>
             <w:r>
               <w:rPr>
@@ -3740,7 +3740,7 @@
               <w:lang w:val="es-CO" w:eastAsia="es-CO"/>
             </w:rPr>
           </w:pPr>
-          <w:hyperlink w:anchor="_Toc83398008" w:history="1">
+          <w:hyperlink w:anchor="_Toc87802028" w:history="1">
             <w:r>
               <w:rPr>
                 <w:rStyle w:val="Hipervnculo"/>
@@ -3813,7 +3813,7 @@
                 <w:noProof/>
                 <w:webHidden/>
               </w:rPr>
-              <w:instrText xml:space="preserve"> PAGEREF _Toc83398008 \h </w:instrText>
+              <w:instrText xml:space="preserve"> PAGEREF _Toc87802028 \h </w:instrText>
             </w:r>
             <w:r>
               <w:rPr>
@@ -3833,7 +3833,7 @@
                 <w:noProof/>
                 <w:webHidden/>
               </w:rPr>
-              <w:t>10</w:t>
+              <w:t>11</w:t>
             </w:r>
             <w:r>
               <w:rPr>
@@ -3857,7 +3857,7 @@
               <w:lang w:val="es-CO" w:eastAsia="es-CO"/>
             </w:rPr>
           </w:pPr>
-          <w:hyperlink w:anchor="_Toc83398009" w:history="1">
+          <w:hyperlink w:anchor="_Toc87802029" w:history="1">
             <w:r>
               <w:rPr>
                 <w:rStyle w:val="Hipervnculo"/>
@@ -3930,7 +3930,7 @@
                 <w:noProof/>
                 <w:webHidden/>
               </w:rPr>
-              <w:instrText xml:space="preserve"> PAGEREF _Toc83398009 \h </w:instrText>
+              <w:instrText xml:space="preserve"> PAGEREF _Toc87802029 \h </w:instrText>
             </w:r>
             <w:r>
               <w:rPr>
@@ -3950,7 +3950,7 @@
                 <w:noProof/>
                 <w:webHidden/>
               </w:rPr>
-              <w:t>10</w:t>
+              <w:t>11</w:t>
             </w:r>
             <w:r>
               <w:rPr>
@@ -3973,7 +3973,7 @@
               <w:lang w:val="es-CO" w:eastAsia="es-CO"/>
             </w:rPr>
           </w:pPr>
-          <w:hyperlink w:anchor="_Toc83398010" w:history="1">
+          <w:hyperlink w:anchor="_Toc87802030" w:history="1">
             <w:r>
               <w:rPr>
                 <w:rStyle w:val="Hipervnculo"/>
@@ -4000,7 +4000,7 @@
                 <w:noProof/>
                 <w:webHidden/>
               </w:rPr>
-              <w:instrText xml:space="preserve"> PAGEREF _Toc83398010 \h </w:instrText>
+              <w:instrText xml:space="preserve"> PAGEREF _Toc87802030 \h </w:instrText>
             </w:r>
             <w:r>
               <w:rPr>
@@ -4020,7 +4020,7 @@
                 <w:noProof/>
                 <w:webHidden/>
               </w:rPr>
-              <w:t>10</w:t>
+              <w:t>11</w:t>
             </w:r>
             <w:r>
               <w:rPr>
@@ -4043,7 +4043,7 @@
               <w:lang w:val="es-CO" w:eastAsia="es-CO"/>
             </w:rPr>
           </w:pPr>
-          <w:hyperlink w:anchor="_Toc83398011" w:history="1">
+          <w:hyperlink w:anchor="_Toc87802031" w:history="1">
             <w:r>
               <w:rPr>
                 <w:rStyle w:val="Hipervnculo"/>
@@ -4070,7 +4070,7 @@
                 <w:noProof/>
                 <w:webHidden/>
               </w:rPr>
-              <w:instrText xml:space="preserve"> PAGEREF _Toc83398011 \h </w:instrText>
+              <w:instrText xml:space="preserve"> PAGEREF _Toc87802031 \h </w:instrText>
             </w:r>
             <w:r>
               <w:rPr>
@@ -4090,7 +4090,7 @@
                 <w:noProof/>
                 <w:webHidden/>
               </w:rPr>
-              <w:t>11</w:t>
+              <w:t>12</w:t>
             </w:r>
             <w:r>
               <w:rPr>
@@ -4114,7 +4114,7 @@
               <w:lang w:val="es-CO" w:eastAsia="es-CO"/>
             </w:rPr>
           </w:pPr>
-          <w:hyperlink w:anchor="_Toc83398012" w:history="1">
+          <w:hyperlink w:anchor="_Toc87802032" w:history="1">
             <w:r>
               <w:rPr>
                 <w:rStyle w:val="Hipervnculo"/>
@@ -4187,7 +4187,7 @@
                 <w:noProof/>
                 <w:webHidden/>
               </w:rPr>
-              <w:instrText xml:space="preserve"> PAGEREF _Toc83398012 \h </w:instrText>
+              <w:instrText xml:space="preserve"> PAGEREF _Toc87802032 \h </w:instrText>
             </w:r>
             <w:r>
               <w:rPr>
@@ -4207,7 +4207,652 @@
                 <w:noProof/>
                 <w:webHidden/>
               </w:rPr>
-              <w:t>11</w:t>
+              <w:t>12</w:t>
+            </w:r>
+            <w:r>
+              <w:rPr>
+                <w:noProof/>
+                <w:webHidden/>
+              </w:rPr>
+              <w:fldChar w:fldCharType="end"/>
+            </w:r>
+          </w:hyperlink>
+        </w:p>
+        <w:p>
+          <w:pPr>
+            <w:pStyle w:val="TDC1"/>
+            <w:tabs>
+              <w:tab w:val="right" w:leader="dot" w:pos="9590"/>
+            </w:tabs>
+            <w:rPr>
+              <w:rFonts w:asciiTheme="minorHAnsi" w:eastAsiaTheme="minorEastAsia" w:hAnsiTheme="minorHAnsi" w:cstheme="minorBidi"/>
+              <w:noProof/>
+              <w:sz w:val="22"/>
+              <w:szCs w:val="22"/>
+              <w:lang w:val="es-CO" w:eastAsia="es-CO"/>
+            </w:rPr>
+          </w:pPr>
+          <w:hyperlink w:anchor="_Toc87802033" w:history="1">
+            <w:r>
+              <w:rPr>
+                <w:rStyle w:val="Hipervnculo"/>
+                <w:noProof/>
+                <w:lang w:val="es-CO"/>
+              </w:rPr>
+              <w:t>3 requerimientos administradores</w:t>
+            </w:r>
+            <w:r>
+              <w:rPr>
+                <w:noProof/>
+                <w:webHidden/>
+              </w:rPr>
+              <w:tab/>
+            </w:r>
+            <w:r>
+              <w:rPr>
+                <w:noProof/>
+                <w:webHidden/>
+              </w:rPr>
+              <w:fldChar w:fldCharType="begin"/>
+            </w:r>
+            <w:r>
+              <w:rPr>
+                <w:noProof/>
+                <w:webHidden/>
+              </w:rPr>
+              <w:instrText xml:space="preserve"> PAGEREF _Toc87802033 \h </w:instrText>
+            </w:r>
+            <w:r>
+              <w:rPr>
+                <w:noProof/>
+                <w:webHidden/>
+              </w:rPr>
+            </w:r>
+            <w:r>
+              <w:rPr>
+                <w:noProof/>
+                <w:webHidden/>
+              </w:rPr>
+              <w:fldChar w:fldCharType="separate"/>
+            </w:r>
+            <w:r>
+              <w:rPr>
+                <w:noProof/>
+                <w:webHidden/>
+              </w:rPr>
+              <w:t>13</w:t>
+            </w:r>
+            <w:r>
+              <w:rPr>
+                <w:noProof/>
+                <w:webHidden/>
+              </w:rPr>
+              <w:fldChar w:fldCharType="end"/>
+            </w:r>
+          </w:hyperlink>
+        </w:p>
+        <w:p>
+          <w:pPr>
+            <w:pStyle w:val="TDC2"/>
+            <w:tabs>
+              <w:tab w:val="right" w:leader="dot" w:pos="9590"/>
+            </w:tabs>
+            <w:rPr>
+              <w:rFonts w:asciiTheme="minorHAnsi" w:eastAsiaTheme="minorEastAsia" w:hAnsiTheme="minorHAnsi" w:cstheme="minorBidi"/>
+              <w:noProof/>
+              <w:lang w:val="es-CO" w:eastAsia="es-CO"/>
+            </w:rPr>
+          </w:pPr>
+          <w:hyperlink w:anchor="_Toc87802034" w:history="1">
+            <w:r>
+              <w:rPr>
+                <w:rStyle w:val="Hipervnculo"/>
+                <w:noProof/>
+                <w:lang w:val="es-CO"/>
+              </w:rPr>
+              <w:t>3.1 requerimientos funcionales</w:t>
+            </w:r>
+            <w:r>
+              <w:rPr>
+                <w:noProof/>
+                <w:webHidden/>
+              </w:rPr>
+              <w:tab/>
+            </w:r>
+            <w:r>
+              <w:rPr>
+                <w:noProof/>
+                <w:webHidden/>
+              </w:rPr>
+              <w:fldChar w:fldCharType="begin"/>
+            </w:r>
+            <w:r>
+              <w:rPr>
+                <w:noProof/>
+                <w:webHidden/>
+              </w:rPr>
+              <w:instrText xml:space="preserve"> PAGEREF _Toc87802034 \h </w:instrText>
+            </w:r>
+            <w:r>
+              <w:rPr>
+                <w:noProof/>
+                <w:webHidden/>
+              </w:rPr>
+            </w:r>
+            <w:r>
+              <w:rPr>
+                <w:noProof/>
+                <w:webHidden/>
+              </w:rPr>
+              <w:fldChar w:fldCharType="separate"/>
+            </w:r>
+            <w:r>
+              <w:rPr>
+                <w:noProof/>
+                <w:webHidden/>
+              </w:rPr>
+              <w:t>13</w:t>
+            </w:r>
+            <w:r>
+              <w:rPr>
+                <w:noProof/>
+                <w:webHidden/>
+              </w:rPr>
+              <w:fldChar w:fldCharType="end"/>
+            </w:r>
+          </w:hyperlink>
+        </w:p>
+        <w:p>
+          <w:pPr>
+            <w:pStyle w:val="TDC2"/>
+            <w:tabs>
+              <w:tab w:val="right" w:leader="dot" w:pos="9590"/>
+            </w:tabs>
+            <w:rPr>
+              <w:rFonts w:asciiTheme="minorHAnsi" w:eastAsiaTheme="minorEastAsia" w:hAnsiTheme="minorHAnsi" w:cstheme="minorBidi"/>
+              <w:noProof/>
+              <w:lang w:val="es-CO" w:eastAsia="es-CO"/>
+            </w:rPr>
+          </w:pPr>
+          <w:hyperlink w:anchor="_Toc87802035" w:history="1">
+            <w:r>
+              <w:rPr>
+                <w:rStyle w:val="Hipervnculo"/>
+                <w:noProof/>
+                <w:lang w:val="es-CO"/>
+              </w:rPr>
+              <w:t>3.2 requerimiento no-funcional</w:t>
+            </w:r>
+            <w:r>
+              <w:rPr>
+                <w:noProof/>
+                <w:webHidden/>
+              </w:rPr>
+              <w:tab/>
+            </w:r>
+            <w:r>
+              <w:rPr>
+                <w:noProof/>
+                <w:webHidden/>
+              </w:rPr>
+              <w:fldChar w:fldCharType="begin"/>
+            </w:r>
+            <w:r>
+              <w:rPr>
+                <w:noProof/>
+                <w:webHidden/>
+              </w:rPr>
+              <w:instrText xml:space="preserve"> PAGEREF _Toc87802035 \h </w:instrText>
+            </w:r>
+            <w:r>
+              <w:rPr>
+                <w:noProof/>
+                <w:webHidden/>
+              </w:rPr>
+            </w:r>
+            <w:r>
+              <w:rPr>
+                <w:noProof/>
+                <w:webHidden/>
+              </w:rPr>
+              <w:fldChar w:fldCharType="separate"/>
+            </w:r>
+            <w:r>
+              <w:rPr>
+                <w:noProof/>
+                <w:webHidden/>
+              </w:rPr>
+              <w:t>13</w:t>
+            </w:r>
+            <w:r>
+              <w:rPr>
+                <w:noProof/>
+                <w:webHidden/>
+              </w:rPr>
+              <w:fldChar w:fldCharType="end"/>
+            </w:r>
+          </w:hyperlink>
+        </w:p>
+        <w:p>
+          <w:pPr>
+            <w:pStyle w:val="TDC1"/>
+            <w:tabs>
+              <w:tab w:val="right" w:leader="dot" w:pos="9590"/>
+            </w:tabs>
+            <w:rPr>
+              <w:rFonts w:asciiTheme="minorHAnsi" w:eastAsiaTheme="minorEastAsia" w:hAnsiTheme="minorHAnsi" w:cstheme="minorBidi"/>
+              <w:noProof/>
+              <w:sz w:val="22"/>
+              <w:szCs w:val="22"/>
+              <w:lang w:val="es-CO" w:eastAsia="es-CO"/>
+            </w:rPr>
+          </w:pPr>
+          <w:hyperlink w:anchor="_Toc87802036" w:history="1">
+            <w:r>
+              <w:rPr>
+                <w:rStyle w:val="Hipervnculo"/>
+                <w:noProof/>
+                <w:lang w:val="es-CO"/>
+              </w:rPr>
+              <w:t>4 requerimientos empleados</w:t>
+            </w:r>
+            <w:r>
+              <w:rPr>
+                <w:noProof/>
+                <w:webHidden/>
+              </w:rPr>
+              <w:tab/>
+            </w:r>
+            <w:r>
+              <w:rPr>
+                <w:noProof/>
+                <w:webHidden/>
+              </w:rPr>
+              <w:fldChar w:fldCharType="begin"/>
+            </w:r>
+            <w:r>
+              <w:rPr>
+                <w:noProof/>
+                <w:webHidden/>
+              </w:rPr>
+              <w:instrText xml:space="preserve"> PAGEREF _Toc87802036 \h </w:instrText>
+            </w:r>
+            <w:r>
+              <w:rPr>
+                <w:noProof/>
+                <w:webHidden/>
+              </w:rPr>
+            </w:r>
+            <w:r>
+              <w:rPr>
+                <w:noProof/>
+                <w:webHidden/>
+              </w:rPr>
+              <w:fldChar w:fldCharType="separate"/>
+            </w:r>
+            <w:r>
+              <w:rPr>
+                <w:noProof/>
+                <w:webHidden/>
+              </w:rPr>
+              <w:t>13</w:t>
+            </w:r>
+            <w:r>
+              <w:rPr>
+                <w:noProof/>
+                <w:webHidden/>
+              </w:rPr>
+              <w:fldChar w:fldCharType="end"/>
+            </w:r>
+          </w:hyperlink>
+        </w:p>
+        <w:p>
+          <w:pPr>
+            <w:pStyle w:val="TDC2"/>
+            <w:tabs>
+              <w:tab w:val="right" w:leader="dot" w:pos="9590"/>
+            </w:tabs>
+            <w:rPr>
+              <w:rFonts w:asciiTheme="minorHAnsi" w:eastAsiaTheme="minorEastAsia" w:hAnsiTheme="minorHAnsi" w:cstheme="minorBidi"/>
+              <w:noProof/>
+              <w:lang w:val="es-CO" w:eastAsia="es-CO"/>
+            </w:rPr>
+          </w:pPr>
+          <w:hyperlink w:anchor="_Toc87802037" w:history="1">
+            <w:r>
+              <w:rPr>
+                <w:rStyle w:val="Hipervnculo"/>
+                <w:noProof/>
+                <w:lang w:val="es-CO"/>
+              </w:rPr>
+              <w:t>4.1 requerimiento funcional</w:t>
+            </w:r>
+            <w:r>
+              <w:rPr>
+                <w:noProof/>
+                <w:webHidden/>
+              </w:rPr>
+              <w:tab/>
+            </w:r>
+            <w:r>
+              <w:rPr>
+                <w:noProof/>
+                <w:webHidden/>
+              </w:rPr>
+              <w:fldChar w:fldCharType="begin"/>
+            </w:r>
+            <w:r>
+              <w:rPr>
+                <w:noProof/>
+                <w:webHidden/>
+              </w:rPr>
+              <w:instrText xml:space="preserve"> PAGEREF _Toc87802037 \h </w:instrText>
+            </w:r>
+            <w:r>
+              <w:rPr>
+                <w:noProof/>
+                <w:webHidden/>
+              </w:rPr>
+            </w:r>
+            <w:r>
+              <w:rPr>
+                <w:noProof/>
+                <w:webHidden/>
+              </w:rPr>
+              <w:fldChar w:fldCharType="separate"/>
+            </w:r>
+            <w:r>
+              <w:rPr>
+                <w:noProof/>
+                <w:webHidden/>
+              </w:rPr>
+              <w:t>13</w:t>
+            </w:r>
+            <w:r>
+              <w:rPr>
+                <w:noProof/>
+                <w:webHidden/>
+              </w:rPr>
+              <w:fldChar w:fldCharType="end"/>
+            </w:r>
+          </w:hyperlink>
+        </w:p>
+        <w:p>
+          <w:pPr>
+            <w:pStyle w:val="TDC2"/>
+            <w:tabs>
+              <w:tab w:val="right" w:leader="dot" w:pos="9590"/>
+            </w:tabs>
+            <w:rPr>
+              <w:rFonts w:asciiTheme="minorHAnsi" w:eastAsiaTheme="minorEastAsia" w:hAnsiTheme="minorHAnsi" w:cstheme="minorBidi"/>
+              <w:noProof/>
+              <w:lang w:val="es-CO" w:eastAsia="es-CO"/>
+            </w:rPr>
+          </w:pPr>
+          <w:hyperlink w:anchor="_Toc87802038" w:history="1">
+            <w:r>
+              <w:rPr>
+                <w:rStyle w:val="Hipervnculo"/>
+                <w:noProof/>
+                <w:lang w:val="es-CO"/>
+              </w:rPr>
+              <w:t>4.2 requerimiento no-funcional</w:t>
+            </w:r>
+            <w:r>
+              <w:rPr>
+                <w:noProof/>
+                <w:webHidden/>
+              </w:rPr>
+              <w:tab/>
+            </w:r>
+            <w:r>
+              <w:rPr>
+                <w:noProof/>
+                <w:webHidden/>
+              </w:rPr>
+              <w:fldChar w:fldCharType="begin"/>
+            </w:r>
+            <w:r>
+              <w:rPr>
+                <w:noProof/>
+                <w:webHidden/>
+              </w:rPr>
+              <w:instrText xml:space="preserve"> PAGEREF _Toc87802038 \h </w:instrText>
+            </w:r>
+            <w:r>
+              <w:rPr>
+                <w:noProof/>
+                <w:webHidden/>
+              </w:rPr>
+            </w:r>
+            <w:r>
+              <w:rPr>
+                <w:noProof/>
+                <w:webHidden/>
+              </w:rPr>
+              <w:fldChar w:fldCharType="separate"/>
+            </w:r>
+            <w:r>
+              <w:rPr>
+                <w:noProof/>
+                <w:webHidden/>
+              </w:rPr>
+              <w:t>13</w:t>
+            </w:r>
+            <w:r>
+              <w:rPr>
+                <w:noProof/>
+                <w:webHidden/>
+              </w:rPr>
+              <w:fldChar w:fldCharType="end"/>
+            </w:r>
+          </w:hyperlink>
+        </w:p>
+        <w:p>
+          <w:pPr>
+            <w:pStyle w:val="TDC1"/>
+            <w:tabs>
+              <w:tab w:val="right" w:leader="dot" w:pos="9590"/>
+            </w:tabs>
+            <w:rPr>
+              <w:rFonts w:asciiTheme="minorHAnsi" w:eastAsiaTheme="minorEastAsia" w:hAnsiTheme="minorHAnsi" w:cstheme="minorBidi"/>
+              <w:noProof/>
+              <w:sz w:val="22"/>
+              <w:szCs w:val="22"/>
+              <w:lang w:val="es-CO" w:eastAsia="es-CO"/>
+            </w:rPr>
+          </w:pPr>
+          <w:hyperlink w:anchor="_Toc87802039" w:history="1">
+            <w:r>
+              <w:rPr>
+                <w:rStyle w:val="Hipervnculo"/>
+                <w:noProof/>
+                <w:lang w:val="es-CO"/>
+              </w:rPr>
+              <w:t>5 requerimiento cliente</w:t>
+            </w:r>
+            <w:r>
+              <w:rPr>
+                <w:noProof/>
+                <w:webHidden/>
+              </w:rPr>
+              <w:tab/>
+            </w:r>
+            <w:r>
+              <w:rPr>
+                <w:noProof/>
+                <w:webHidden/>
+              </w:rPr>
+              <w:fldChar w:fldCharType="begin"/>
+            </w:r>
+            <w:r>
+              <w:rPr>
+                <w:noProof/>
+                <w:webHidden/>
+              </w:rPr>
+              <w:instrText xml:space="preserve"> PAGEREF _Toc87802039 \h </w:instrText>
+            </w:r>
+            <w:r>
+              <w:rPr>
+                <w:noProof/>
+                <w:webHidden/>
+              </w:rPr>
+            </w:r>
+            <w:r>
+              <w:rPr>
+                <w:noProof/>
+                <w:webHidden/>
+              </w:rPr>
+              <w:fldChar w:fldCharType="separate"/>
+            </w:r>
+            <w:r>
+              <w:rPr>
+                <w:noProof/>
+                <w:webHidden/>
+              </w:rPr>
+              <w:t>14</w:t>
+            </w:r>
+            <w:r>
+              <w:rPr>
+                <w:noProof/>
+                <w:webHidden/>
+              </w:rPr>
+              <w:fldChar w:fldCharType="end"/>
+            </w:r>
+          </w:hyperlink>
+        </w:p>
+        <w:p>
+          <w:pPr>
+            <w:pStyle w:val="TDC2"/>
+            <w:tabs>
+              <w:tab w:val="right" w:leader="dot" w:pos="9590"/>
+            </w:tabs>
+            <w:rPr>
+              <w:rFonts w:asciiTheme="minorHAnsi" w:eastAsiaTheme="minorEastAsia" w:hAnsiTheme="minorHAnsi" w:cstheme="minorBidi"/>
+              <w:noProof/>
+              <w:lang w:val="es-CO" w:eastAsia="es-CO"/>
+            </w:rPr>
+          </w:pPr>
+          <w:hyperlink w:anchor="_Toc87802040" w:history="1">
+            <w:r>
+              <w:rPr>
+                <w:rStyle w:val="Hipervnculo"/>
+                <w:noProof/>
+                <w:lang w:val="es-CO"/>
+              </w:rPr>
+              <w:t>5.1 requerimientos funcionales</w:t>
+            </w:r>
+            <w:r>
+              <w:rPr>
+                <w:noProof/>
+                <w:webHidden/>
+              </w:rPr>
+              <w:tab/>
+            </w:r>
+            <w:r>
+              <w:rPr>
+                <w:noProof/>
+                <w:webHidden/>
+              </w:rPr>
+              <w:fldChar w:fldCharType="begin"/>
+            </w:r>
+            <w:r>
+              <w:rPr>
+                <w:noProof/>
+                <w:webHidden/>
+              </w:rPr>
+              <w:instrText xml:space="preserve"> PAGEREF _Toc87802040 \h </w:instrText>
+            </w:r>
+            <w:r>
+              <w:rPr>
+                <w:noProof/>
+                <w:webHidden/>
+              </w:rPr>
+            </w:r>
+            <w:r>
+              <w:rPr>
+                <w:noProof/>
+                <w:webHidden/>
+              </w:rPr>
+              <w:fldChar w:fldCharType="separate"/>
+            </w:r>
+            <w:r>
+              <w:rPr>
+                <w:noProof/>
+                <w:webHidden/>
+              </w:rPr>
+              <w:t>14</w:t>
+            </w:r>
+            <w:r>
+              <w:rPr>
+                <w:noProof/>
+                <w:webHidden/>
+              </w:rPr>
+              <w:fldChar w:fldCharType="end"/>
+            </w:r>
+          </w:hyperlink>
+        </w:p>
+        <w:p>
+          <w:pPr>
+            <w:pStyle w:val="TDC2"/>
+            <w:tabs>
+              <w:tab w:val="right" w:leader="dot" w:pos="9590"/>
+            </w:tabs>
+            <w:rPr>
+              <w:rFonts w:asciiTheme="minorHAnsi" w:eastAsiaTheme="minorEastAsia" w:hAnsiTheme="minorHAnsi" w:cstheme="minorBidi"/>
+              <w:noProof/>
+              <w:lang w:val="es-CO" w:eastAsia="es-CO"/>
+            </w:rPr>
+          </w:pPr>
+          <w:hyperlink w:anchor="_Toc87802041" w:history="1">
+            <w:r>
+              <w:rPr>
+                <w:rStyle w:val="Hipervnculo"/>
+                <w:noProof/>
+                <w:lang w:val="es-CO"/>
+              </w:rPr>
+              <w:t>5.2 requerimientos no-funcionales</w:t>
+            </w:r>
+            <w:r>
+              <w:rPr>
+                <w:noProof/>
+                <w:webHidden/>
+              </w:rPr>
+              <w:tab/>
+            </w:r>
+            <w:r>
+              <w:rPr>
+                <w:noProof/>
+                <w:webHidden/>
+              </w:rPr>
+              <w:fldChar w:fldCharType="begin"/>
+            </w:r>
+            <w:r>
+              <w:rPr>
+                <w:noProof/>
+                <w:webHidden/>
+              </w:rPr>
+              <w:instrText xml:space="preserve"> PAGEREF _Toc87802041 \h </w:instrText>
+            </w:r>
+            <w:r>
+              <w:rPr>
+                <w:noProof/>
+                <w:webHidden/>
+              </w:rPr>
+            </w:r>
+            <w:r>
+              <w:rPr>
+                <w:noProof/>
+                <w:webHidden/>
+              </w:rPr>
+              <w:fldChar w:fldCharType="separate"/>
+            </w:r>
+            <w:r>
+              <w:rPr>
+                <w:noProof/>
+                <w:webHidden/>
+              </w:rPr>
+              <w:t>14</w:t>
             </w:r>
             <w:r>
               <w:rPr>
@@ -4268,7 +4913,7 @@
         <w:ind w:hanging="433"/>
       </w:pPr>
       <w:bookmarkStart w:id="1" w:name="_TOC_250004"/>
-      <w:bookmarkStart w:id="2" w:name="_Toc83397994"/>
+      <w:bookmarkStart w:id="2" w:name="_Toc87802014"/>
       <w:bookmarkEnd w:id="1"/>
       <w:r>
         <w:t>INTRODUCCIÓN</w:t>
@@ -4849,7 +5494,7 @@
         </w:tabs>
       </w:pPr>
       <w:bookmarkStart w:id="3" w:name="_TOC_250003"/>
-      <w:bookmarkStart w:id="4" w:name="_Toc83397995"/>
+      <w:bookmarkStart w:id="4" w:name="_Toc87802015"/>
       <w:bookmarkEnd w:id="3"/>
       <w:r>
         <w:t>PROPÓSITO</w:t>
@@ -5331,7 +5976,7 @@
         </w:tabs>
       </w:pPr>
       <w:bookmarkStart w:id="5" w:name="_TOC_250002"/>
-      <w:bookmarkStart w:id="6" w:name="_Toc83397996"/>
+      <w:bookmarkStart w:id="6" w:name="_Toc87802016"/>
       <w:bookmarkEnd w:id="5"/>
       <w:r>
         <w:t>ALCANCE</w:t>
@@ -5446,7 +6091,7 @@
         </w:tabs>
       </w:pPr>
       <w:bookmarkStart w:id="7" w:name="_TOC_250001"/>
-      <w:bookmarkStart w:id="8" w:name="_Toc83397997"/>
+      <w:bookmarkStart w:id="8" w:name="_Toc87802017"/>
       <w:r>
         <w:t>DEFINICIONES,</w:t>
       </w:r>
@@ -5792,7 +6437,7 @@
         <w:ind w:hanging="421"/>
       </w:pPr>
       <w:bookmarkStart w:id="9" w:name="_TOC_250000"/>
-      <w:bookmarkStart w:id="10" w:name="_Toc83397998"/>
+      <w:bookmarkStart w:id="10" w:name="_Toc87802018"/>
       <w:r>
         <w:t>ESTRATEGIA</w:t>
       </w:r>
@@ -5830,7 +6475,7 @@
         </w:tabs>
         <w:spacing w:before="119"/>
       </w:pPr>
-      <w:bookmarkStart w:id="11" w:name="_Toc83397999"/>
+      <w:bookmarkStart w:id="11" w:name="_Toc87802019"/>
       <w:r>
         <w:t>PLANIFICACIÓN</w:t>
       </w:r>
@@ -7267,7 +7912,7 @@
           <w:tab w:val="left" w:pos="1201"/>
         </w:tabs>
       </w:pPr>
-      <w:bookmarkStart w:id="12" w:name="_Toc83398000"/>
+      <w:bookmarkStart w:id="12" w:name="_Toc87802020"/>
       <w:r>
         <w:t>DISEÑO</w:t>
       </w:r>
@@ -8712,7 +9357,7 @@
           <w:tab w:val="left" w:pos="1201"/>
         </w:tabs>
       </w:pPr>
-      <w:bookmarkStart w:id="13" w:name="_Toc83398001"/>
+      <w:bookmarkStart w:id="13" w:name="_Toc87802021"/>
       <w:r>
         <w:t>DEFINIR</w:t>
       </w:r>
@@ -9874,7 +10519,7 @@
           <w:tab w:val="left" w:pos="1201"/>
         </w:tabs>
       </w:pPr>
-      <w:bookmarkStart w:id="14" w:name="_Toc83398002"/>
+      <w:bookmarkStart w:id="14" w:name="_Toc87802022"/>
       <w:r>
         <w:t>EJECUCIÓN</w:t>
       </w:r>
@@ -10080,7 +10725,7 @@
           <w:noProof/>
         </w:rPr>
         <w:drawing>
-          <wp:anchor distT="0" distB="0" distL="0" distR="0" simplePos="0" relativeHeight="251658240" behindDoc="0" locked="0" layoutInCell="1" allowOverlap="1" wp14:anchorId="28EC21B8" wp14:editId="57934271">
+          <wp:anchor distT="0" distB="0" distL="0" distR="0" simplePos="0" relativeHeight="251657216" behindDoc="0" locked="0" layoutInCell="1" allowOverlap="1" wp14:anchorId="28EC21B8" wp14:editId="57934271">
             <wp:simplePos x="0" y="0"/>
             <wp:positionH relativeFrom="page">
               <wp:posOffset>2971788</wp:posOffset>
@@ -10593,7 +11238,7 @@
         <w:spacing w:before="198"/>
         <w:ind w:left="1249" w:hanging="1129"/>
       </w:pPr>
-      <w:bookmarkStart w:id="15" w:name="_Toc83398003"/>
+      <w:bookmarkStart w:id="15" w:name="_Toc87802023"/>
       <w:r>
         <w:t>CIERRE</w:t>
       </w:r>
@@ -10761,7 +11406,7 @@
           <w:tab w:val="left" w:pos="1201"/>
         </w:tabs>
       </w:pPr>
-      <w:bookmarkStart w:id="16" w:name="_Toc83398004"/>
+      <w:bookmarkStart w:id="16" w:name="_Toc87802024"/>
       <w:r>
         <w:t>SEGUIMIENTO</w:t>
       </w:r>
@@ -11142,7 +11787,7 @@
           <w:tab w:val="left" w:pos="841"/>
         </w:tabs>
       </w:pPr>
-      <w:bookmarkStart w:id="17" w:name="_Toc83398005"/>
+      <w:bookmarkStart w:id="17" w:name="_Toc87802025"/>
       <w:r>
         <w:t>TIPOS</w:t>
       </w:r>
@@ -11354,7 +11999,7 @@
         </w:tabs>
         <w:spacing w:before="157"/>
       </w:pPr>
-      <w:bookmarkStart w:id="18" w:name="_Toc83398006"/>
+      <w:bookmarkStart w:id="18" w:name="_Toc87802026"/>
       <w:r>
         <w:t>PRUEBAS</w:t>
       </w:r>
@@ -12535,7 +13180,7 @@
         </w:tabs>
         <w:spacing w:before="177"/>
       </w:pPr>
-      <w:bookmarkStart w:id="19" w:name="_Toc83398007"/>
+      <w:bookmarkStart w:id="19" w:name="_Toc87802027"/>
       <w:r>
         <w:t>PRUEBAS</w:t>
       </w:r>
@@ -13038,7 +13683,7 @@
         </w:tabs>
         <w:spacing w:before="159"/>
       </w:pPr>
-      <w:bookmarkStart w:id="20" w:name="_Toc83398008"/>
+      <w:bookmarkStart w:id="20" w:name="_Toc87802028"/>
       <w:r>
         <w:t>PRUEBAS</w:t>
       </w:r>
@@ -13578,7 +14223,7 @@
           <w:tab w:val="left" w:pos="1201"/>
         </w:tabs>
       </w:pPr>
-      <w:bookmarkStart w:id="21" w:name="_Toc83398009"/>
+      <w:bookmarkStart w:id="21" w:name="_Toc87802029"/>
       <w:r>
         <w:t>PRUEBAS</w:t>
       </w:r>
@@ -14157,7 +14802,7 @@
       <w:pPr>
         <w:pStyle w:val="Ttulo2"/>
       </w:pPr>
-      <w:bookmarkStart w:id="22" w:name="_Toc83398010"/>
+      <w:bookmarkStart w:id="22" w:name="_Toc87802030"/>
       <w:r>
         <w:t>2.2.5             PRUEBAS DE CAJA NEGRA</w:t>
       </w:r>
@@ -14196,7 +14841,7 @@
       <w:pPr>
         <w:pStyle w:val="Ttulo2"/>
       </w:pPr>
-      <w:bookmarkStart w:id="23" w:name="_Toc83398011"/>
+      <w:bookmarkStart w:id="23" w:name="_Toc87802031"/>
       <w:r>
         <w:t>2.2.6             PRUEBAS DE CAJA BLANCA</w:t>
       </w:r>
@@ -14258,7 +14903,7 @@
         </w:tabs>
         <w:spacing w:before="190"/>
       </w:pPr>
-      <w:bookmarkStart w:id="24" w:name="_Toc83398012"/>
+      <w:bookmarkStart w:id="24" w:name="_Toc87802032"/>
       <w:r>
         <w:t>ENTREGABLES</w:t>
       </w:r>
@@ -15523,26 +16168,1574 @@
         <w:spacing w:before="50" w:line="276" w:lineRule="auto"/>
       </w:pPr>
     </w:p>
+    <w:p/>
+    <w:p/>
     <w:p>
       <w:pPr>
         <w:pStyle w:val="Ttulo1"/>
-        <w:ind w:left="851"/>
-      </w:pPr>
-      <w:r>
-        <w:lastRenderedPageBreak/>
-        <w:t xml:space="preserve">3             PRUEBAS AL SISTEMA &amp; SUS PARTES </w:t>
-      </w:r>
+        <w:rPr>
+          <w:lang w:val="es-CO"/>
+        </w:rPr>
+      </w:pPr>
+      <w:bookmarkStart w:id="25" w:name="_Toc87519030"/>
+      <w:bookmarkStart w:id="26" w:name="_Toc87802033"/>
+      <w:r>
+        <w:rPr>
+          <w:lang w:val="es-CO"/>
+        </w:rPr>
+        <w:t>3</w:t>
+      </w:r>
+      <w:r>
+        <w:rPr>
+          <w:lang w:val="es-CO"/>
+        </w:rPr>
+        <w:t xml:space="preserve"> </w:t>
+      </w:r>
+      <w:r>
+        <w:rPr>
+          <w:lang w:val="es-CO"/>
+        </w:rPr>
+        <w:t>requerimientos</w:t>
+      </w:r>
+      <w:r>
+        <w:rPr>
+          <w:lang w:val="es-CO"/>
+        </w:rPr>
+        <w:t xml:space="preserve"> administradores</w:t>
+      </w:r>
+      <w:bookmarkEnd w:id="25"/>
+      <w:bookmarkEnd w:id="26"/>
     </w:p>
     <w:p>
       <w:pPr>
-        <w:pStyle w:val="Ttulo1"/>
-        <w:ind w:left="851"/>
+        <w:pStyle w:val="Ttulo2"/>
+        <w:rPr>
+          <w:lang w:val="es-CO"/>
+        </w:rPr>
+      </w:pPr>
+      <w:bookmarkStart w:id="27" w:name="_Toc87519031"/>
+      <w:bookmarkStart w:id="28" w:name="_Toc87802034"/>
+      <w:r>
+        <w:rPr>
+          <w:lang w:val="es-CO"/>
+        </w:rPr>
+        <w:t>3.1</w:t>
+      </w:r>
+      <w:r>
+        <w:rPr>
+          <w:lang w:val="es-CO"/>
+        </w:rPr>
+        <w:t xml:space="preserve"> requerimientos funcionales</w:t>
+      </w:r>
+      <w:bookmarkEnd w:id="27"/>
+      <w:bookmarkEnd w:id="28"/>
+    </w:p>
+    <w:tbl>
+      <w:tblPr>
+        <w:tblStyle w:val="Tablaconcuadrcula"/>
+        <w:tblW w:w="0" w:type="auto"/>
+        <w:tblInd w:w="-34" w:type="dxa"/>
+        <w:tblLook w:val="04A0" w:firstRow="1" w:lastRow="0" w:firstColumn="1" w:lastColumn="0" w:noHBand="0" w:noVBand="1"/>
+      </w:tblPr>
+      <w:tblGrid>
+        <w:gridCol w:w="5068"/>
+        <w:gridCol w:w="4360"/>
+      </w:tblGrid>
+      <w:tr>
+        <w:tc>
+          <w:tcPr>
+            <w:tcW w:w="5068" w:type="dxa"/>
+            <w:tcBorders>
+              <w:top w:val="single" w:sz="4" w:space="0" w:color="auto"/>
+              <w:left w:val="single" w:sz="4" w:space="0" w:color="auto"/>
+              <w:bottom w:val="single" w:sz="4" w:space="0" w:color="auto"/>
+              <w:right w:val="single" w:sz="4" w:space="0" w:color="auto"/>
+            </w:tcBorders>
+            <w:hideMark/>
+          </w:tcPr>
+          <w:p>
+            <w:pPr>
+              <w:rPr>
+                <w:b/>
+                <w:bCs/>
+                <w:lang w:val="es-CO"/>
+              </w:rPr>
+            </w:pPr>
+            <w:r>
+              <w:rPr>
+                <w:b/>
+                <w:bCs/>
+                <w:lang w:val="es-CO"/>
+              </w:rPr>
+              <w:t>Requerimiento</w:t>
+            </w:r>
+          </w:p>
+        </w:tc>
+        <w:tc>
+          <w:tcPr>
+            <w:tcW w:w="4360" w:type="dxa"/>
+            <w:tcBorders>
+              <w:top w:val="single" w:sz="4" w:space="0" w:color="auto"/>
+              <w:left w:val="single" w:sz="4" w:space="0" w:color="auto"/>
+              <w:bottom w:val="single" w:sz="4" w:space="0" w:color="auto"/>
+              <w:right w:val="single" w:sz="4" w:space="0" w:color="auto"/>
+            </w:tcBorders>
+            <w:hideMark/>
+          </w:tcPr>
+          <w:p>
+            <w:pPr>
+              <w:rPr>
+                <w:b/>
+                <w:bCs/>
+                <w:lang w:val="es-CO"/>
+              </w:rPr>
+            </w:pPr>
+            <w:r>
+              <w:rPr>
+                <w:b/>
+                <w:bCs/>
+                <w:lang w:val="es-CO"/>
+              </w:rPr>
+              <w:t>Descripción</w:t>
+            </w:r>
+          </w:p>
+        </w:tc>
+      </w:tr>
+      <w:tr>
+        <w:tc>
+          <w:tcPr>
+            <w:tcW w:w="5068" w:type="dxa"/>
+            <w:tcBorders>
+              <w:top w:val="single" w:sz="4" w:space="0" w:color="auto"/>
+              <w:left w:val="single" w:sz="4" w:space="0" w:color="auto"/>
+              <w:bottom w:val="single" w:sz="4" w:space="0" w:color="auto"/>
+              <w:right w:val="single" w:sz="4" w:space="0" w:color="auto"/>
+            </w:tcBorders>
+            <w:hideMark/>
+          </w:tcPr>
+          <w:p>
+            <w:pPr>
+              <w:rPr>
+                <w:lang w:val="es-CO"/>
+              </w:rPr>
+            </w:pPr>
+            <w:r>
+              <w:rPr>
+                <w:lang w:val="es-CO"/>
+              </w:rPr>
+              <w:t>Consultar usuario</w:t>
+            </w:r>
+          </w:p>
+        </w:tc>
+        <w:tc>
+          <w:tcPr>
+            <w:tcW w:w="4360" w:type="dxa"/>
+            <w:tcBorders>
+              <w:top w:val="single" w:sz="4" w:space="0" w:color="auto"/>
+              <w:left w:val="single" w:sz="4" w:space="0" w:color="auto"/>
+              <w:bottom w:val="single" w:sz="4" w:space="0" w:color="auto"/>
+              <w:right w:val="single" w:sz="4" w:space="0" w:color="auto"/>
+            </w:tcBorders>
+            <w:hideMark/>
+          </w:tcPr>
+          <w:p>
+            <w:pPr>
+              <w:rPr>
+                <w:lang w:val="es-CO"/>
+              </w:rPr>
+            </w:pPr>
+            <w:r>
+              <w:rPr>
+                <w:lang w:val="es-CO"/>
+              </w:rPr>
+              <w:t xml:space="preserve">El administrador consulta si el usuario existe o no </w:t>
+            </w:r>
+          </w:p>
+        </w:tc>
+      </w:tr>
+      <w:tr>
+        <w:tc>
+          <w:tcPr>
+            <w:tcW w:w="5068" w:type="dxa"/>
+            <w:tcBorders>
+              <w:top w:val="single" w:sz="4" w:space="0" w:color="auto"/>
+              <w:left w:val="single" w:sz="4" w:space="0" w:color="auto"/>
+              <w:bottom w:val="single" w:sz="4" w:space="0" w:color="auto"/>
+              <w:right w:val="single" w:sz="4" w:space="0" w:color="auto"/>
+            </w:tcBorders>
+            <w:hideMark/>
+          </w:tcPr>
+          <w:p>
+            <w:pPr>
+              <w:rPr>
+                <w:lang w:val="es-CO"/>
+              </w:rPr>
+            </w:pPr>
+            <w:r>
+              <w:rPr>
+                <w:lang w:val="es-CO"/>
+              </w:rPr>
+              <w:t>Validar usuario</w:t>
+            </w:r>
+          </w:p>
+        </w:tc>
+        <w:tc>
+          <w:tcPr>
+            <w:tcW w:w="4360" w:type="dxa"/>
+            <w:tcBorders>
+              <w:top w:val="single" w:sz="4" w:space="0" w:color="auto"/>
+              <w:left w:val="single" w:sz="4" w:space="0" w:color="auto"/>
+              <w:bottom w:val="single" w:sz="4" w:space="0" w:color="auto"/>
+              <w:right w:val="single" w:sz="4" w:space="0" w:color="auto"/>
+            </w:tcBorders>
+            <w:hideMark/>
+          </w:tcPr>
+          <w:p>
+            <w:pPr>
+              <w:rPr>
+                <w:lang w:val="es-CO"/>
+              </w:rPr>
+            </w:pPr>
+            <w:r>
+              <w:rPr>
+                <w:lang w:val="es-CO"/>
+              </w:rPr>
+              <w:t>El administrador validara al usuario</w:t>
+            </w:r>
+          </w:p>
+        </w:tc>
+      </w:tr>
+      <w:tr>
+        <w:tc>
+          <w:tcPr>
+            <w:tcW w:w="5068" w:type="dxa"/>
+            <w:tcBorders>
+              <w:top w:val="single" w:sz="4" w:space="0" w:color="auto"/>
+              <w:left w:val="single" w:sz="4" w:space="0" w:color="auto"/>
+              <w:bottom w:val="single" w:sz="4" w:space="0" w:color="auto"/>
+              <w:right w:val="single" w:sz="4" w:space="0" w:color="auto"/>
+            </w:tcBorders>
+            <w:hideMark/>
+          </w:tcPr>
+          <w:p>
+            <w:pPr>
+              <w:rPr>
+                <w:lang w:val="es-CO"/>
+              </w:rPr>
+            </w:pPr>
+            <w:r>
+              <w:rPr>
+                <w:lang w:val="es-CO"/>
+              </w:rPr>
+              <w:t>Bloquear al usuario</w:t>
+            </w:r>
+          </w:p>
+        </w:tc>
+        <w:tc>
+          <w:tcPr>
+            <w:tcW w:w="4360" w:type="dxa"/>
+            <w:tcBorders>
+              <w:top w:val="single" w:sz="4" w:space="0" w:color="auto"/>
+              <w:left w:val="single" w:sz="4" w:space="0" w:color="auto"/>
+              <w:bottom w:val="single" w:sz="4" w:space="0" w:color="auto"/>
+              <w:right w:val="single" w:sz="4" w:space="0" w:color="auto"/>
+            </w:tcBorders>
+            <w:hideMark/>
+          </w:tcPr>
+          <w:p>
+            <w:pPr>
+              <w:rPr>
+                <w:lang w:val="es-CO"/>
+              </w:rPr>
+            </w:pPr>
+            <w:r>
+              <w:rPr>
+                <w:lang w:val="es-CO"/>
+              </w:rPr>
+              <w:t>El administrador bloqueará al usuario</w:t>
+            </w:r>
+          </w:p>
+        </w:tc>
+      </w:tr>
+      <w:tr>
+        <w:tc>
+          <w:tcPr>
+            <w:tcW w:w="5068" w:type="dxa"/>
+            <w:tcBorders>
+              <w:top w:val="single" w:sz="4" w:space="0" w:color="auto"/>
+              <w:left w:val="single" w:sz="4" w:space="0" w:color="auto"/>
+              <w:bottom w:val="single" w:sz="4" w:space="0" w:color="auto"/>
+              <w:right w:val="single" w:sz="4" w:space="0" w:color="auto"/>
+            </w:tcBorders>
+            <w:hideMark/>
+          </w:tcPr>
+          <w:p>
+            <w:pPr>
+              <w:rPr>
+                <w:lang w:val="es-CO"/>
+              </w:rPr>
+            </w:pPr>
+            <w:r>
+              <w:rPr>
+                <w:lang w:val="es-CO"/>
+              </w:rPr>
+              <w:t>Modificar inventario</w:t>
+            </w:r>
+          </w:p>
+        </w:tc>
+        <w:tc>
+          <w:tcPr>
+            <w:tcW w:w="4360" w:type="dxa"/>
+            <w:tcBorders>
+              <w:top w:val="single" w:sz="4" w:space="0" w:color="auto"/>
+              <w:left w:val="single" w:sz="4" w:space="0" w:color="auto"/>
+              <w:bottom w:val="single" w:sz="4" w:space="0" w:color="auto"/>
+              <w:right w:val="single" w:sz="4" w:space="0" w:color="auto"/>
+            </w:tcBorders>
+            <w:hideMark/>
+          </w:tcPr>
+          <w:p>
+            <w:pPr>
+              <w:rPr>
+                <w:lang w:val="es-CO"/>
+              </w:rPr>
+            </w:pPr>
+            <w:r>
+              <w:rPr>
+                <w:lang w:val="es-CO"/>
+              </w:rPr>
+              <w:t xml:space="preserve">El administrador modificara la información del inventario </w:t>
+            </w:r>
+          </w:p>
+        </w:tc>
+      </w:tr>
+      <w:tr>
+        <w:tc>
+          <w:tcPr>
+            <w:tcW w:w="5068" w:type="dxa"/>
+            <w:tcBorders>
+              <w:top w:val="single" w:sz="4" w:space="0" w:color="auto"/>
+              <w:left w:val="single" w:sz="4" w:space="0" w:color="auto"/>
+              <w:bottom w:val="single" w:sz="4" w:space="0" w:color="auto"/>
+              <w:right w:val="single" w:sz="4" w:space="0" w:color="auto"/>
+            </w:tcBorders>
+            <w:hideMark/>
+          </w:tcPr>
+          <w:p>
+            <w:pPr>
+              <w:rPr>
+                <w:lang w:val="es-CO"/>
+              </w:rPr>
+            </w:pPr>
+            <w:r>
+              <w:rPr>
+                <w:lang w:val="es-CO"/>
+              </w:rPr>
+              <w:t>Actualizar inventario</w:t>
+            </w:r>
+          </w:p>
+        </w:tc>
+        <w:tc>
+          <w:tcPr>
+            <w:tcW w:w="4360" w:type="dxa"/>
+            <w:tcBorders>
+              <w:top w:val="single" w:sz="4" w:space="0" w:color="auto"/>
+              <w:left w:val="single" w:sz="4" w:space="0" w:color="auto"/>
+              <w:bottom w:val="single" w:sz="4" w:space="0" w:color="auto"/>
+              <w:right w:val="single" w:sz="4" w:space="0" w:color="auto"/>
+            </w:tcBorders>
+            <w:hideMark/>
+          </w:tcPr>
+          <w:p>
+            <w:pPr>
+              <w:rPr>
+                <w:lang w:val="es-CO"/>
+              </w:rPr>
+            </w:pPr>
+            <w:r>
+              <w:rPr>
+                <w:lang w:val="es-CO"/>
+              </w:rPr>
+              <w:t>La información del sistema solo podrá ser actualizada por el administrador</w:t>
+            </w:r>
+          </w:p>
+        </w:tc>
+      </w:tr>
+      <w:tr>
+        <w:tc>
+          <w:tcPr>
+            <w:tcW w:w="5068" w:type="dxa"/>
+            <w:tcBorders>
+              <w:top w:val="single" w:sz="4" w:space="0" w:color="auto"/>
+              <w:left w:val="single" w:sz="4" w:space="0" w:color="auto"/>
+              <w:bottom w:val="single" w:sz="4" w:space="0" w:color="auto"/>
+              <w:right w:val="single" w:sz="4" w:space="0" w:color="auto"/>
+            </w:tcBorders>
+            <w:hideMark/>
+          </w:tcPr>
+          <w:p>
+            <w:pPr>
+              <w:rPr>
+                <w:lang w:val="es-CO"/>
+              </w:rPr>
+            </w:pPr>
+            <w:r>
+              <w:rPr>
+                <w:lang w:val="es-CO"/>
+              </w:rPr>
+              <w:t>Eliminar productos</w:t>
+            </w:r>
+          </w:p>
+        </w:tc>
+        <w:tc>
+          <w:tcPr>
+            <w:tcW w:w="4360" w:type="dxa"/>
+            <w:tcBorders>
+              <w:top w:val="single" w:sz="4" w:space="0" w:color="auto"/>
+              <w:left w:val="single" w:sz="4" w:space="0" w:color="auto"/>
+              <w:bottom w:val="single" w:sz="4" w:space="0" w:color="auto"/>
+              <w:right w:val="single" w:sz="4" w:space="0" w:color="auto"/>
+            </w:tcBorders>
+            <w:hideMark/>
+          </w:tcPr>
+          <w:p>
+            <w:pPr>
+              <w:rPr>
+                <w:lang w:val="es-CO"/>
+              </w:rPr>
+            </w:pPr>
+            <w:r>
+              <w:rPr>
+                <w:lang w:val="es-CO"/>
+              </w:rPr>
+              <w:t>El administrador deberá de inactivar o eliminar productos del inventario</w:t>
+            </w:r>
+          </w:p>
+        </w:tc>
+      </w:tr>
+    </w:tbl>
+    <w:p>
+      <w:pPr>
+        <w:rPr>
+          <w:lang w:val="es-CO"/>
+        </w:rPr>
       </w:pPr>
     </w:p>
     <w:p>
       <w:pPr>
+        <w:pStyle w:val="Ttulo2"/>
+        <w:rPr>
+          <w:lang w:val="es-CO"/>
+        </w:rPr>
+      </w:pPr>
+      <w:bookmarkStart w:id="29" w:name="_Toc87519032"/>
+      <w:bookmarkStart w:id="30" w:name="_Toc87802035"/>
+      <w:r>
+        <w:rPr>
+          <w:lang w:val="es-CO"/>
+        </w:rPr>
+        <w:t>3</w:t>
+      </w:r>
+      <w:r>
+        <w:rPr>
+          <w:lang w:val="es-CO"/>
+        </w:rPr>
+        <w:t>.2 requerimiento no-funcional</w:t>
+      </w:r>
+      <w:bookmarkEnd w:id="29"/>
+      <w:bookmarkEnd w:id="30"/>
+    </w:p>
+    <w:tbl>
+      <w:tblPr>
+        <w:tblStyle w:val="Tablaconcuadrcula"/>
+        <w:tblW w:w="0" w:type="auto"/>
+        <w:tblLook w:val="04A0" w:firstRow="1" w:lastRow="0" w:firstColumn="1" w:lastColumn="0" w:noHBand="0" w:noVBand="1"/>
+      </w:tblPr>
+      <w:tblGrid>
+        <w:gridCol w:w="4697"/>
+        <w:gridCol w:w="4697"/>
+      </w:tblGrid>
+      <w:tr>
+        <w:tc>
+          <w:tcPr>
+            <w:tcW w:w="4697" w:type="dxa"/>
+            <w:tcBorders>
+              <w:top w:val="single" w:sz="4" w:space="0" w:color="auto"/>
+              <w:left w:val="single" w:sz="4" w:space="0" w:color="auto"/>
+              <w:bottom w:val="single" w:sz="4" w:space="0" w:color="auto"/>
+              <w:right w:val="single" w:sz="4" w:space="0" w:color="auto"/>
+            </w:tcBorders>
+            <w:hideMark/>
+          </w:tcPr>
+          <w:p>
+            <w:pPr>
+              <w:rPr>
+                <w:b/>
+                <w:bCs/>
+                <w:lang w:val="es-CO"/>
+              </w:rPr>
+            </w:pPr>
+            <w:r>
+              <w:rPr>
+                <w:b/>
+                <w:bCs/>
+                <w:lang w:val="es-CO"/>
+              </w:rPr>
+              <w:t>Requerimiento</w:t>
+            </w:r>
+          </w:p>
+        </w:tc>
+        <w:tc>
+          <w:tcPr>
+            <w:tcW w:w="4697" w:type="dxa"/>
+            <w:tcBorders>
+              <w:top w:val="single" w:sz="4" w:space="0" w:color="auto"/>
+              <w:left w:val="single" w:sz="4" w:space="0" w:color="auto"/>
+              <w:bottom w:val="single" w:sz="4" w:space="0" w:color="auto"/>
+              <w:right w:val="single" w:sz="4" w:space="0" w:color="auto"/>
+            </w:tcBorders>
+            <w:hideMark/>
+          </w:tcPr>
+          <w:p>
+            <w:pPr>
+              <w:rPr>
+                <w:b/>
+                <w:bCs/>
+                <w:lang w:val="es-CO"/>
+              </w:rPr>
+            </w:pPr>
+            <w:r>
+              <w:rPr>
+                <w:b/>
+                <w:bCs/>
+                <w:lang w:val="es-CO"/>
+              </w:rPr>
+              <w:t>Descripción</w:t>
+            </w:r>
+          </w:p>
+        </w:tc>
+      </w:tr>
+      <w:tr>
+        <w:tc>
+          <w:tcPr>
+            <w:tcW w:w="4697" w:type="dxa"/>
+            <w:tcBorders>
+              <w:top w:val="single" w:sz="4" w:space="0" w:color="auto"/>
+              <w:left w:val="single" w:sz="4" w:space="0" w:color="auto"/>
+              <w:bottom w:val="single" w:sz="4" w:space="0" w:color="auto"/>
+              <w:right w:val="single" w:sz="4" w:space="0" w:color="auto"/>
+            </w:tcBorders>
+            <w:hideMark/>
+          </w:tcPr>
+          <w:p>
+            <w:pPr>
+              <w:rPr>
+                <w:lang w:val="es-CO"/>
+              </w:rPr>
+            </w:pPr>
+            <w:r>
+              <w:rPr>
+                <w:lang w:val="es-CO"/>
+              </w:rPr>
+              <w:t>Registrar usuario</w:t>
+            </w:r>
+          </w:p>
+        </w:tc>
+        <w:tc>
+          <w:tcPr>
+            <w:tcW w:w="4697" w:type="dxa"/>
+            <w:tcBorders>
+              <w:top w:val="single" w:sz="4" w:space="0" w:color="auto"/>
+              <w:left w:val="single" w:sz="4" w:space="0" w:color="auto"/>
+              <w:bottom w:val="single" w:sz="4" w:space="0" w:color="auto"/>
+              <w:right w:val="single" w:sz="4" w:space="0" w:color="auto"/>
+            </w:tcBorders>
+          </w:tcPr>
+          <w:p>
+            <w:pPr>
+              <w:rPr>
+                <w:lang w:val="es-CO"/>
+              </w:rPr>
+            </w:pPr>
+            <w:r>
+              <w:rPr>
+                <w:lang w:val="es-CO"/>
+              </w:rPr>
+              <w:t>El sistema deberá validar los datos del administrador</w:t>
+            </w:r>
+          </w:p>
+          <w:p>
+            <w:pPr>
+              <w:rPr>
+                <w:lang w:val="es-CO"/>
+              </w:rPr>
+            </w:pPr>
+          </w:p>
+        </w:tc>
+      </w:tr>
+      <w:tr>
+        <w:tc>
+          <w:tcPr>
+            <w:tcW w:w="4697" w:type="dxa"/>
+            <w:tcBorders>
+              <w:top w:val="single" w:sz="4" w:space="0" w:color="auto"/>
+              <w:left w:val="single" w:sz="4" w:space="0" w:color="auto"/>
+              <w:bottom w:val="single" w:sz="4" w:space="0" w:color="auto"/>
+              <w:right w:val="single" w:sz="4" w:space="0" w:color="auto"/>
+            </w:tcBorders>
+            <w:hideMark/>
+          </w:tcPr>
+          <w:p>
+            <w:pPr>
+              <w:rPr>
+                <w:lang w:val="es-CO"/>
+              </w:rPr>
+            </w:pPr>
+            <w:r>
+              <w:rPr>
+                <w:lang w:val="es-CO"/>
+              </w:rPr>
+              <w:t>Consultar cambios y modificaciones en el software</w:t>
+            </w:r>
+          </w:p>
+        </w:tc>
+        <w:tc>
+          <w:tcPr>
+            <w:tcW w:w="4697" w:type="dxa"/>
+            <w:tcBorders>
+              <w:top w:val="single" w:sz="4" w:space="0" w:color="auto"/>
+              <w:left w:val="single" w:sz="4" w:space="0" w:color="auto"/>
+              <w:bottom w:val="single" w:sz="4" w:space="0" w:color="auto"/>
+              <w:right w:val="single" w:sz="4" w:space="0" w:color="auto"/>
+            </w:tcBorders>
+            <w:hideMark/>
+          </w:tcPr>
+          <w:p>
+            <w:pPr>
+              <w:rPr>
+                <w:lang w:val="es-CO"/>
+              </w:rPr>
+            </w:pPr>
+            <w:r>
+              <w:rPr>
+                <w:lang w:val="es-CO"/>
+              </w:rPr>
+              <w:t>El administrador consultará si se ha hecho alguna modificación o actualización</w:t>
+            </w:r>
+          </w:p>
+        </w:tc>
+      </w:tr>
+      <w:tr>
+        <w:tc>
+          <w:tcPr>
+            <w:tcW w:w="4697" w:type="dxa"/>
+            <w:tcBorders>
+              <w:top w:val="single" w:sz="4" w:space="0" w:color="auto"/>
+              <w:left w:val="single" w:sz="4" w:space="0" w:color="auto"/>
+              <w:bottom w:val="single" w:sz="4" w:space="0" w:color="auto"/>
+              <w:right w:val="single" w:sz="4" w:space="0" w:color="auto"/>
+            </w:tcBorders>
+            <w:hideMark/>
+          </w:tcPr>
+          <w:p>
+            <w:pPr>
+              <w:rPr>
+                <w:lang w:val="es-CO"/>
+              </w:rPr>
+            </w:pPr>
+            <w:r>
+              <w:rPr>
+                <w:lang w:val="es-CO"/>
+              </w:rPr>
+              <w:t>Crear inventario</w:t>
+            </w:r>
+          </w:p>
+        </w:tc>
+        <w:tc>
+          <w:tcPr>
+            <w:tcW w:w="4697" w:type="dxa"/>
+            <w:tcBorders>
+              <w:top w:val="single" w:sz="4" w:space="0" w:color="auto"/>
+              <w:left w:val="single" w:sz="4" w:space="0" w:color="auto"/>
+              <w:bottom w:val="single" w:sz="4" w:space="0" w:color="auto"/>
+              <w:right w:val="single" w:sz="4" w:space="0" w:color="auto"/>
+            </w:tcBorders>
+            <w:hideMark/>
+          </w:tcPr>
+          <w:p>
+            <w:pPr>
+              <w:rPr>
+                <w:lang w:val="es-CO"/>
+              </w:rPr>
+            </w:pPr>
+            <w:r>
+              <w:rPr>
+                <w:lang w:val="es-CO"/>
+              </w:rPr>
+              <w:t>El administrador creará un nuevo inventario</w:t>
+            </w:r>
+          </w:p>
+        </w:tc>
+      </w:tr>
+      <w:tr>
+        <w:tc>
+          <w:tcPr>
+            <w:tcW w:w="4697" w:type="dxa"/>
+            <w:tcBorders>
+              <w:top w:val="single" w:sz="4" w:space="0" w:color="auto"/>
+              <w:left w:val="single" w:sz="4" w:space="0" w:color="auto"/>
+              <w:bottom w:val="single" w:sz="4" w:space="0" w:color="auto"/>
+              <w:right w:val="single" w:sz="4" w:space="0" w:color="auto"/>
+            </w:tcBorders>
+          </w:tcPr>
+          <w:p>
+            <w:pPr>
+              <w:rPr>
+                <w:lang w:val="es-CO"/>
+              </w:rPr>
+            </w:pPr>
+          </w:p>
+        </w:tc>
+        <w:tc>
+          <w:tcPr>
+            <w:tcW w:w="4697" w:type="dxa"/>
+            <w:tcBorders>
+              <w:top w:val="single" w:sz="4" w:space="0" w:color="auto"/>
+              <w:left w:val="single" w:sz="4" w:space="0" w:color="auto"/>
+              <w:bottom w:val="single" w:sz="4" w:space="0" w:color="auto"/>
+              <w:right w:val="single" w:sz="4" w:space="0" w:color="auto"/>
+            </w:tcBorders>
+          </w:tcPr>
+          <w:p>
+            <w:pPr>
+              <w:rPr>
+                <w:lang w:val="es-CO"/>
+              </w:rPr>
+            </w:pPr>
+          </w:p>
+        </w:tc>
+      </w:tr>
+    </w:tbl>
+    <w:p>
+      <w:pPr>
+        <w:rPr>
+          <w:lang w:val="es-CO"/>
+        </w:rPr>
+      </w:pPr>
+    </w:p>
+    <w:p>
+      <w:pPr>
         <w:pStyle w:val="Ttulo1"/>
-        <w:ind w:left="851"/>
+        <w:rPr>
+          <w:lang w:val="es-CO"/>
+        </w:rPr>
+      </w:pPr>
+      <w:bookmarkStart w:id="31" w:name="_Toc87519033"/>
+      <w:bookmarkStart w:id="32" w:name="_Toc87802036"/>
+      <w:r>
+        <w:rPr>
+          <w:lang w:val="es-CO"/>
+        </w:rPr>
+        <w:t xml:space="preserve">4 </w:t>
+      </w:r>
+      <w:r>
+        <w:rPr>
+          <w:lang w:val="es-CO"/>
+        </w:rPr>
+        <w:t>requerimientos empleados</w:t>
+      </w:r>
+      <w:bookmarkEnd w:id="31"/>
+      <w:bookmarkEnd w:id="32"/>
+    </w:p>
+    <w:p>
+      <w:pPr>
+        <w:pStyle w:val="Ttulo2"/>
+        <w:rPr>
+          <w:lang w:val="es-CO"/>
+        </w:rPr>
+      </w:pPr>
+      <w:bookmarkStart w:id="33" w:name="_Toc87519034"/>
+      <w:bookmarkStart w:id="34" w:name="_Toc87802037"/>
+      <w:r>
+        <w:rPr>
+          <w:lang w:val="es-CO"/>
+        </w:rPr>
+        <w:t>4</w:t>
+      </w:r>
+      <w:r>
+        <w:rPr>
+          <w:lang w:val="es-CO"/>
+        </w:rPr>
+        <w:t>.1 requerimiento funcional</w:t>
+      </w:r>
+      <w:bookmarkEnd w:id="33"/>
+      <w:bookmarkEnd w:id="34"/>
+    </w:p>
+    <w:tbl>
+      <w:tblPr>
+        <w:tblStyle w:val="Tablaconcuadrcula"/>
+        <w:tblW w:w="0" w:type="auto"/>
+        <w:tblLook w:val="04A0" w:firstRow="1" w:lastRow="0" w:firstColumn="1" w:lastColumn="0" w:noHBand="0" w:noVBand="1"/>
+      </w:tblPr>
+      <w:tblGrid>
+        <w:gridCol w:w="4697"/>
+        <w:gridCol w:w="4697"/>
+      </w:tblGrid>
+      <w:tr>
+        <w:tc>
+          <w:tcPr>
+            <w:tcW w:w="4697" w:type="dxa"/>
+            <w:tcBorders>
+              <w:top w:val="single" w:sz="4" w:space="0" w:color="auto"/>
+              <w:left w:val="single" w:sz="4" w:space="0" w:color="auto"/>
+              <w:bottom w:val="single" w:sz="4" w:space="0" w:color="auto"/>
+              <w:right w:val="single" w:sz="4" w:space="0" w:color="auto"/>
+            </w:tcBorders>
+            <w:hideMark/>
+          </w:tcPr>
+          <w:p>
+            <w:pPr>
+              <w:rPr>
+                <w:b/>
+                <w:bCs/>
+                <w:lang w:val="es-CO"/>
+              </w:rPr>
+            </w:pPr>
+            <w:r>
+              <w:rPr>
+                <w:b/>
+                <w:bCs/>
+                <w:lang w:val="es-CO"/>
+              </w:rPr>
+              <w:t>Requerimiento</w:t>
+            </w:r>
+          </w:p>
+        </w:tc>
+        <w:tc>
+          <w:tcPr>
+            <w:tcW w:w="4697" w:type="dxa"/>
+            <w:tcBorders>
+              <w:top w:val="single" w:sz="4" w:space="0" w:color="auto"/>
+              <w:left w:val="single" w:sz="4" w:space="0" w:color="auto"/>
+              <w:bottom w:val="single" w:sz="4" w:space="0" w:color="auto"/>
+              <w:right w:val="single" w:sz="4" w:space="0" w:color="auto"/>
+            </w:tcBorders>
+            <w:hideMark/>
+          </w:tcPr>
+          <w:p>
+            <w:pPr>
+              <w:rPr>
+                <w:b/>
+                <w:bCs/>
+                <w:lang w:val="es-CO"/>
+              </w:rPr>
+            </w:pPr>
+            <w:r>
+              <w:rPr>
+                <w:b/>
+                <w:bCs/>
+                <w:lang w:val="es-CO"/>
+              </w:rPr>
+              <w:t>Descripción</w:t>
+            </w:r>
+          </w:p>
+        </w:tc>
+      </w:tr>
+      <w:tr>
+        <w:tc>
+          <w:tcPr>
+            <w:tcW w:w="4697" w:type="dxa"/>
+            <w:tcBorders>
+              <w:top w:val="single" w:sz="4" w:space="0" w:color="auto"/>
+              <w:left w:val="single" w:sz="4" w:space="0" w:color="auto"/>
+              <w:bottom w:val="single" w:sz="4" w:space="0" w:color="auto"/>
+              <w:right w:val="single" w:sz="4" w:space="0" w:color="auto"/>
+            </w:tcBorders>
+            <w:hideMark/>
+          </w:tcPr>
+          <w:p>
+            <w:pPr>
+              <w:rPr>
+                <w:lang w:val="es-CO"/>
+              </w:rPr>
+            </w:pPr>
+            <w:r>
+              <w:rPr>
+                <w:lang w:val="es-CO"/>
+              </w:rPr>
+              <w:t>Registro</w:t>
+            </w:r>
+          </w:p>
+        </w:tc>
+        <w:tc>
+          <w:tcPr>
+            <w:tcW w:w="4697" w:type="dxa"/>
+            <w:tcBorders>
+              <w:top w:val="single" w:sz="4" w:space="0" w:color="auto"/>
+              <w:left w:val="single" w:sz="4" w:space="0" w:color="auto"/>
+              <w:bottom w:val="single" w:sz="4" w:space="0" w:color="auto"/>
+              <w:right w:val="single" w:sz="4" w:space="0" w:color="auto"/>
+            </w:tcBorders>
+            <w:hideMark/>
+          </w:tcPr>
+          <w:p>
+            <w:pPr>
+              <w:rPr>
+                <w:lang w:val="es-CO"/>
+              </w:rPr>
+            </w:pPr>
+            <w:r>
+              <w:rPr>
+                <w:lang w:val="es-CO"/>
+              </w:rPr>
+              <w:t>El empleado debe de estar registrado en el sistema</w:t>
+            </w:r>
+          </w:p>
+        </w:tc>
+      </w:tr>
+      <w:tr>
+        <w:tc>
+          <w:tcPr>
+            <w:tcW w:w="4697" w:type="dxa"/>
+            <w:tcBorders>
+              <w:top w:val="single" w:sz="4" w:space="0" w:color="auto"/>
+              <w:left w:val="single" w:sz="4" w:space="0" w:color="auto"/>
+              <w:bottom w:val="single" w:sz="4" w:space="0" w:color="auto"/>
+              <w:right w:val="single" w:sz="4" w:space="0" w:color="auto"/>
+            </w:tcBorders>
+            <w:hideMark/>
+          </w:tcPr>
+          <w:p>
+            <w:pPr>
+              <w:rPr>
+                <w:lang w:val="es-CO"/>
+              </w:rPr>
+            </w:pPr>
+            <w:r>
+              <w:rPr>
+                <w:lang w:val="es-CO"/>
+              </w:rPr>
+              <w:t xml:space="preserve">Atención al cliente </w:t>
+            </w:r>
+          </w:p>
+        </w:tc>
+        <w:tc>
+          <w:tcPr>
+            <w:tcW w:w="4697" w:type="dxa"/>
+            <w:tcBorders>
+              <w:top w:val="single" w:sz="4" w:space="0" w:color="auto"/>
+              <w:left w:val="single" w:sz="4" w:space="0" w:color="auto"/>
+              <w:bottom w:val="single" w:sz="4" w:space="0" w:color="auto"/>
+              <w:right w:val="single" w:sz="4" w:space="0" w:color="auto"/>
+            </w:tcBorders>
+            <w:hideMark/>
+          </w:tcPr>
+          <w:p>
+            <w:pPr>
+              <w:rPr>
+                <w:lang w:val="es-CO"/>
+              </w:rPr>
+            </w:pPr>
+            <w:r>
+              <w:rPr>
+                <w:lang w:val="es-CO"/>
+              </w:rPr>
+              <w:t>El empleado debe dar atención al cliente</w:t>
+            </w:r>
+          </w:p>
+        </w:tc>
+      </w:tr>
+    </w:tbl>
+    <w:p>
+      <w:pPr>
+        <w:rPr>
+          <w:lang w:val="es-CO"/>
+        </w:rPr>
+      </w:pPr>
+    </w:p>
+    <w:p>
+      <w:pPr>
+        <w:pStyle w:val="Ttulo2"/>
+        <w:rPr>
+          <w:lang w:val="es-CO"/>
+        </w:rPr>
+      </w:pPr>
+      <w:bookmarkStart w:id="35" w:name="_Toc87519035"/>
+      <w:bookmarkStart w:id="36" w:name="_Toc87802038"/>
+      <w:r>
+        <w:rPr>
+          <w:lang w:val="es-CO"/>
+        </w:rPr>
+        <w:t>4</w:t>
+      </w:r>
+      <w:r>
+        <w:rPr>
+          <w:lang w:val="es-CO"/>
+        </w:rPr>
+        <w:t>.2 requerimiento no-funcional</w:t>
+      </w:r>
+      <w:bookmarkEnd w:id="35"/>
+      <w:bookmarkEnd w:id="36"/>
+    </w:p>
+    <w:tbl>
+      <w:tblPr>
+        <w:tblStyle w:val="Tablaconcuadrcula"/>
+        <w:tblW w:w="0" w:type="auto"/>
+        <w:tblLook w:val="04A0" w:firstRow="1" w:lastRow="0" w:firstColumn="1" w:lastColumn="0" w:noHBand="0" w:noVBand="1"/>
+      </w:tblPr>
+      <w:tblGrid>
+        <w:gridCol w:w="4697"/>
+        <w:gridCol w:w="4697"/>
+      </w:tblGrid>
+      <w:tr>
+        <w:tc>
+          <w:tcPr>
+            <w:tcW w:w="4697" w:type="dxa"/>
+            <w:tcBorders>
+              <w:top w:val="single" w:sz="4" w:space="0" w:color="auto"/>
+              <w:left w:val="single" w:sz="4" w:space="0" w:color="auto"/>
+              <w:bottom w:val="single" w:sz="4" w:space="0" w:color="auto"/>
+              <w:right w:val="single" w:sz="4" w:space="0" w:color="auto"/>
+            </w:tcBorders>
+            <w:hideMark/>
+          </w:tcPr>
+          <w:p>
+            <w:pPr>
+              <w:rPr>
+                <w:b/>
+                <w:bCs/>
+                <w:lang w:val="es-CO"/>
+              </w:rPr>
+            </w:pPr>
+            <w:r>
+              <w:rPr>
+                <w:b/>
+                <w:bCs/>
+                <w:lang w:val="es-CO"/>
+              </w:rPr>
+              <w:t>Requerimiento</w:t>
+            </w:r>
+          </w:p>
+        </w:tc>
+        <w:tc>
+          <w:tcPr>
+            <w:tcW w:w="4697" w:type="dxa"/>
+            <w:tcBorders>
+              <w:top w:val="single" w:sz="4" w:space="0" w:color="auto"/>
+              <w:left w:val="single" w:sz="4" w:space="0" w:color="auto"/>
+              <w:bottom w:val="single" w:sz="4" w:space="0" w:color="auto"/>
+              <w:right w:val="single" w:sz="4" w:space="0" w:color="auto"/>
+            </w:tcBorders>
+            <w:hideMark/>
+          </w:tcPr>
+          <w:p>
+            <w:pPr>
+              <w:rPr>
+                <w:b/>
+                <w:bCs/>
+                <w:lang w:val="es-CO"/>
+              </w:rPr>
+            </w:pPr>
+            <w:r>
+              <w:rPr>
+                <w:b/>
+                <w:bCs/>
+                <w:lang w:val="es-CO"/>
+              </w:rPr>
+              <w:t>Descripción</w:t>
+            </w:r>
+          </w:p>
+        </w:tc>
+      </w:tr>
+      <w:tr>
+        <w:tc>
+          <w:tcPr>
+            <w:tcW w:w="4697" w:type="dxa"/>
+            <w:tcBorders>
+              <w:top w:val="single" w:sz="4" w:space="0" w:color="auto"/>
+              <w:left w:val="single" w:sz="4" w:space="0" w:color="auto"/>
+              <w:bottom w:val="single" w:sz="4" w:space="0" w:color="auto"/>
+              <w:right w:val="single" w:sz="4" w:space="0" w:color="auto"/>
+            </w:tcBorders>
+            <w:hideMark/>
+          </w:tcPr>
+          <w:p>
+            <w:pPr>
+              <w:rPr>
+                <w:lang w:val="es-CO"/>
+              </w:rPr>
+            </w:pPr>
+            <w:r>
+              <w:rPr>
+                <w:lang w:val="es-CO"/>
+              </w:rPr>
+              <w:t>Notificar bugs o problemas</w:t>
+            </w:r>
+          </w:p>
+        </w:tc>
+        <w:tc>
+          <w:tcPr>
+            <w:tcW w:w="4697" w:type="dxa"/>
+            <w:tcBorders>
+              <w:top w:val="single" w:sz="4" w:space="0" w:color="auto"/>
+              <w:left w:val="single" w:sz="4" w:space="0" w:color="auto"/>
+              <w:bottom w:val="single" w:sz="4" w:space="0" w:color="auto"/>
+              <w:right w:val="single" w:sz="4" w:space="0" w:color="auto"/>
+            </w:tcBorders>
+            <w:hideMark/>
+          </w:tcPr>
+          <w:p>
+            <w:pPr>
+              <w:rPr>
+                <w:lang w:val="es-CO"/>
+              </w:rPr>
+            </w:pPr>
+            <w:r>
+              <w:rPr>
+                <w:lang w:val="es-CO"/>
+              </w:rPr>
+              <w:t>El empleado notifica bugs o problemas</w:t>
+            </w:r>
+          </w:p>
+        </w:tc>
+      </w:tr>
+    </w:tbl>
+    <w:p>
+      <w:pPr>
+        <w:rPr>
+          <w:lang w:val="es-CO"/>
+        </w:rPr>
+      </w:pPr>
+    </w:p>
+    <w:p>
+      <w:pPr>
+        <w:rPr>
+          <w:lang w:val="es-CO"/>
+        </w:rPr>
+      </w:pPr>
+    </w:p>
+    <w:p>
+      <w:pPr>
+        <w:rPr>
+          <w:lang w:val="es-CO"/>
+        </w:rPr>
+      </w:pPr>
+    </w:p>
+    <w:p>
+      <w:pPr>
+        <w:rPr>
+          <w:lang w:val="es-CO"/>
+        </w:rPr>
+      </w:pPr>
+    </w:p>
+    <w:p>
+      <w:pPr>
+        <w:rPr>
+          <w:lang w:val="es-CO"/>
+        </w:rPr>
+      </w:pPr>
+    </w:p>
+    <w:p>
+      <w:pPr>
+        <w:rPr>
+          <w:lang w:val="es-CO"/>
+        </w:rPr>
+      </w:pPr>
+    </w:p>
+    <w:p>
+      <w:pPr>
+        <w:rPr>
+          <w:lang w:val="es-CO"/>
+        </w:rPr>
+      </w:pPr>
+    </w:p>
+    <w:p>
+      <w:pPr>
+        <w:rPr>
+          <w:lang w:val="es-CO"/>
+        </w:rPr>
+      </w:pPr>
+    </w:p>
+    <w:p>
+      <w:pPr>
+        <w:pStyle w:val="Ttulo1"/>
+        <w:rPr>
+          <w:lang w:val="es-CO"/>
+        </w:rPr>
+      </w:pPr>
+      <w:bookmarkStart w:id="37" w:name="_Toc87519036"/>
+      <w:bookmarkStart w:id="38" w:name="_Toc87802039"/>
+      <w:r>
+        <w:rPr>
+          <w:lang w:val="es-CO"/>
+        </w:rPr>
+        <w:t>5</w:t>
+      </w:r>
+      <w:r>
+        <w:rPr>
+          <w:lang w:val="es-CO"/>
+        </w:rPr>
+        <w:t xml:space="preserve"> requerimiento cliente</w:t>
+      </w:r>
+      <w:bookmarkEnd w:id="37"/>
+      <w:bookmarkEnd w:id="38"/>
+    </w:p>
+    <w:p>
+      <w:pPr>
+        <w:pStyle w:val="Ttulo2"/>
+        <w:rPr>
+          <w:lang w:val="es-CO"/>
+        </w:rPr>
+      </w:pPr>
+      <w:bookmarkStart w:id="39" w:name="_Toc87519037"/>
+      <w:bookmarkStart w:id="40" w:name="_Toc87802040"/>
+      <w:r>
+        <w:rPr>
+          <w:lang w:val="es-CO"/>
+        </w:rPr>
+        <w:t>5</w:t>
+      </w:r>
+      <w:r>
+        <w:rPr>
+          <w:lang w:val="es-CO"/>
+        </w:rPr>
+        <w:t>.1 requerimientos funcionales</w:t>
+      </w:r>
+      <w:bookmarkEnd w:id="39"/>
+      <w:bookmarkEnd w:id="40"/>
+    </w:p>
+    <w:tbl>
+      <w:tblPr>
+        <w:tblStyle w:val="Tablaconcuadrcula"/>
+        <w:tblW w:w="0" w:type="auto"/>
+        <w:tblLook w:val="04A0" w:firstRow="1" w:lastRow="0" w:firstColumn="1" w:lastColumn="0" w:noHBand="0" w:noVBand="1"/>
+      </w:tblPr>
+      <w:tblGrid>
+        <w:gridCol w:w="4697"/>
+        <w:gridCol w:w="4697"/>
+      </w:tblGrid>
+      <w:tr>
+        <w:tc>
+          <w:tcPr>
+            <w:tcW w:w="4697" w:type="dxa"/>
+            <w:tcBorders>
+              <w:top w:val="single" w:sz="4" w:space="0" w:color="auto"/>
+              <w:left w:val="single" w:sz="4" w:space="0" w:color="auto"/>
+              <w:bottom w:val="single" w:sz="4" w:space="0" w:color="auto"/>
+              <w:right w:val="single" w:sz="4" w:space="0" w:color="auto"/>
+            </w:tcBorders>
+            <w:hideMark/>
+          </w:tcPr>
+          <w:p>
+            <w:pPr>
+              <w:rPr>
+                <w:b/>
+                <w:bCs/>
+                <w:lang w:val="es-CO"/>
+              </w:rPr>
+            </w:pPr>
+            <w:r>
+              <w:rPr>
+                <w:b/>
+                <w:bCs/>
+                <w:lang w:val="es-CO"/>
+              </w:rPr>
+              <w:t>Requerimiento</w:t>
+            </w:r>
+          </w:p>
+        </w:tc>
+        <w:tc>
+          <w:tcPr>
+            <w:tcW w:w="4697" w:type="dxa"/>
+            <w:tcBorders>
+              <w:top w:val="single" w:sz="4" w:space="0" w:color="auto"/>
+              <w:left w:val="single" w:sz="4" w:space="0" w:color="auto"/>
+              <w:bottom w:val="single" w:sz="4" w:space="0" w:color="auto"/>
+              <w:right w:val="single" w:sz="4" w:space="0" w:color="auto"/>
+            </w:tcBorders>
+            <w:hideMark/>
+          </w:tcPr>
+          <w:p>
+            <w:pPr>
+              <w:rPr>
+                <w:b/>
+                <w:bCs/>
+                <w:lang w:val="es-CO"/>
+              </w:rPr>
+            </w:pPr>
+            <w:r>
+              <w:rPr>
+                <w:b/>
+                <w:bCs/>
+                <w:lang w:val="es-CO"/>
+              </w:rPr>
+              <w:t>Descripción</w:t>
+            </w:r>
+          </w:p>
+        </w:tc>
+      </w:tr>
+      <w:tr>
+        <w:tc>
+          <w:tcPr>
+            <w:tcW w:w="4697" w:type="dxa"/>
+            <w:tcBorders>
+              <w:top w:val="single" w:sz="4" w:space="0" w:color="auto"/>
+              <w:left w:val="single" w:sz="4" w:space="0" w:color="auto"/>
+              <w:bottom w:val="single" w:sz="4" w:space="0" w:color="auto"/>
+              <w:right w:val="single" w:sz="4" w:space="0" w:color="auto"/>
+            </w:tcBorders>
+            <w:hideMark/>
+          </w:tcPr>
+          <w:p>
+            <w:pPr>
+              <w:rPr>
+                <w:lang w:val="es-CO"/>
+              </w:rPr>
+            </w:pPr>
+            <w:r>
+              <w:rPr>
+                <w:lang w:val="es-CO"/>
+              </w:rPr>
+              <w:t>Registro</w:t>
+            </w:r>
+          </w:p>
+        </w:tc>
+        <w:tc>
+          <w:tcPr>
+            <w:tcW w:w="4697" w:type="dxa"/>
+            <w:tcBorders>
+              <w:top w:val="single" w:sz="4" w:space="0" w:color="auto"/>
+              <w:left w:val="single" w:sz="4" w:space="0" w:color="auto"/>
+              <w:bottom w:val="single" w:sz="4" w:space="0" w:color="auto"/>
+              <w:right w:val="single" w:sz="4" w:space="0" w:color="auto"/>
+            </w:tcBorders>
+            <w:hideMark/>
+          </w:tcPr>
+          <w:p>
+            <w:pPr>
+              <w:rPr>
+                <w:lang w:val="es-CO"/>
+              </w:rPr>
+            </w:pPr>
+            <w:r>
+              <w:rPr>
+                <w:lang w:val="es-CO"/>
+              </w:rPr>
+              <w:t xml:space="preserve">El cliente debe registrarse al sistema </w:t>
+            </w:r>
+          </w:p>
+        </w:tc>
+      </w:tr>
+    </w:tbl>
+    <w:p>
+      <w:pPr>
+        <w:rPr>
+          <w:lang w:val="es-CO"/>
+        </w:rPr>
+      </w:pPr>
+    </w:p>
+    <w:p>
+      <w:pPr>
+        <w:pStyle w:val="Ttulo2"/>
+        <w:rPr>
+          <w:lang w:val="es-CO"/>
+        </w:rPr>
+      </w:pPr>
+      <w:bookmarkStart w:id="41" w:name="_Toc87802041"/>
+      <w:r>
+        <w:rPr>
+          <w:lang w:val="es-CO"/>
+        </w:rPr>
+        <w:t>5</w:t>
+      </w:r>
+      <w:r>
+        <w:rPr>
+          <w:lang w:val="es-CO"/>
+        </w:rPr>
+        <w:t>.2 requerimientos no-funcionales</w:t>
+      </w:r>
+      <w:bookmarkEnd w:id="41"/>
+    </w:p>
+    <w:tbl>
+      <w:tblPr>
+        <w:tblStyle w:val="Tablaconcuadrcula"/>
+        <w:tblW w:w="0" w:type="auto"/>
+        <w:tblLook w:val="04A0" w:firstRow="1" w:lastRow="0" w:firstColumn="1" w:lastColumn="0" w:noHBand="0" w:noVBand="1"/>
+      </w:tblPr>
+      <w:tblGrid>
+        <w:gridCol w:w="4697"/>
+        <w:gridCol w:w="4697"/>
+      </w:tblGrid>
+      <w:tr>
+        <w:tc>
+          <w:tcPr>
+            <w:tcW w:w="4697" w:type="dxa"/>
+            <w:tcBorders>
+              <w:top w:val="single" w:sz="4" w:space="0" w:color="auto"/>
+              <w:left w:val="single" w:sz="4" w:space="0" w:color="auto"/>
+              <w:bottom w:val="single" w:sz="4" w:space="0" w:color="auto"/>
+              <w:right w:val="single" w:sz="4" w:space="0" w:color="auto"/>
+            </w:tcBorders>
+            <w:hideMark/>
+          </w:tcPr>
+          <w:p>
+            <w:pPr>
+              <w:rPr>
+                <w:b/>
+                <w:bCs/>
+                <w:lang w:val="es-CO"/>
+              </w:rPr>
+            </w:pPr>
+            <w:r>
+              <w:rPr>
+                <w:b/>
+                <w:bCs/>
+                <w:lang w:val="es-CO"/>
+              </w:rPr>
+              <w:t>Requerimientos</w:t>
+            </w:r>
+          </w:p>
+        </w:tc>
+        <w:tc>
+          <w:tcPr>
+            <w:tcW w:w="4697" w:type="dxa"/>
+            <w:tcBorders>
+              <w:top w:val="single" w:sz="4" w:space="0" w:color="auto"/>
+              <w:left w:val="single" w:sz="4" w:space="0" w:color="auto"/>
+              <w:bottom w:val="single" w:sz="4" w:space="0" w:color="auto"/>
+              <w:right w:val="single" w:sz="4" w:space="0" w:color="auto"/>
+            </w:tcBorders>
+            <w:hideMark/>
+          </w:tcPr>
+          <w:p>
+            <w:pPr>
+              <w:rPr>
+                <w:b/>
+                <w:bCs/>
+                <w:lang w:val="es-CO"/>
+              </w:rPr>
+            </w:pPr>
+            <w:r>
+              <w:rPr>
+                <w:b/>
+                <w:bCs/>
+                <w:lang w:val="es-CO"/>
+              </w:rPr>
+              <w:t>Descripción</w:t>
+            </w:r>
+          </w:p>
+        </w:tc>
+      </w:tr>
+      <w:tr>
+        <w:tc>
+          <w:tcPr>
+            <w:tcW w:w="4697" w:type="dxa"/>
+            <w:tcBorders>
+              <w:top w:val="single" w:sz="4" w:space="0" w:color="auto"/>
+              <w:left w:val="single" w:sz="4" w:space="0" w:color="auto"/>
+              <w:bottom w:val="single" w:sz="4" w:space="0" w:color="auto"/>
+              <w:right w:val="single" w:sz="4" w:space="0" w:color="auto"/>
+            </w:tcBorders>
+            <w:hideMark/>
+          </w:tcPr>
+          <w:p>
+            <w:pPr>
+              <w:rPr>
+                <w:lang w:val="es-CO"/>
+              </w:rPr>
+            </w:pPr>
+            <w:r>
+              <w:rPr>
+                <w:lang w:val="es-CO"/>
+              </w:rPr>
+              <w:t>Detalles del producto</w:t>
+            </w:r>
+          </w:p>
+        </w:tc>
+        <w:tc>
+          <w:tcPr>
+            <w:tcW w:w="4697" w:type="dxa"/>
+            <w:tcBorders>
+              <w:top w:val="single" w:sz="4" w:space="0" w:color="auto"/>
+              <w:left w:val="single" w:sz="4" w:space="0" w:color="auto"/>
+              <w:bottom w:val="single" w:sz="4" w:space="0" w:color="auto"/>
+              <w:right w:val="single" w:sz="4" w:space="0" w:color="auto"/>
+            </w:tcBorders>
+            <w:hideMark/>
+          </w:tcPr>
+          <w:p>
+            <w:pPr>
+              <w:rPr>
+                <w:lang w:val="es-CO"/>
+              </w:rPr>
+            </w:pPr>
+            <w:r>
+              <w:rPr>
+                <w:lang w:val="es-CO"/>
+              </w:rPr>
+              <w:t>El cliente podrá ver los detalles del producto</w:t>
+            </w:r>
+          </w:p>
+        </w:tc>
+      </w:tr>
+      <w:tr>
+        <w:tc>
+          <w:tcPr>
+            <w:tcW w:w="4697" w:type="dxa"/>
+            <w:tcBorders>
+              <w:top w:val="single" w:sz="4" w:space="0" w:color="auto"/>
+              <w:left w:val="single" w:sz="4" w:space="0" w:color="auto"/>
+              <w:bottom w:val="single" w:sz="4" w:space="0" w:color="auto"/>
+              <w:right w:val="single" w:sz="4" w:space="0" w:color="auto"/>
+            </w:tcBorders>
+            <w:hideMark/>
+          </w:tcPr>
+          <w:p>
+            <w:pPr>
+              <w:rPr>
+                <w:lang w:val="es-CO"/>
+              </w:rPr>
+            </w:pPr>
+            <w:r>
+              <w:rPr>
+                <w:lang w:val="es-CO"/>
+              </w:rPr>
+              <w:t>Promociones</w:t>
+            </w:r>
+          </w:p>
+        </w:tc>
+        <w:tc>
+          <w:tcPr>
+            <w:tcW w:w="4697" w:type="dxa"/>
+            <w:tcBorders>
+              <w:top w:val="single" w:sz="4" w:space="0" w:color="auto"/>
+              <w:left w:val="single" w:sz="4" w:space="0" w:color="auto"/>
+              <w:bottom w:val="single" w:sz="4" w:space="0" w:color="auto"/>
+              <w:right w:val="single" w:sz="4" w:space="0" w:color="auto"/>
+            </w:tcBorders>
+            <w:hideMark/>
+          </w:tcPr>
+          <w:p>
+            <w:pPr>
+              <w:rPr>
+                <w:lang w:val="es-CO"/>
+              </w:rPr>
+            </w:pPr>
+            <w:r>
+              <w:rPr>
+                <w:lang w:val="es-CO"/>
+              </w:rPr>
+              <w:t>El cliente podrá ver las promociones</w:t>
+            </w:r>
+          </w:p>
+        </w:tc>
+      </w:tr>
+    </w:tbl>
+    <w:p>
+      <w:pPr>
+        <w:rPr>
+          <w:lang w:val="es-CO"/>
+        </w:rPr>
       </w:pPr>
     </w:p>
     <w:sectPr>
@@ -21492,7 +23685,6 @@
   <w:style w:type="character" w:default="1" w:styleId="Fuentedeprrafopredeter">
     <w:name w:val="Default Paragraph Font"/>
     <w:uiPriority w:val="1"/>
-    <w:semiHidden/>
     <w:unhideWhenUsed/>
   </w:style>
   <w:style w:type="table" w:default="1" w:styleId="Tablanormal">
@@ -21839,6 +24031,22 @@
       </w:tcPr>
     </w:tblStylePr>
   </w:style>
+  <w:style w:type="table" w:styleId="Tablaconcuadrcula">
+    <w:name w:val="Table Grid"/>
+    <w:basedOn w:val="Tablanormal"/>
+    <w:uiPriority w:val="39"/>
+    <w:rsid w:val="00877153"/>
+    <w:tblPr>
+      <w:tblBorders>
+        <w:top w:val="single" w:sz="4" w:space="0" w:color="auto"/>
+        <w:left w:val="single" w:sz="4" w:space="0" w:color="auto"/>
+        <w:bottom w:val="single" w:sz="4" w:space="0" w:color="auto"/>
+        <w:right w:val="single" w:sz="4" w:space="0" w:color="auto"/>
+        <w:insideH w:val="single" w:sz="4" w:space="0" w:color="auto"/>
+        <w:insideV w:val="single" w:sz="4" w:space="0" w:color="auto"/>
+      </w:tblBorders>
+    </w:tblPr>
+  </w:style>
 </w:styles>
 </file>
 

</xml_diff>

<commit_message>
Docts: se borran y agregan
</commit_message>
<xml_diff>
--- a/Tercer_Trimestres/Plan de pruebas/Plan de Pruebas.docx
+++ b/Tercer_Trimestres/Plan de pruebas/Plan de Pruebas.docx
@@ -617,7 +617,7 @@
         <w:ind w:left="1463" w:right="1458" w:firstLine="0"/>
         <w:jc w:val="center"/>
       </w:pPr>
-      <w:bookmarkStart w:id="0" w:name="_Toc87802013"/>
+      <w:bookmarkStart w:id="0" w:name="_Toc90406099"/>
       <w:r>
         <w:t>HOJA</w:t>
       </w:r>
@@ -2027,7 +2027,7 @@
           <w:r>
             <w:fldChar w:fldCharType="separate"/>
           </w:r>
-          <w:hyperlink w:anchor="_Toc87802013" w:history="1">
+          <w:hyperlink w:anchor="_Toc90406099" w:history="1">
             <w:r>
               <w:rPr>
                 <w:rStyle w:val="Hipervnculo"/>
@@ -2084,7 +2084,7 @@
                 <w:noProof/>
                 <w:webHidden/>
               </w:rPr>
-              <w:instrText xml:space="preserve"> PAGEREF _Toc87802013 \h </w:instrText>
+              <w:instrText xml:space="preserve"> PAGEREF _Toc90406099 \h </w:instrText>
             </w:r>
             <w:r>
               <w:rPr>
@@ -2129,7 +2129,7 @@
               <w:lang w:val="es-CO" w:eastAsia="es-CO"/>
             </w:rPr>
           </w:pPr>
-          <w:hyperlink w:anchor="_Toc87802014" w:history="1">
+          <w:hyperlink w:anchor="_Toc90406100" w:history="1">
             <w:r>
               <w:rPr>
                 <w:rStyle w:val="Hipervnculo"/>
@@ -2173,7 +2173,7 @@
                 <w:noProof/>
                 <w:webHidden/>
               </w:rPr>
-              <w:instrText xml:space="preserve"> PAGEREF _Toc87802014 \h </w:instrText>
+              <w:instrText xml:space="preserve"> PAGEREF _Toc90406100 \h </w:instrText>
             </w:r>
             <w:r>
               <w:rPr>
@@ -2217,7 +2217,7 @@
               <w:lang w:val="es-CO" w:eastAsia="es-CO"/>
             </w:rPr>
           </w:pPr>
-          <w:hyperlink w:anchor="_Toc87802015" w:history="1">
+          <w:hyperlink w:anchor="_Toc90406101" w:history="1">
             <w:r>
               <w:rPr>
                 <w:rStyle w:val="Hipervnculo"/>
@@ -2260,7 +2260,7 @@
                 <w:noProof/>
                 <w:webHidden/>
               </w:rPr>
-              <w:instrText xml:space="preserve"> PAGEREF _Toc87802015 \h </w:instrText>
+              <w:instrText xml:space="preserve"> PAGEREF _Toc90406101 \h </w:instrText>
             </w:r>
             <w:r>
               <w:rPr>
@@ -2304,7 +2304,7 @@
               <w:lang w:val="es-CO" w:eastAsia="es-CO"/>
             </w:rPr>
           </w:pPr>
-          <w:hyperlink w:anchor="_Toc87802016" w:history="1">
+          <w:hyperlink w:anchor="_Toc90406102" w:history="1">
             <w:r>
               <w:rPr>
                 <w:rStyle w:val="Hipervnculo"/>
@@ -2347,7 +2347,7 @@
                 <w:noProof/>
                 <w:webHidden/>
               </w:rPr>
-              <w:instrText xml:space="preserve"> PAGEREF _Toc87802016 \h </w:instrText>
+              <w:instrText xml:space="preserve"> PAGEREF _Toc90406102 \h </w:instrText>
             </w:r>
             <w:r>
               <w:rPr>
@@ -2391,7 +2391,7 @@
               <w:lang w:val="es-CO" w:eastAsia="es-CO"/>
             </w:rPr>
           </w:pPr>
-          <w:hyperlink w:anchor="_Toc87802017" w:history="1">
+          <w:hyperlink w:anchor="_Toc90406103" w:history="1">
             <w:r>
               <w:rPr>
                 <w:rStyle w:val="Hipervnculo"/>
@@ -2479,7 +2479,7 @@
                 <w:noProof/>
                 <w:webHidden/>
               </w:rPr>
-              <w:instrText xml:space="preserve"> PAGEREF _Toc87802017 \h </w:instrText>
+              <w:instrText xml:space="preserve"> PAGEREF _Toc90406103 \h </w:instrText>
             </w:r>
             <w:r>
               <w:rPr>
@@ -2524,7 +2524,7 @@
               <w:lang w:val="es-CO" w:eastAsia="es-CO"/>
             </w:rPr>
           </w:pPr>
-          <w:hyperlink w:anchor="_Toc87802018" w:history="1">
+          <w:hyperlink w:anchor="_Toc90406104" w:history="1">
             <w:r>
               <w:rPr>
                 <w:rStyle w:val="Hipervnculo"/>
@@ -2598,7 +2598,7 @@
                 <w:noProof/>
                 <w:webHidden/>
               </w:rPr>
-              <w:instrText xml:space="preserve"> PAGEREF _Toc87802018 \h </w:instrText>
+              <w:instrText xml:space="preserve"> PAGEREF _Toc90406104 \h </w:instrText>
             </w:r>
             <w:r>
               <w:rPr>
@@ -2642,7 +2642,7 @@
               <w:lang w:val="es-CO" w:eastAsia="es-CO"/>
             </w:rPr>
           </w:pPr>
-          <w:hyperlink w:anchor="_Toc87802019" w:history="1">
+          <w:hyperlink w:anchor="_Toc90406105" w:history="1">
             <w:r>
               <w:rPr>
                 <w:rStyle w:val="Hipervnculo"/>
@@ -2730,7 +2730,7 @@
                 <w:noProof/>
                 <w:webHidden/>
               </w:rPr>
-              <w:instrText xml:space="preserve"> PAGEREF _Toc87802019 \h </w:instrText>
+              <w:instrText xml:space="preserve"> PAGEREF _Toc90406105 \h </w:instrText>
             </w:r>
             <w:r>
               <w:rPr>
@@ -2774,7 +2774,7 @@
               <w:lang w:val="es-CO" w:eastAsia="es-CO"/>
             </w:rPr>
           </w:pPr>
-          <w:hyperlink w:anchor="_Toc87802020" w:history="1">
+          <w:hyperlink w:anchor="_Toc90406106" w:history="1">
             <w:r>
               <w:rPr>
                 <w:rStyle w:val="Hipervnculo"/>
@@ -2862,7 +2862,7 @@
                 <w:noProof/>
                 <w:webHidden/>
               </w:rPr>
-              <w:instrText xml:space="preserve"> PAGEREF _Toc87802020 \h </w:instrText>
+              <w:instrText xml:space="preserve"> PAGEREF _Toc90406106 \h </w:instrText>
             </w:r>
             <w:r>
               <w:rPr>
@@ -2906,7 +2906,7 @@
               <w:lang w:val="es-CO" w:eastAsia="es-CO"/>
             </w:rPr>
           </w:pPr>
-          <w:hyperlink w:anchor="_Toc87802021" w:history="1">
+          <w:hyperlink w:anchor="_Toc90406107" w:history="1">
             <w:r>
               <w:rPr>
                 <w:rStyle w:val="Hipervnculo"/>
@@ -2994,7 +2994,7 @@
                 <w:noProof/>
                 <w:webHidden/>
               </w:rPr>
-              <w:instrText xml:space="preserve"> PAGEREF _Toc87802021 \h </w:instrText>
+              <w:instrText xml:space="preserve"> PAGEREF _Toc90406107 \h </w:instrText>
             </w:r>
             <w:r>
               <w:rPr>
@@ -3038,7 +3038,7 @@
               <w:lang w:val="es-CO" w:eastAsia="es-CO"/>
             </w:rPr>
           </w:pPr>
-          <w:hyperlink w:anchor="_Toc87802022" w:history="1">
+          <w:hyperlink w:anchor="_Toc90406108" w:history="1">
             <w:r>
               <w:rPr>
                 <w:rStyle w:val="Hipervnculo"/>
@@ -3126,7 +3126,7 @@
                 <w:noProof/>
                 <w:webHidden/>
               </w:rPr>
-              <w:instrText xml:space="preserve"> PAGEREF _Toc87802022 \h </w:instrText>
+              <w:instrText xml:space="preserve"> PAGEREF _Toc90406108 \h </w:instrText>
             </w:r>
             <w:r>
               <w:rPr>
@@ -3170,7 +3170,7 @@
               <w:lang w:val="es-CO" w:eastAsia="es-CO"/>
             </w:rPr>
           </w:pPr>
-          <w:hyperlink w:anchor="_Toc87802023" w:history="1">
+          <w:hyperlink w:anchor="_Toc90406109" w:history="1">
             <w:r>
               <w:rPr>
                 <w:rStyle w:val="Hipervnculo"/>
@@ -3243,7 +3243,7 @@
                 <w:noProof/>
                 <w:webHidden/>
               </w:rPr>
-              <w:instrText xml:space="preserve"> PAGEREF _Toc87802023 \h </w:instrText>
+              <w:instrText xml:space="preserve"> PAGEREF _Toc90406109 \h </w:instrText>
             </w:r>
             <w:r>
               <w:rPr>
@@ -3287,7 +3287,7 @@
               <w:lang w:val="es-CO" w:eastAsia="es-CO"/>
             </w:rPr>
           </w:pPr>
-          <w:hyperlink w:anchor="_Toc87802024" w:history="1">
+          <w:hyperlink w:anchor="_Toc90406110" w:history="1">
             <w:r>
               <w:rPr>
                 <w:rStyle w:val="Hipervnculo"/>
@@ -3360,7 +3360,7 @@
                 <w:noProof/>
                 <w:webHidden/>
               </w:rPr>
-              <w:instrText xml:space="preserve"> PAGEREF _Toc87802024 \h </w:instrText>
+              <w:instrText xml:space="preserve"> PAGEREF _Toc90406110 \h </w:instrText>
             </w:r>
             <w:r>
               <w:rPr>
@@ -3404,7 +3404,7 @@
               <w:lang w:val="es-CO" w:eastAsia="es-CO"/>
             </w:rPr>
           </w:pPr>
-          <w:hyperlink w:anchor="_Toc87802025" w:history="1">
+          <w:hyperlink w:anchor="_Toc90406111" w:history="1">
             <w:r>
               <w:rPr>
                 <w:rStyle w:val="Hipervnculo"/>
@@ -3477,7 +3477,7 @@
                 <w:noProof/>
                 <w:webHidden/>
               </w:rPr>
-              <w:instrText xml:space="preserve"> PAGEREF _Toc87802025 \h </w:instrText>
+              <w:instrText xml:space="preserve"> PAGEREF _Toc90406111 \h </w:instrText>
             </w:r>
             <w:r>
               <w:rPr>
@@ -3521,7 +3521,7 @@
               <w:lang w:val="es-CO" w:eastAsia="es-CO"/>
             </w:rPr>
           </w:pPr>
-          <w:hyperlink w:anchor="_Toc87802026" w:history="1">
+          <w:hyperlink w:anchor="_Toc90406112" w:history="1">
             <w:r>
               <w:rPr>
                 <w:rStyle w:val="Hipervnculo"/>
@@ -3579,7 +3579,7 @@
                 <w:noProof/>
                 <w:webHidden/>
               </w:rPr>
-              <w:instrText xml:space="preserve"> PAGEREF _Toc87802026 \h </w:instrText>
+              <w:instrText xml:space="preserve"> PAGEREF _Toc90406112 \h </w:instrText>
             </w:r>
             <w:r>
               <w:rPr>
@@ -3600,357 +3600,6 @@
                 <w:webHidden/>
               </w:rPr>
               <w:t>10</w:t>
-            </w:r>
-            <w:r>
-              <w:rPr>
-                <w:noProof/>
-                <w:webHidden/>
-              </w:rPr>
-              <w:fldChar w:fldCharType="end"/>
-            </w:r>
-          </w:hyperlink>
-        </w:p>
-        <w:p>
-          <w:pPr>
-            <w:pStyle w:val="TDC2"/>
-            <w:tabs>
-              <w:tab w:val="left" w:pos="1100"/>
-              <w:tab w:val="right" w:leader="dot" w:pos="9590"/>
-            </w:tabs>
-            <w:rPr>
-              <w:rFonts w:asciiTheme="minorHAnsi" w:eastAsiaTheme="minorEastAsia" w:hAnsiTheme="minorHAnsi" w:cstheme="minorBidi"/>
-              <w:noProof/>
-              <w:lang w:val="es-CO" w:eastAsia="es-CO"/>
-            </w:rPr>
-          </w:pPr>
-          <w:hyperlink w:anchor="_Toc87802027" w:history="1">
-            <w:r>
-              <w:rPr>
-                <w:rStyle w:val="Hipervnculo"/>
-                <w:noProof/>
-                <w:spacing w:val="-2"/>
-              </w:rPr>
-              <w:t>2.2.2.</w:t>
-            </w:r>
-            <w:r>
-              <w:rPr>
-                <w:rFonts w:asciiTheme="minorHAnsi" w:eastAsiaTheme="minorEastAsia" w:hAnsiTheme="minorHAnsi" w:cstheme="minorBidi"/>
-                <w:noProof/>
-                <w:lang w:val="es-CO" w:eastAsia="es-CO"/>
-              </w:rPr>
-              <w:tab/>
-            </w:r>
-            <w:r>
-              <w:rPr>
-                <w:rStyle w:val="Hipervnculo"/>
-                <w:noProof/>
-              </w:rPr>
-              <w:t>PRUEBAS</w:t>
-            </w:r>
-            <w:r>
-              <w:rPr>
-                <w:rStyle w:val="Hipervnculo"/>
-                <w:noProof/>
-                <w:spacing w:val="-3"/>
-              </w:rPr>
-              <w:t xml:space="preserve"> </w:t>
-            </w:r>
-            <w:r>
-              <w:rPr>
-                <w:rStyle w:val="Hipervnculo"/>
-                <w:noProof/>
-              </w:rPr>
-              <w:t>DE</w:t>
-            </w:r>
-            <w:r>
-              <w:rPr>
-                <w:rStyle w:val="Hipervnculo"/>
-                <w:noProof/>
-                <w:spacing w:val="-3"/>
-              </w:rPr>
-              <w:t xml:space="preserve"> </w:t>
-            </w:r>
-            <w:r>
-              <w:rPr>
-                <w:rStyle w:val="Hipervnculo"/>
-                <w:noProof/>
-              </w:rPr>
-              <w:t>SEGURIDAD</w:t>
-            </w:r>
-            <w:r>
-              <w:rPr>
-                <w:noProof/>
-                <w:webHidden/>
-              </w:rPr>
-              <w:tab/>
-            </w:r>
-            <w:r>
-              <w:rPr>
-                <w:noProof/>
-                <w:webHidden/>
-              </w:rPr>
-              <w:fldChar w:fldCharType="begin"/>
-            </w:r>
-            <w:r>
-              <w:rPr>
-                <w:noProof/>
-                <w:webHidden/>
-              </w:rPr>
-              <w:instrText xml:space="preserve"> PAGEREF _Toc87802027 \h </w:instrText>
-            </w:r>
-            <w:r>
-              <w:rPr>
-                <w:noProof/>
-                <w:webHidden/>
-              </w:rPr>
-            </w:r>
-            <w:r>
-              <w:rPr>
-                <w:noProof/>
-                <w:webHidden/>
-              </w:rPr>
-              <w:fldChar w:fldCharType="separate"/>
-            </w:r>
-            <w:r>
-              <w:rPr>
-                <w:noProof/>
-                <w:webHidden/>
-              </w:rPr>
-              <w:t>11</w:t>
-            </w:r>
-            <w:r>
-              <w:rPr>
-                <w:noProof/>
-                <w:webHidden/>
-              </w:rPr>
-              <w:fldChar w:fldCharType="end"/>
-            </w:r>
-          </w:hyperlink>
-        </w:p>
-        <w:p>
-          <w:pPr>
-            <w:pStyle w:val="TDC2"/>
-            <w:tabs>
-              <w:tab w:val="left" w:pos="1100"/>
-              <w:tab w:val="right" w:leader="dot" w:pos="9590"/>
-            </w:tabs>
-            <w:rPr>
-              <w:rFonts w:asciiTheme="minorHAnsi" w:eastAsiaTheme="minorEastAsia" w:hAnsiTheme="minorHAnsi" w:cstheme="minorBidi"/>
-              <w:noProof/>
-              <w:lang w:val="es-CO" w:eastAsia="es-CO"/>
-            </w:rPr>
-          </w:pPr>
-          <w:hyperlink w:anchor="_Toc87802028" w:history="1">
-            <w:r>
-              <w:rPr>
-                <w:rStyle w:val="Hipervnculo"/>
-                <w:noProof/>
-                <w:spacing w:val="-2"/>
-              </w:rPr>
-              <w:t>2.2.3.</w:t>
-            </w:r>
-            <w:r>
-              <w:rPr>
-                <w:rFonts w:asciiTheme="minorHAnsi" w:eastAsiaTheme="minorEastAsia" w:hAnsiTheme="minorHAnsi" w:cstheme="minorBidi"/>
-                <w:noProof/>
-                <w:lang w:val="es-CO" w:eastAsia="es-CO"/>
-              </w:rPr>
-              <w:tab/>
-            </w:r>
-            <w:r>
-              <w:rPr>
-                <w:rStyle w:val="Hipervnculo"/>
-                <w:noProof/>
-              </w:rPr>
-              <w:t>PRUEBAS</w:t>
-            </w:r>
-            <w:r>
-              <w:rPr>
-                <w:rStyle w:val="Hipervnculo"/>
-                <w:noProof/>
-                <w:spacing w:val="-4"/>
-              </w:rPr>
-              <w:t xml:space="preserve"> </w:t>
-            </w:r>
-            <w:r>
-              <w:rPr>
-                <w:rStyle w:val="Hipervnculo"/>
-                <w:noProof/>
-              </w:rPr>
-              <w:t>DE</w:t>
-            </w:r>
-            <w:r>
-              <w:rPr>
-                <w:rStyle w:val="Hipervnculo"/>
-                <w:noProof/>
-                <w:spacing w:val="-5"/>
-              </w:rPr>
-              <w:t xml:space="preserve"> </w:t>
-            </w:r>
-            <w:r>
-              <w:rPr>
-                <w:rStyle w:val="Hipervnculo"/>
-                <w:noProof/>
-              </w:rPr>
-              <w:t>CONFIGURACIÓN</w:t>
-            </w:r>
-            <w:r>
-              <w:rPr>
-                <w:noProof/>
-                <w:webHidden/>
-              </w:rPr>
-              <w:tab/>
-            </w:r>
-            <w:r>
-              <w:rPr>
-                <w:noProof/>
-                <w:webHidden/>
-              </w:rPr>
-              <w:fldChar w:fldCharType="begin"/>
-            </w:r>
-            <w:r>
-              <w:rPr>
-                <w:noProof/>
-                <w:webHidden/>
-              </w:rPr>
-              <w:instrText xml:space="preserve"> PAGEREF _Toc87802028 \h </w:instrText>
-            </w:r>
-            <w:r>
-              <w:rPr>
-                <w:noProof/>
-                <w:webHidden/>
-              </w:rPr>
-            </w:r>
-            <w:r>
-              <w:rPr>
-                <w:noProof/>
-                <w:webHidden/>
-              </w:rPr>
-              <w:fldChar w:fldCharType="separate"/>
-            </w:r>
-            <w:r>
-              <w:rPr>
-                <w:noProof/>
-                <w:webHidden/>
-              </w:rPr>
-              <w:t>11</w:t>
-            </w:r>
-            <w:r>
-              <w:rPr>
-                <w:noProof/>
-                <w:webHidden/>
-              </w:rPr>
-              <w:fldChar w:fldCharType="end"/>
-            </w:r>
-          </w:hyperlink>
-        </w:p>
-        <w:p>
-          <w:pPr>
-            <w:pStyle w:val="TDC2"/>
-            <w:tabs>
-              <w:tab w:val="left" w:pos="1100"/>
-              <w:tab w:val="right" w:leader="dot" w:pos="9590"/>
-            </w:tabs>
-            <w:rPr>
-              <w:rFonts w:asciiTheme="minorHAnsi" w:eastAsiaTheme="minorEastAsia" w:hAnsiTheme="minorHAnsi" w:cstheme="minorBidi"/>
-              <w:noProof/>
-              <w:lang w:val="es-CO" w:eastAsia="es-CO"/>
-            </w:rPr>
-          </w:pPr>
-          <w:hyperlink w:anchor="_Toc87802029" w:history="1">
-            <w:r>
-              <w:rPr>
-                <w:rStyle w:val="Hipervnculo"/>
-                <w:noProof/>
-                <w:spacing w:val="-2"/>
-              </w:rPr>
-              <w:t>2.2.4.</w:t>
-            </w:r>
-            <w:r>
-              <w:rPr>
-                <w:rFonts w:asciiTheme="minorHAnsi" w:eastAsiaTheme="minorEastAsia" w:hAnsiTheme="minorHAnsi" w:cstheme="minorBidi"/>
-                <w:noProof/>
-                <w:lang w:val="es-CO" w:eastAsia="es-CO"/>
-              </w:rPr>
-              <w:tab/>
-            </w:r>
-            <w:r>
-              <w:rPr>
-                <w:rStyle w:val="Hipervnculo"/>
-                <w:noProof/>
-              </w:rPr>
-              <w:t>PRUEBAS</w:t>
-            </w:r>
-            <w:r>
-              <w:rPr>
-                <w:rStyle w:val="Hipervnculo"/>
-                <w:noProof/>
-                <w:spacing w:val="-4"/>
-              </w:rPr>
-              <w:t xml:space="preserve"> </w:t>
-            </w:r>
-            <w:r>
-              <w:rPr>
-                <w:rStyle w:val="Hipervnculo"/>
-                <w:noProof/>
-              </w:rPr>
-              <w:t>DE</w:t>
-            </w:r>
-            <w:r>
-              <w:rPr>
-                <w:rStyle w:val="Hipervnculo"/>
-                <w:noProof/>
-                <w:spacing w:val="-5"/>
-              </w:rPr>
-              <w:t xml:space="preserve"> </w:t>
-            </w:r>
-            <w:r>
-              <w:rPr>
-                <w:rStyle w:val="Hipervnculo"/>
-                <w:noProof/>
-              </w:rPr>
-              <w:t>ACEPTACIÓN</w:t>
-            </w:r>
-            <w:r>
-              <w:rPr>
-                <w:noProof/>
-                <w:webHidden/>
-              </w:rPr>
-              <w:tab/>
-            </w:r>
-            <w:r>
-              <w:rPr>
-                <w:noProof/>
-                <w:webHidden/>
-              </w:rPr>
-              <w:fldChar w:fldCharType="begin"/>
-            </w:r>
-            <w:r>
-              <w:rPr>
-                <w:noProof/>
-                <w:webHidden/>
-              </w:rPr>
-              <w:instrText xml:space="preserve"> PAGEREF _Toc87802029 \h </w:instrText>
-            </w:r>
-            <w:r>
-              <w:rPr>
-                <w:noProof/>
-                <w:webHidden/>
-              </w:rPr>
-            </w:r>
-            <w:r>
-              <w:rPr>
-                <w:noProof/>
-                <w:webHidden/>
-              </w:rPr>
-              <w:fldChar w:fldCharType="separate"/>
-            </w:r>
-            <w:r>
-              <w:rPr>
-                <w:noProof/>
-                <w:webHidden/>
-              </w:rPr>
-              <w:t>11</w:t>
             </w:r>
             <w:r>
               <w:rPr>
@@ -3973,13 +3622,13 @@
               <w:lang w:val="es-CO" w:eastAsia="es-CO"/>
             </w:rPr>
           </w:pPr>
-          <w:hyperlink w:anchor="_Toc87802030" w:history="1">
+          <w:hyperlink w:anchor="_Toc90406113" w:history="1">
             <w:r>
               <w:rPr>
                 <w:rStyle w:val="Hipervnculo"/>
                 <w:noProof/>
               </w:rPr>
-              <w:t>2.2.5             PRUEBAS DE CAJA NEGRA</w:t>
+              <w:t>2.2.2             PRUEBAS DE CAJA NEGRA</w:t>
             </w:r>
             <w:r>
               <w:rPr>
@@ -4000,7 +3649,7 @@
                 <w:noProof/>
                 <w:webHidden/>
               </w:rPr>
-              <w:instrText xml:space="preserve"> PAGEREF _Toc87802030 \h </w:instrText>
+              <w:instrText xml:space="preserve"> PAGEREF _Toc90406113 \h </w:instrText>
             </w:r>
             <w:r>
               <w:rPr>
@@ -4043,13 +3692,13 @@
               <w:lang w:val="es-CO" w:eastAsia="es-CO"/>
             </w:rPr>
           </w:pPr>
-          <w:hyperlink w:anchor="_Toc87802031" w:history="1">
+          <w:hyperlink w:anchor="_Toc90406114" w:history="1">
             <w:r>
               <w:rPr>
                 <w:rStyle w:val="Hipervnculo"/>
                 <w:noProof/>
               </w:rPr>
-              <w:t>2.2.6             PRUEBAS DE CAJA BLANCA</w:t>
+              <w:t>2.2.3             PRUEBAS DE CAJA BLANCA</w:t>
             </w:r>
             <w:r>
               <w:rPr>
@@ -4070,7 +3719,7 @@
                 <w:noProof/>
                 <w:webHidden/>
               </w:rPr>
-              <w:instrText xml:space="preserve"> PAGEREF _Toc87802031 \h </w:instrText>
+              <w:instrText xml:space="preserve"> PAGEREF _Toc90406114 \h </w:instrText>
             </w:r>
             <w:r>
               <w:rPr>
@@ -4090,7 +3739,7 @@
                 <w:noProof/>
                 <w:webHidden/>
               </w:rPr>
-              <w:t>12</w:t>
+              <w:t>11</w:t>
             </w:r>
             <w:r>
               <w:rPr>
@@ -4114,7 +3763,7 @@
               <w:lang w:val="es-CO" w:eastAsia="es-CO"/>
             </w:rPr>
           </w:pPr>
-          <w:hyperlink w:anchor="_Toc87802032" w:history="1">
+          <w:hyperlink w:anchor="_Toc90406115" w:history="1">
             <w:r>
               <w:rPr>
                 <w:rStyle w:val="Hipervnculo"/>
@@ -4187,7 +3836,7 @@
                 <w:noProof/>
                 <w:webHidden/>
               </w:rPr>
-              <w:instrText xml:space="preserve"> PAGEREF _Toc87802032 \h </w:instrText>
+              <w:instrText xml:space="preserve"> PAGEREF _Toc90406115 \h </w:instrText>
             </w:r>
             <w:r>
               <w:rPr>
@@ -4207,7 +3856,7 @@
                 <w:noProof/>
                 <w:webHidden/>
               </w:rPr>
-              <w:t>12</w:t>
+              <w:t>11</w:t>
             </w:r>
             <w:r>
               <w:rPr>
@@ -4232,7 +3881,7 @@
               <w:lang w:val="es-CO" w:eastAsia="es-CO"/>
             </w:rPr>
           </w:pPr>
-          <w:hyperlink w:anchor="_Toc87802033" w:history="1">
+          <w:hyperlink w:anchor="_Toc90406116" w:history="1">
             <w:r>
               <w:rPr>
                 <w:rStyle w:val="Hipervnculo"/>
@@ -4260,7 +3909,7 @@
                 <w:noProof/>
                 <w:webHidden/>
               </w:rPr>
-              <w:instrText xml:space="preserve"> PAGEREF _Toc87802033 \h </w:instrText>
+              <w:instrText xml:space="preserve"> PAGEREF _Toc90406116 \h </w:instrText>
             </w:r>
             <w:r>
               <w:rPr>
@@ -4280,7 +3929,7 @@
                 <w:noProof/>
                 <w:webHidden/>
               </w:rPr>
-              <w:t>13</w:t>
+              <w:t>12</w:t>
             </w:r>
             <w:r>
               <w:rPr>
@@ -4303,7 +3952,7 @@
               <w:lang w:val="es-CO" w:eastAsia="es-CO"/>
             </w:rPr>
           </w:pPr>
-          <w:hyperlink w:anchor="_Toc87802034" w:history="1">
+          <w:hyperlink w:anchor="_Toc90406117" w:history="1">
             <w:r>
               <w:rPr>
                 <w:rStyle w:val="Hipervnculo"/>
@@ -4331,7 +3980,7 @@
                 <w:noProof/>
                 <w:webHidden/>
               </w:rPr>
-              <w:instrText xml:space="preserve"> PAGEREF _Toc87802034 \h </w:instrText>
+              <w:instrText xml:space="preserve"> PAGEREF _Toc90406117 \h </w:instrText>
             </w:r>
             <w:r>
               <w:rPr>
@@ -4351,7 +4000,7 @@
                 <w:noProof/>
                 <w:webHidden/>
               </w:rPr>
-              <w:t>13</w:t>
+              <w:t>12</w:t>
             </w:r>
             <w:r>
               <w:rPr>
@@ -4374,7 +4023,7 @@
               <w:lang w:val="es-CO" w:eastAsia="es-CO"/>
             </w:rPr>
           </w:pPr>
-          <w:hyperlink w:anchor="_Toc87802035" w:history="1">
+          <w:hyperlink w:anchor="_Toc90406118" w:history="1">
             <w:r>
               <w:rPr>
                 <w:rStyle w:val="Hipervnculo"/>
@@ -4402,7 +4051,7 @@
                 <w:noProof/>
                 <w:webHidden/>
               </w:rPr>
-              <w:instrText xml:space="preserve"> PAGEREF _Toc87802035 \h </w:instrText>
+              <w:instrText xml:space="preserve"> PAGEREF _Toc90406118 \h </w:instrText>
             </w:r>
             <w:r>
               <w:rPr>
@@ -4422,7 +4071,7 @@
                 <w:noProof/>
                 <w:webHidden/>
               </w:rPr>
-              <w:t>13</w:t>
+              <w:t>12</w:t>
             </w:r>
             <w:r>
               <w:rPr>
@@ -4447,7 +4096,7 @@
               <w:lang w:val="es-CO" w:eastAsia="es-CO"/>
             </w:rPr>
           </w:pPr>
-          <w:hyperlink w:anchor="_Toc87802036" w:history="1">
+          <w:hyperlink w:anchor="_Toc90406119" w:history="1">
             <w:r>
               <w:rPr>
                 <w:rStyle w:val="Hipervnculo"/>
@@ -4475,7 +4124,7 @@
                 <w:noProof/>
                 <w:webHidden/>
               </w:rPr>
-              <w:instrText xml:space="preserve"> PAGEREF _Toc87802036 \h </w:instrText>
+              <w:instrText xml:space="preserve"> PAGEREF _Toc90406119 \h </w:instrText>
             </w:r>
             <w:r>
               <w:rPr>
@@ -4518,7 +4167,7 @@
               <w:lang w:val="es-CO" w:eastAsia="es-CO"/>
             </w:rPr>
           </w:pPr>
-          <w:hyperlink w:anchor="_Toc87802037" w:history="1">
+          <w:hyperlink w:anchor="_Toc90406120" w:history="1">
             <w:r>
               <w:rPr>
                 <w:rStyle w:val="Hipervnculo"/>
@@ -4546,7 +4195,7 @@
                 <w:noProof/>
                 <w:webHidden/>
               </w:rPr>
-              <w:instrText xml:space="preserve"> PAGEREF _Toc87802037 \h </w:instrText>
+              <w:instrText xml:space="preserve"> PAGEREF _Toc90406120 \h </w:instrText>
             </w:r>
             <w:r>
               <w:rPr>
@@ -4589,7 +4238,7 @@
               <w:lang w:val="es-CO" w:eastAsia="es-CO"/>
             </w:rPr>
           </w:pPr>
-          <w:hyperlink w:anchor="_Toc87802038" w:history="1">
+          <w:hyperlink w:anchor="_Toc90406121" w:history="1">
             <w:r>
               <w:rPr>
                 <w:rStyle w:val="Hipervnculo"/>
@@ -4617,7 +4266,7 @@
                 <w:noProof/>
                 <w:webHidden/>
               </w:rPr>
-              <w:instrText xml:space="preserve"> PAGEREF _Toc87802038 \h </w:instrText>
+              <w:instrText xml:space="preserve"> PAGEREF _Toc90406121 \h </w:instrText>
             </w:r>
             <w:r>
               <w:rPr>
@@ -4662,7 +4311,7 @@
               <w:lang w:val="es-CO" w:eastAsia="es-CO"/>
             </w:rPr>
           </w:pPr>
-          <w:hyperlink w:anchor="_Toc87802039" w:history="1">
+          <w:hyperlink w:anchor="_Toc90406122" w:history="1">
             <w:r>
               <w:rPr>
                 <w:rStyle w:val="Hipervnculo"/>
@@ -4690,7 +4339,7 @@
                 <w:noProof/>
                 <w:webHidden/>
               </w:rPr>
-              <w:instrText xml:space="preserve"> PAGEREF _Toc87802039 \h </w:instrText>
+              <w:instrText xml:space="preserve"> PAGEREF _Toc90406122 \h </w:instrText>
             </w:r>
             <w:r>
               <w:rPr>
@@ -4710,7 +4359,7 @@
                 <w:noProof/>
                 <w:webHidden/>
               </w:rPr>
-              <w:t>14</w:t>
+              <w:t>13</w:t>
             </w:r>
             <w:r>
               <w:rPr>
@@ -4733,7 +4382,7 @@
               <w:lang w:val="es-CO" w:eastAsia="es-CO"/>
             </w:rPr>
           </w:pPr>
-          <w:hyperlink w:anchor="_Toc87802040" w:history="1">
+          <w:hyperlink w:anchor="_Toc90406123" w:history="1">
             <w:r>
               <w:rPr>
                 <w:rStyle w:val="Hipervnculo"/>
@@ -4761,7 +4410,7 @@
                 <w:noProof/>
                 <w:webHidden/>
               </w:rPr>
-              <w:instrText xml:space="preserve"> PAGEREF _Toc87802040 \h </w:instrText>
+              <w:instrText xml:space="preserve"> PAGEREF _Toc90406123 \h </w:instrText>
             </w:r>
             <w:r>
               <w:rPr>
@@ -4781,7 +4430,7 @@
                 <w:noProof/>
                 <w:webHidden/>
               </w:rPr>
-              <w:t>14</w:t>
+              <w:t>13</w:t>
             </w:r>
             <w:r>
               <w:rPr>
@@ -4804,7 +4453,7 @@
               <w:lang w:val="es-CO" w:eastAsia="es-CO"/>
             </w:rPr>
           </w:pPr>
-          <w:hyperlink w:anchor="_Toc87802041" w:history="1">
+          <w:hyperlink w:anchor="_Toc90406124" w:history="1">
             <w:r>
               <w:rPr>
                 <w:rStyle w:val="Hipervnculo"/>
@@ -4832,7 +4481,7 @@
                 <w:noProof/>
                 <w:webHidden/>
               </w:rPr>
-              <w:instrText xml:space="preserve"> PAGEREF _Toc87802041 \h </w:instrText>
+              <w:instrText xml:space="preserve"> PAGEREF _Toc90406124 \h </w:instrText>
             </w:r>
             <w:r>
               <w:rPr>
@@ -4852,7 +4501,7 @@
                 <w:noProof/>
                 <w:webHidden/>
               </w:rPr>
-              <w:t>14</w:t>
+              <w:t>13</w:t>
             </w:r>
             <w:r>
               <w:rPr>
@@ -4869,6 +4518,7 @@
               <w:b/>
               <w:bCs/>
             </w:rPr>
+            <w:lastRenderedPageBreak/>
             <w:fldChar w:fldCharType="end"/>
           </w:r>
         </w:p>
@@ -4913,7 +4563,7 @@
         <w:ind w:hanging="433"/>
       </w:pPr>
       <w:bookmarkStart w:id="1" w:name="_TOC_250004"/>
-      <w:bookmarkStart w:id="2" w:name="_Toc87802014"/>
+      <w:bookmarkStart w:id="2" w:name="_Toc90406100"/>
       <w:bookmarkEnd w:id="1"/>
       <w:r>
         <w:t>INTRODUCCIÓN</w:t>
@@ -5494,7 +5144,7 @@
         </w:tabs>
       </w:pPr>
       <w:bookmarkStart w:id="3" w:name="_TOC_250003"/>
-      <w:bookmarkStart w:id="4" w:name="_Toc87802015"/>
+      <w:bookmarkStart w:id="4" w:name="_Toc90406101"/>
       <w:bookmarkEnd w:id="3"/>
       <w:r>
         <w:t>PROPÓSITO</w:t>
@@ -5982,7 +5632,7 @@
         </w:tabs>
       </w:pPr>
       <w:bookmarkStart w:id="5" w:name="_TOC_250002"/>
-      <w:bookmarkStart w:id="6" w:name="_Toc87802016"/>
+      <w:bookmarkStart w:id="6" w:name="_Toc90406102"/>
       <w:bookmarkEnd w:id="5"/>
       <w:r>
         <w:t>ALCANCE</w:t>
@@ -6097,7 +5747,7 @@
         </w:tabs>
       </w:pPr>
       <w:bookmarkStart w:id="7" w:name="_TOC_250001"/>
-      <w:bookmarkStart w:id="8" w:name="_Toc87802017"/>
+      <w:bookmarkStart w:id="8" w:name="_Toc90406103"/>
       <w:r>
         <w:t>DEFINICIONES,</w:t>
       </w:r>
@@ -6443,7 +6093,7 @@
         <w:ind w:hanging="421"/>
       </w:pPr>
       <w:bookmarkStart w:id="9" w:name="_TOC_250000"/>
-      <w:bookmarkStart w:id="10" w:name="_Toc87802018"/>
+      <w:bookmarkStart w:id="10" w:name="_Toc90406104"/>
       <w:r>
         <w:t>ESTRATEGIA</w:t>
       </w:r>
@@ -6481,7 +6131,7 @@
         </w:tabs>
         <w:spacing w:before="119"/>
       </w:pPr>
-      <w:bookmarkStart w:id="11" w:name="_Toc87802019"/>
+      <w:bookmarkStart w:id="11" w:name="_Toc90406105"/>
       <w:r>
         <w:t>PLANIFICACIÓN</w:t>
       </w:r>
@@ -7918,7 +7568,7 @@
           <w:tab w:val="left" w:pos="1201"/>
         </w:tabs>
       </w:pPr>
-      <w:bookmarkStart w:id="12" w:name="_Toc87802020"/>
+      <w:bookmarkStart w:id="12" w:name="_Toc90406106"/>
       <w:r>
         <w:t>DISEÑO</w:t>
       </w:r>
@@ -9363,7 +9013,7 @@
           <w:tab w:val="left" w:pos="1201"/>
         </w:tabs>
       </w:pPr>
-      <w:bookmarkStart w:id="13" w:name="_Toc87802021"/>
+      <w:bookmarkStart w:id="13" w:name="_Toc90406107"/>
       <w:r>
         <w:t>DEFINIR</w:t>
       </w:r>
@@ -10525,7 +10175,7 @@
           <w:tab w:val="left" w:pos="1201"/>
         </w:tabs>
       </w:pPr>
-      <w:bookmarkStart w:id="14" w:name="_Toc87802022"/>
+      <w:bookmarkStart w:id="14" w:name="_Toc90406108"/>
       <w:r>
         <w:t>EJECUCIÓN</w:t>
       </w:r>
@@ -11244,7 +10894,7 @@
         <w:spacing w:before="198"/>
         <w:ind w:left="1249" w:hanging="1129"/>
       </w:pPr>
-      <w:bookmarkStart w:id="15" w:name="_Toc87802023"/>
+      <w:bookmarkStart w:id="15" w:name="_Toc90406109"/>
       <w:r>
         <w:t>CIERRE</w:t>
       </w:r>
@@ -11412,7 +11062,7 @@
           <w:tab w:val="left" w:pos="1201"/>
         </w:tabs>
       </w:pPr>
-      <w:bookmarkStart w:id="16" w:name="_Toc87802024"/>
+      <w:bookmarkStart w:id="16" w:name="_Toc90406110"/>
       <w:r>
         <w:t>SEGUIMIENTO</w:t>
       </w:r>
@@ -11793,7 +11443,7 @@
           <w:tab w:val="left" w:pos="841"/>
         </w:tabs>
       </w:pPr>
-      <w:bookmarkStart w:id="17" w:name="_Toc87802025"/>
+      <w:bookmarkStart w:id="17" w:name="_Toc90406111"/>
       <w:r>
         <w:t>TIPOS</w:t>
       </w:r>
@@ -12005,7 +11655,7 @@
         </w:tabs>
         <w:spacing w:before="157"/>
       </w:pPr>
-      <w:bookmarkStart w:id="18" w:name="_Toc87802026"/>
+      <w:bookmarkStart w:id="18" w:name="_Toc90406112"/>
       <w:r>
         <w:t>PRUEBAS</w:t>
       </w:r>
@@ -13175,1644 +12825,31 @@
     </w:p>
     <w:p>
       <w:pPr>
-        <w:pStyle w:val="Ttulo2"/>
-        <w:numPr>
-          <w:ilvl w:val="2"/>
-          <w:numId w:val="5"/>
-        </w:numPr>
-        <w:tabs>
-          <w:tab w:val="left" w:pos="1200"/>
-          <w:tab w:val="left" w:pos="1201"/>
-        </w:tabs>
-        <w:spacing w:before="177"/>
-      </w:pPr>
-      <w:bookmarkStart w:id="19" w:name="_Toc87802027"/>
-      <w:r>
-        <w:t>PRUEBAS</w:t>
-      </w:r>
-      <w:r>
-        <w:rPr>
-          <w:spacing w:val="-3"/>
-        </w:rPr>
-        <w:t xml:space="preserve"> </w:t>
-      </w:r>
-      <w:r>
-        <w:t>DE</w:t>
-      </w:r>
-      <w:r>
-        <w:rPr>
-          <w:spacing w:val="-3"/>
-        </w:rPr>
-        <w:t xml:space="preserve"> </w:t>
-      </w:r>
-      <w:r>
-        <w:t>SEGURIDAD</w:t>
-      </w:r>
-      <w:bookmarkEnd w:id="19"/>
-    </w:p>
-    <w:p>
-      <w:pPr>
-        <w:pStyle w:val="Textoindependiente"/>
-        <w:spacing w:before="160"/>
-        <w:ind w:left="120"/>
-        <w:jc w:val="both"/>
-      </w:pPr>
-      <w:r>
-        <w:t>Estas</w:t>
-      </w:r>
-      <w:r>
-        <w:rPr>
-          <w:spacing w:val="-2"/>
-        </w:rPr>
-        <w:t xml:space="preserve"> </w:t>
-      </w:r>
-      <w:r>
-        <w:t>pruebas</w:t>
-      </w:r>
-      <w:r>
-        <w:rPr>
-          <w:spacing w:val="-2"/>
-        </w:rPr>
-        <w:t xml:space="preserve"> </w:t>
-      </w:r>
-      <w:r>
-        <w:t>tienen</w:t>
-      </w:r>
-      <w:r>
-        <w:rPr>
-          <w:spacing w:val="-2"/>
-        </w:rPr>
-        <w:t xml:space="preserve"> </w:t>
-      </w:r>
-      <w:r>
-        <w:t>dos</w:t>
-      </w:r>
-      <w:r>
-        <w:rPr>
-          <w:spacing w:val="-2"/>
-        </w:rPr>
-        <w:t xml:space="preserve"> </w:t>
-      </w:r>
-      <w:r>
-        <w:t>enfoques:</w:t>
-      </w:r>
-    </w:p>
-    <w:p>
-      <w:pPr>
-        <w:pStyle w:val="Textoindependiente"/>
-        <w:spacing w:before="4"/>
-        <w:rPr>
-          <w:sz w:val="16"/>
-        </w:rPr>
-      </w:pPr>
-    </w:p>
-    <w:p>
-      <w:pPr>
-        <w:pStyle w:val="Prrafodelista"/>
-        <w:numPr>
-          <w:ilvl w:val="3"/>
-          <w:numId w:val="5"/>
-        </w:numPr>
-        <w:tabs>
-          <w:tab w:val="left" w:pos="840"/>
-          <w:tab w:val="left" w:pos="841"/>
-        </w:tabs>
-        <w:spacing w:line="278" w:lineRule="auto"/>
-        <w:ind w:right="114"/>
-        <w:rPr>
-          <w:rFonts w:ascii="Times New Roman" w:hAnsi="Times New Roman"/>
-        </w:rPr>
-      </w:pPr>
-      <w:r>
-        <w:t>Pruebas</w:t>
-      </w:r>
-      <w:r>
-        <w:rPr>
-          <w:spacing w:val="-2"/>
-        </w:rPr>
-        <w:t xml:space="preserve"> </w:t>
-      </w:r>
-      <w:r>
-        <w:t>de</w:t>
-      </w:r>
-      <w:r>
-        <w:rPr>
-          <w:spacing w:val="-3"/>
-        </w:rPr>
-        <w:t xml:space="preserve"> </w:t>
-      </w:r>
-      <w:r>
-        <w:t>seguridad</w:t>
-      </w:r>
-      <w:r>
-        <w:rPr>
-          <w:spacing w:val="-3"/>
-        </w:rPr>
-        <w:t xml:space="preserve"> </w:t>
-      </w:r>
-      <w:r>
-        <w:t>de</w:t>
-      </w:r>
-      <w:r>
-        <w:rPr>
-          <w:spacing w:val="-2"/>
-        </w:rPr>
-        <w:t xml:space="preserve"> </w:t>
-      </w:r>
-      <w:r>
-        <w:t>la</w:t>
-      </w:r>
-      <w:r>
-        <w:rPr>
-          <w:spacing w:val="-2"/>
-        </w:rPr>
-        <w:t xml:space="preserve"> </w:t>
-      </w:r>
-      <w:r>
-        <w:t>aplicación;</w:t>
-      </w:r>
-      <w:r>
-        <w:rPr>
-          <w:spacing w:val="-5"/>
-        </w:rPr>
-        <w:t xml:space="preserve"> </w:t>
-      </w:r>
-      <w:r>
-        <w:t>donde</w:t>
-      </w:r>
-      <w:r>
-        <w:rPr>
-          <w:spacing w:val="-3"/>
-        </w:rPr>
-        <w:t xml:space="preserve"> </w:t>
-      </w:r>
-      <w:r>
-        <w:t>se verifica</w:t>
-      </w:r>
-      <w:r>
-        <w:rPr>
-          <w:spacing w:val="-2"/>
-        </w:rPr>
-        <w:t xml:space="preserve"> </w:t>
-      </w:r>
-      <w:r>
-        <w:t>que</w:t>
-      </w:r>
-      <w:r>
-        <w:rPr>
-          <w:spacing w:val="-2"/>
-        </w:rPr>
-        <w:t xml:space="preserve"> </w:t>
-      </w:r>
-      <w:r>
-        <w:t>un</w:t>
-      </w:r>
-      <w:r>
-        <w:rPr>
-          <w:spacing w:val="-2"/>
-        </w:rPr>
-        <w:t xml:space="preserve"> </w:t>
-      </w:r>
-      <w:r>
-        <w:t>actor</w:t>
-      </w:r>
-      <w:r>
-        <w:rPr>
-          <w:spacing w:val="-1"/>
-        </w:rPr>
-        <w:t xml:space="preserve"> </w:t>
-      </w:r>
-      <w:r>
-        <w:t>solo</w:t>
-      </w:r>
-      <w:r>
-        <w:rPr>
-          <w:spacing w:val="-4"/>
-        </w:rPr>
-        <w:t xml:space="preserve"> </w:t>
-      </w:r>
-      <w:r>
-        <w:t>pueda</w:t>
-      </w:r>
-      <w:r>
-        <w:rPr>
-          <w:spacing w:val="-2"/>
-        </w:rPr>
-        <w:t xml:space="preserve"> </w:t>
-      </w:r>
-      <w:r>
-        <w:t>acceder</w:t>
-      </w:r>
-      <w:r>
-        <w:rPr>
-          <w:spacing w:val="-1"/>
-        </w:rPr>
-        <w:t xml:space="preserve"> </w:t>
-      </w:r>
-      <w:r>
-        <w:t>a</w:t>
-      </w:r>
-      <w:r>
-        <w:rPr>
-          <w:spacing w:val="-5"/>
-        </w:rPr>
-        <w:t xml:space="preserve"> </w:t>
-      </w:r>
-      <w:r>
-        <w:t>las</w:t>
-      </w:r>
-      <w:r>
-        <w:rPr>
-          <w:spacing w:val="-45"/>
-        </w:rPr>
-        <w:t xml:space="preserve"> </w:t>
-      </w:r>
-      <w:r>
-        <w:t>funciones</w:t>
-      </w:r>
-      <w:r>
-        <w:rPr>
-          <w:spacing w:val="-1"/>
-        </w:rPr>
-        <w:t xml:space="preserve"> </w:t>
-      </w:r>
-      <w:r>
-        <w:t>y</w:t>
-      </w:r>
-      <w:r>
-        <w:rPr>
-          <w:spacing w:val="1"/>
-        </w:rPr>
-        <w:t xml:space="preserve"> </w:t>
-      </w:r>
-      <w:r>
-        <w:t>datos</w:t>
-      </w:r>
-      <w:r>
-        <w:rPr>
-          <w:spacing w:val="-4"/>
-        </w:rPr>
-        <w:t xml:space="preserve"> </w:t>
-      </w:r>
-      <w:r>
-        <w:t>que</w:t>
-      </w:r>
-      <w:r>
-        <w:rPr>
-          <w:spacing w:val="-1"/>
-        </w:rPr>
-        <w:t xml:space="preserve"> </w:t>
-      </w:r>
-      <w:r>
-        <w:t>su</w:t>
-      </w:r>
-      <w:r>
-        <w:rPr>
-          <w:spacing w:val="-2"/>
-        </w:rPr>
-        <w:t xml:space="preserve"> </w:t>
-      </w:r>
-      <w:r>
-        <w:t>usuario tiene</w:t>
-      </w:r>
-      <w:r>
-        <w:rPr>
-          <w:spacing w:val="-1"/>
-        </w:rPr>
-        <w:t xml:space="preserve"> </w:t>
-      </w:r>
-      <w:r>
-        <w:t>permitido.</w:t>
-      </w:r>
-    </w:p>
-    <w:p>
-      <w:pPr>
-        <w:pStyle w:val="Prrafodelista"/>
-        <w:numPr>
-          <w:ilvl w:val="3"/>
-          <w:numId w:val="5"/>
-        </w:numPr>
-        <w:tabs>
-          <w:tab w:val="left" w:pos="840"/>
-          <w:tab w:val="left" w:pos="841"/>
-        </w:tabs>
-        <w:spacing w:line="276" w:lineRule="auto"/>
-        <w:ind w:right="122"/>
-        <w:rPr>
-          <w:rFonts w:ascii="Times New Roman" w:hAnsi="Times New Roman"/>
-        </w:rPr>
-      </w:pPr>
-      <w:r>
-        <w:rPr>
-          <w:spacing w:val="-1"/>
-        </w:rPr>
-        <w:t>Pruebas</w:t>
-      </w:r>
-      <w:r>
-        <w:rPr>
-          <w:spacing w:val="-9"/>
-        </w:rPr>
-        <w:t xml:space="preserve"> </w:t>
-      </w:r>
-      <w:r>
-        <w:rPr>
-          <w:spacing w:val="-1"/>
-        </w:rPr>
-        <w:t>de</w:t>
-      </w:r>
-      <w:r>
-        <w:rPr>
-          <w:spacing w:val="-10"/>
-        </w:rPr>
-        <w:t xml:space="preserve"> </w:t>
-      </w:r>
-      <w:r>
-        <w:rPr>
-          <w:spacing w:val="-1"/>
-        </w:rPr>
-        <w:t>seguridad</w:t>
-      </w:r>
-      <w:r>
-        <w:rPr>
-          <w:spacing w:val="-10"/>
-        </w:rPr>
-        <w:t xml:space="preserve"> </w:t>
-      </w:r>
-      <w:r>
-        <w:rPr>
-          <w:spacing w:val="-1"/>
-        </w:rPr>
-        <w:t>del</w:t>
-      </w:r>
-      <w:r>
-        <w:rPr>
-          <w:spacing w:val="-8"/>
-        </w:rPr>
-        <w:t xml:space="preserve"> </w:t>
-      </w:r>
-      <w:r>
-        <w:t>sistema;</w:t>
-      </w:r>
-      <w:r>
-        <w:rPr>
-          <w:spacing w:val="-9"/>
-        </w:rPr>
-        <w:t xml:space="preserve"> </w:t>
-      </w:r>
-      <w:r>
-        <w:t>donde</w:t>
-      </w:r>
-      <w:r>
-        <w:rPr>
-          <w:spacing w:val="-9"/>
-        </w:rPr>
-        <w:t xml:space="preserve"> </w:t>
-      </w:r>
-      <w:r>
-        <w:t>se</w:t>
-      </w:r>
-      <w:r>
-        <w:rPr>
-          <w:spacing w:val="-10"/>
-        </w:rPr>
-        <w:t xml:space="preserve"> </w:t>
-      </w:r>
-      <w:r>
-        <w:t>verificar</w:t>
-      </w:r>
-      <w:r>
-        <w:rPr>
-          <w:spacing w:val="-11"/>
-        </w:rPr>
-        <w:t xml:space="preserve"> </w:t>
-      </w:r>
-      <w:r>
-        <w:t>que</w:t>
-      </w:r>
-      <w:r>
-        <w:rPr>
-          <w:spacing w:val="-10"/>
-        </w:rPr>
-        <w:t xml:space="preserve"> </w:t>
-      </w:r>
-      <w:r>
-        <w:t>solo</w:t>
-      </w:r>
-      <w:r>
-        <w:rPr>
-          <w:spacing w:val="-12"/>
-        </w:rPr>
-        <w:t xml:space="preserve"> </w:t>
-      </w:r>
-      <w:r>
-        <w:t>los</w:t>
-      </w:r>
-      <w:r>
-        <w:rPr>
-          <w:spacing w:val="-9"/>
-        </w:rPr>
-        <w:t xml:space="preserve"> </w:t>
-      </w:r>
-      <w:r>
-        <w:t>actores</w:t>
-      </w:r>
-      <w:r>
-        <w:rPr>
-          <w:spacing w:val="-8"/>
-        </w:rPr>
-        <w:t xml:space="preserve"> </w:t>
-      </w:r>
-      <w:r>
-        <w:t>con</w:t>
-      </w:r>
-      <w:r>
-        <w:rPr>
-          <w:spacing w:val="-9"/>
-        </w:rPr>
-        <w:t xml:space="preserve"> </w:t>
-      </w:r>
-      <w:r>
-        <w:t>acceso</w:t>
-      </w:r>
-      <w:r>
-        <w:rPr>
-          <w:spacing w:val="-8"/>
-        </w:rPr>
-        <w:t xml:space="preserve"> </w:t>
-      </w:r>
-      <w:r>
-        <w:t>al</w:t>
-      </w:r>
-      <w:r>
-        <w:rPr>
-          <w:spacing w:val="-12"/>
-        </w:rPr>
-        <w:t xml:space="preserve"> </w:t>
-      </w:r>
-      <w:r>
-        <w:t>sistema</w:t>
-      </w:r>
-      <w:r>
-        <w:rPr>
-          <w:spacing w:val="-45"/>
-        </w:rPr>
-        <w:t xml:space="preserve"> </w:t>
-      </w:r>
-      <w:r>
-        <w:t>y a la aplicación están</w:t>
-      </w:r>
-      <w:r>
-        <w:rPr>
-          <w:spacing w:val="-1"/>
-        </w:rPr>
-        <w:t xml:space="preserve"> </w:t>
-      </w:r>
-      <w:r>
-        <w:t>habilitados para accederla.</w:t>
-      </w:r>
-    </w:p>
-    <w:p>
-      <w:pPr>
-        <w:pStyle w:val="Textoindependiente"/>
-      </w:pPr>
-    </w:p>
-    <w:p>
-      <w:pPr>
-        <w:pStyle w:val="Ttulo2"/>
-        <w:numPr>
-          <w:ilvl w:val="2"/>
-          <w:numId w:val="5"/>
-        </w:numPr>
-        <w:tabs>
-          <w:tab w:val="left" w:pos="1200"/>
-          <w:tab w:val="left" w:pos="1201"/>
-        </w:tabs>
-        <w:spacing w:before="159"/>
-      </w:pPr>
-      <w:bookmarkStart w:id="20" w:name="_Toc87802028"/>
-      <w:r>
-        <w:t>PRUEBAS</w:t>
-      </w:r>
-      <w:r>
-        <w:rPr>
-          <w:spacing w:val="-4"/>
-        </w:rPr>
-        <w:t xml:space="preserve"> </w:t>
-      </w:r>
-      <w:r>
-        <w:t>DE</w:t>
-      </w:r>
-      <w:r>
-        <w:rPr>
-          <w:spacing w:val="-5"/>
-        </w:rPr>
-        <w:t xml:space="preserve"> </w:t>
-      </w:r>
-      <w:r>
-        <w:t>CONFIGURACIÓN</w:t>
-      </w:r>
-      <w:bookmarkEnd w:id="20"/>
-    </w:p>
-    <w:p>
-      <w:pPr>
-        <w:pStyle w:val="Textoindependiente"/>
-        <w:spacing w:before="160" w:line="276" w:lineRule="auto"/>
-        <w:ind w:left="120" w:right="119"/>
-        <w:jc w:val="both"/>
-      </w:pPr>
-      <w:r>
-        <w:t>El</w:t>
-      </w:r>
-      <w:r>
-        <w:rPr>
-          <w:spacing w:val="-1"/>
-        </w:rPr>
-        <w:t xml:space="preserve"> </w:t>
-      </w:r>
-      <w:r>
-        <w:t>propósito</w:t>
-      </w:r>
-      <w:r>
-        <w:rPr>
-          <w:spacing w:val="-5"/>
-        </w:rPr>
-        <w:t xml:space="preserve"> </w:t>
-      </w:r>
-      <w:r>
-        <w:t>de</w:t>
-      </w:r>
-      <w:r>
-        <w:rPr>
-          <w:spacing w:val="-2"/>
-        </w:rPr>
-        <w:t xml:space="preserve"> </w:t>
-      </w:r>
-      <w:r>
-        <w:t>esta</w:t>
-      </w:r>
-      <w:r>
-        <w:rPr>
-          <w:spacing w:val="-2"/>
-        </w:rPr>
-        <w:t xml:space="preserve"> </w:t>
-      </w:r>
-      <w:r>
-        <w:t>prueba</w:t>
-      </w:r>
-      <w:r>
-        <w:rPr>
-          <w:spacing w:val="-2"/>
-        </w:rPr>
-        <w:t xml:space="preserve"> </w:t>
-      </w:r>
-      <w:r>
-        <w:t>es</w:t>
-      </w:r>
-      <w:r>
-        <w:rPr>
-          <w:spacing w:val="-3"/>
-        </w:rPr>
-        <w:t xml:space="preserve"> </w:t>
-      </w:r>
-      <w:r>
-        <w:t>establecer y</w:t>
-      </w:r>
-      <w:r>
-        <w:rPr>
-          <w:spacing w:val="-8"/>
-        </w:rPr>
-        <w:t xml:space="preserve"> </w:t>
-      </w:r>
-      <w:r>
-        <w:t>mantener la</w:t>
-      </w:r>
-      <w:r>
-        <w:rPr>
-          <w:spacing w:val="-6"/>
-        </w:rPr>
-        <w:t xml:space="preserve"> </w:t>
-      </w:r>
-      <w:r>
-        <w:t>integridad</w:t>
-      </w:r>
-      <w:r>
-        <w:rPr>
-          <w:spacing w:val="-3"/>
-        </w:rPr>
-        <w:t xml:space="preserve"> </w:t>
-      </w:r>
-      <w:r>
-        <w:t>sistema</w:t>
-      </w:r>
-      <w:r>
-        <w:rPr>
-          <w:spacing w:val="-1"/>
-        </w:rPr>
-        <w:t xml:space="preserve"> </w:t>
-      </w:r>
-      <w:r>
-        <w:t>de</w:t>
-      </w:r>
-      <w:r>
-        <w:rPr>
-          <w:spacing w:val="-3"/>
-        </w:rPr>
-        <w:t xml:space="preserve"> </w:t>
-      </w:r>
-      <w:r>
-        <w:t>información</w:t>
-      </w:r>
-      <w:r>
-        <w:rPr>
-          <w:spacing w:val="-2"/>
-        </w:rPr>
-        <w:t xml:space="preserve"> </w:t>
-      </w:r>
-      <w:r>
-        <w:t>de</w:t>
-      </w:r>
-      <w:r>
-        <w:rPr>
-          <w:spacing w:val="-2"/>
-        </w:rPr>
-        <w:t xml:space="preserve"> </w:t>
-      </w:r>
-      <w:proofErr w:type="spellStart"/>
-      <w:r>
-        <w:t>FarmiFarmacy</w:t>
-      </w:r>
-      <w:proofErr w:type="spellEnd"/>
-      <w:r>
-        <w:t>.</w:t>
-      </w:r>
-      <w:r>
-        <w:rPr>
-          <w:spacing w:val="-7"/>
-        </w:rPr>
-        <w:t xml:space="preserve"> </w:t>
-      </w:r>
-      <w:r>
-        <w:t>Esta</w:t>
-      </w:r>
-      <w:r>
-        <w:rPr>
-          <w:spacing w:val="-10"/>
-        </w:rPr>
-        <w:t xml:space="preserve"> </w:t>
-      </w:r>
-      <w:r>
-        <w:t>prueba</w:t>
-      </w:r>
-      <w:r>
-        <w:rPr>
-          <w:spacing w:val="-6"/>
-        </w:rPr>
-        <w:t xml:space="preserve"> </w:t>
-      </w:r>
-      <w:r>
-        <w:t>implica</w:t>
-      </w:r>
-      <w:r>
-        <w:rPr>
-          <w:spacing w:val="-10"/>
-        </w:rPr>
-        <w:t xml:space="preserve"> </w:t>
-      </w:r>
-      <w:r>
-        <w:t>la</w:t>
-      </w:r>
-      <w:r>
-        <w:rPr>
-          <w:spacing w:val="-6"/>
-        </w:rPr>
-        <w:t xml:space="preserve"> </w:t>
-      </w:r>
-      <w:r>
-        <w:t>identificación</w:t>
-      </w:r>
-      <w:r>
-        <w:rPr>
-          <w:spacing w:val="-6"/>
-        </w:rPr>
-        <w:t xml:space="preserve"> </w:t>
-      </w:r>
-      <w:r>
-        <w:t>de</w:t>
-      </w:r>
-      <w:r>
-        <w:rPr>
-          <w:spacing w:val="-7"/>
-        </w:rPr>
-        <w:t xml:space="preserve"> </w:t>
-      </w:r>
-      <w:r>
-        <w:t>la</w:t>
-      </w:r>
-      <w:r>
-        <w:rPr>
-          <w:spacing w:val="-7"/>
-        </w:rPr>
-        <w:t xml:space="preserve"> </w:t>
-      </w:r>
-      <w:r>
-        <w:t>Configuración</w:t>
-      </w:r>
-      <w:r>
-        <w:rPr>
-          <w:spacing w:val="-6"/>
-        </w:rPr>
-        <w:t xml:space="preserve"> </w:t>
-      </w:r>
-      <w:r>
-        <w:t>del</w:t>
-      </w:r>
-      <w:r>
-        <w:rPr>
-          <w:spacing w:val="-9"/>
-        </w:rPr>
-        <w:t xml:space="preserve"> </w:t>
-      </w:r>
-      <w:r>
-        <w:t>software</w:t>
-      </w:r>
-      <w:r>
-        <w:rPr>
-          <w:spacing w:val="-7"/>
-        </w:rPr>
-        <w:t xml:space="preserve"> </w:t>
-      </w:r>
-      <w:r>
-        <w:t>en</w:t>
-      </w:r>
-      <w:r>
-        <w:rPr>
-          <w:spacing w:val="-10"/>
-        </w:rPr>
-        <w:t xml:space="preserve"> </w:t>
-      </w:r>
-      <w:r>
-        <w:t>puntos</w:t>
-      </w:r>
-      <w:r>
-        <w:rPr>
-          <w:spacing w:val="-6"/>
-        </w:rPr>
-        <w:t xml:space="preserve"> </w:t>
-      </w:r>
-      <w:r>
-        <w:t>dados</w:t>
-      </w:r>
-      <w:r>
-        <w:rPr>
-          <w:spacing w:val="-7"/>
-        </w:rPr>
-        <w:t xml:space="preserve"> </w:t>
-      </w:r>
-      <w:r>
-        <w:t>en</w:t>
-      </w:r>
-      <w:r>
-        <w:rPr>
-          <w:spacing w:val="-45"/>
-        </w:rPr>
-        <w:t xml:space="preserve"> </w:t>
-      </w:r>
-      <w:r>
-        <w:rPr>
-          <w:spacing w:val="-1"/>
-        </w:rPr>
-        <w:t>el</w:t>
-      </w:r>
-      <w:r>
-        <w:rPr>
-          <w:spacing w:val="-11"/>
-        </w:rPr>
-        <w:t xml:space="preserve"> </w:t>
-      </w:r>
-      <w:r>
-        <w:rPr>
-          <w:spacing w:val="-1"/>
-        </w:rPr>
-        <w:t>tiempo,</w:t>
-      </w:r>
-      <w:r>
-        <w:rPr>
-          <w:spacing w:val="-12"/>
-        </w:rPr>
-        <w:t xml:space="preserve"> </w:t>
-      </w:r>
-      <w:r>
-        <w:rPr>
-          <w:spacing w:val="-1"/>
-        </w:rPr>
-        <w:t>el</w:t>
-      </w:r>
-      <w:r>
-        <w:rPr>
-          <w:spacing w:val="-11"/>
-        </w:rPr>
-        <w:t xml:space="preserve"> </w:t>
-      </w:r>
-      <w:r>
-        <w:rPr>
-          <w:spacing w:val="-1"/>
-        </w:rPr>
-        <w:t>control</w:t>
-      </w:r>
-      <w:r>
-        <w:rPr>
-          <w:spacing w:val="-11"/>
-        </w:rPr>
-        <w:t xml:space="preserve"> </w:t>
-      </w:r>
-      <w:r>
-        <w:rPr>
-          <w:spacing w:val="-1"/>
-        </w:rPr>
-        <w:t>sistemático</w:t>
-      </w:r>
-      <w:r>
-        <w:rPr>
-          <w:spacing w:val="-11"/>
-        </w:rPr>
-        <w:t xml:space="preserve"> </w:t>
-      </w:r>
-      <w:r>
-        <w:t>de</w:t>
-      </w:r>
-      <w:r>
-        <w:rPr>
-          <w:spacing w:val="-13"/>
-        </w:rPr>
-        <w:t xml:space="preserve"> </w:t>
-      </w:r>
-      <w:r>
-        <w:t>los</w:t>
-      </w:r>
-      <w:r>
-        <w:rPr>
-          <w:spacing w:val="-12"/>
-        </w:rPr>
-        <w:t xml:space="preserve"> </w:t>
-      </w:r>
-      <w:r>
-        <w:t>cambios</w:t>
-      </w:r>
-      <w:r>
-        <w:rPr>
-          <w:spacing w:val="-12"/>
-        </w:rPr>
-        <w:t xml:space="preserve"> </w:t>
-      </w:r>
-      <w:r>
-        <w:t>en</w:t>
-      </w:r>
-      <w:r>
-        <w:rPr>
-          <w:spacing w:val="-12"/>
-        </w:rPr>
-        <w:t xml:space="preserve"> </w:t>
-      </w:r>
-      <w:r>
-        <w:t>la</w:t>
-      </w:r>
-      <w:r>
-        <w:rPr>
-          <w:spacing w:val="-12"/>
-        </w:rPr>
-        <w:t xml:space="preserve"> </w:t>
-      </w:r>
-      <w:r>
-        <w:t>Configuración</w:t>
-      </w:r>
-      <w:r>
-        <w:rPr>
-          <w:spacing w:val="-12"/>
-        </w:rPr>
-        <w:t xml:space="preserve"> </w:t>
-      </w:r>
-      <w:r>
-        <w:t>y</w:t>
-      </w:r>
-      <w:r>
-        <w:rPr>
-          <w:spacing w:val="-11"/>
-        </w:rPr>
-        <w:t xml:space="preserve"> </w:t>
-      </w:r>
-      <w:r>
-        <w:t>el</w:t>
-      </w:r>
-      <w:r>
-        <w:rPr>
-          <w:spacing w:val="-11"/>
-        </w:rPr>
-        <w:t xml:space="preserve"> </w:t>
-      </w:r>
-      <w:r>
-        <w:t>mantenimiento</w:t>
-      </w:r>
-      <w:r>
-        <w:rPr>
-          <w:spacing w:val="-11"/>
-        </w:rPr>
-        <w:t xml:space="preserve"> </w:t>
-      </w:r>
-      <w:r>
-        <w:t>de</w:t>
-      </w:r>
-      <w:r>
-        <w:rPr>
-          <w:spacing w:val="-17"/>
-        </w:rPr>
-        <w:t xml:space="preserve"> </w:t>
-      </w:r>
-      <w:r>
-        <w:t>la</w:t>
-      </w:r>
-      <w:r>
-        <w:rPr>
-          <w:spacing w:val="-12"/>
-        </w:rPr>
-        <w:t xml:space="preserve"> </w:t>
-      </w:r>
-      <w:r>
-        <w:t>integridad</w:t>
-      </w:r>
-      <w:r>
-        <w:rPr>
-          <w:spacing w:val="-45"/>
-        </w:rPr>
-        <w:t xml:space="preserve"> </w:t>
-      </w:r>
-      <w:r>
-        <w:t>y trazabilidad</w:t>
-      </w:r>
-      <w:r>
-        <w:rPr>
-          <w:spacing w:val="-1"/>
-        </w:rPr>
-        <w:t xml:space="preserve"> </w:t>
-      </w:r>
-      <w:r>
-        <w:t>de</w:t>
-      </w:r>
-      <w:r>
-        <w:rPr>
-          <w:spacing w:val="-1"/>
-        </w:rPr>
-        <w:t xml:space="preserve"> </w:t>
-      </w:r>
-      <w:r>
-        <w:t>la</w:t>
-      </w:r>
-      <w:r>
-        <w:rPr>
-          <w:spacing w:val="-1"/>
-        </w:rPr>
-        <w:t xml:space="preserve"> </w:t>
-      </w:r>
-      <w:r>
-        <w:t>Configuración</w:t>
-      </w:r>
-      <w:r>
-        <w:rPr>
-          <w:spacing w:val="-4"/>
-        </w:rPr>
-        <w:t xml:space="preserve"> </w:t>
-      </w:r>
-      <w:r>
-        <w:t>a través del ciclo</w:t>
-      </w:r>
-      <w:r>
-        <w:rPr>
-          <w:spacing w:val="1"/>
-        </w:rPr>
-        <w:t xml:space="preserve"> </w:t>
-      </w:r>
-      <w:r>
-        <w:t>de</w:t>
-      </w:r>
-      <w:r>
-        <w:rPr>
-          <w:spacing w:val="-1"/>
-        </w:rPr>
-        <w:t xml:space="preserve"> </w:t>
-      </w:r>
-      <w:r>
-        <w:t>vida del software.</w:t>
-      </w:r>
-    </w:p>
-    <w:p>
-      <w:pPr>
-        <w:pStyle w:val="Textoindependiente"/>
-      </w:pPr>
-    </w:p>
-    <w:p>
-      <w:pPr>
-        <w:pStyle w:val="Textoindependiente"/>
-        <w:spacing w:before="6"/>
-        <w:rPr>
-          <w:sz w:val="29"/>
-        </w:rPr>
-      </w:pPr>
-    </w:p>
-    <w:p>
-      <w:pPr>
-        <w:pStyle w:val="Ttulo2"/>
-        <w:numPr>
-          <w:ilvl w:val="2"/>
-          <w:numId w:val="5"/>
-        </w:numPr>
-        <w:tabs>
-          <w:tab w:val="left" w:pos="1200"/>
-          <w:tab w:val="left" w:pos="1201"/>
-        </w:tabs>
-      </w:pPr>
-      <w:bookmarkStart w:id="21" w:name="_Toc87802029"/>
-      <w:r>
-        <w:t>PRUEBAS</w:t>
-      </w:r>
-      <w:r>
-        <w:rPr>
-          <w:spacing w:val="-4"/>
-        </w:rPr>
-        <w:t xml:space="preserve"> </w:t>
-      </w:r>
-      <w:r>
-        <w:t>DE</w:t>
-      </w:r>
-      <w:r>
-        <w:rPr>
-          <w:spacing w:val="-5"/>
-        </w:rPr>
-        <w:t xml:space="preserve"> </w:t>
-      </w:r>
-      <w:r>
-        <w:t>ACEPTACIÓN</w:t>
-      </w:r>
-      <w:bookmarkEnd w:id="21"/>
-    </w:p>
-    <w:p>
-      <w:pPr>
-        <w:pStyle w:val="Textoindependiente"/>
-        <w:spacing w:before="160" w:line="276" w:lineRule="auto"/>
-        <w:ind w:left="142" w:right="117"/>
-        <w:jc w:val="both"/>
-      </w:pPr>
-      <w:r>
-        <w:t>El objetivo de las pruebas de aceptación es validar que la implementación de los cambios sistema de</w:t>
-      </w:r>
-      <w:r>
-        <w:rPr>
-          <w:spacing w:val="1"/>
-        </w:rPr>
-        <w:t xml:space="preserve"> </w:t>
-      </w:r>
-      <w:r>
-        <w:t xml:space="preserve">información </w:t>
-      </w:r>
-      <w:proofErr w:type="spellStart"/>
-      <w:r>
-        <w:t>FarmiFarmacy</w:t>
-      </w:r>
-      <w:proofErr w:type="spellEnd"/>
-      <w:r>
-        <w:t xml:space="preserve"> cumpla</w:t>
-      </w:r>
-      <w:r>
-        <w:t xml:space="preserve"> con el funcionamiento esperado y permitir al usuario de</w:t>
-      </w:r>
-      <w:r>
-        <w:rPr>
-          <w:spacing w:val="1"/>
-        </w:rPr>
-        <w:t xml:space="preserve"> </w:t>
-      </w:r>
-      <w:r>
-        <w:t>dicho</w:t>
-      </w:r>
-      <w:r>
-        <w:rPr>
-          <w:spacing w:val="1"/>
-        </w:rPr>
-        <w:t xml:space="preserve"> </w:t>
-      </w:r>
-      <w:r>
-        <w:t>sistema</w:t>
-      </w:r>
-      <w:r>
-        <w:rPr>
-          <w:spacing w:val="1"/>
-        </w:rPr>
-        <w:t xml:space="preserve"> </w:t>
-      </w:r>
-      <w:r>
-        <w:t>determine</w:t>
-      </w:r>
-      <w:r>
-        <w:rPr>
-          <w:spacing w:val="1"/>
-        </w:rPr>
-        <w:t xml:space="preserve"> </w:t>
-      </w:r>
-      <w:r>
-        <w:t>su</w:t>
-      </w:r>
-      <w:r>
-        <w:rPr>
-          <w:spacing w:val="1"/>
-        </w:rPr>
-        <w:t xml:space="preserve"> </w:t>
-      </w:r>
-      <w:r>
-        <w:t>aceptación,</w:t>
-      </w:r>
-      <w:r>
-        <w:rPr>
-          <w:spacing w:val="1"/>
-        </w:rPr>
-        <w:t xml:space="preserve"> </w:t>
-      </w:r>
-      <w:r>
-        <w:t>desde</w:t>
-      </w:r>
-      <w:r>
-        <w:rPr>
-          <w:spacing w:val="1"/>
-        </w:rPr>
-        <w:t xml:space="preserve"> </w:t>
-      </w:r>
-      <w:r>
-        <w:t>el</w:t>
-      </w:r>
-      <w:r>
-        <w:rPr>
-          <w:spacing w:val="1"/>
-        </w:rPr>
-        <w:t xml:space="preserve"> </w:t>
-      </w:r>
-      <w:r>
-        <w:t>punto</w:t>
-      </w:r>
-      <w:r>
-        <w:rPr>
-          <w:spacing w:val="1"/>
-        </w:rPr>
-        <w:t xml:space="preserve"> </w:t>
-      </w:r>
-      <w:r>
-        <w:t>de</w:t>
-      </w:r>
-      <w:r>
-        <w:rPr>
-          <w:spacing w:val="1"/>
-        </w:rPr>
-        <w:t xml:space="preserve"> </w:t>
-      </w:r>
-      <w:r>
-        <w:t>vista</w:t>
-      </w:r>
-      <w:r>
-        <w:rPr>
-          <w:spacing w:val="1"/>
-        </w:rPr>
-        <w:t xml:space="preserve"> </w:t>
-      </w:r>
-      <w:r>
-        <w:t>de</w:t>
-      </w:r>
-      <w:r>
-        <w:rPr>
-          <w:spacing w:val="1"/>
-        </w:rPr>
-        <w:t xml:space="preserve"> </w:t>
-      </w:r>
-      <w:r>
-        <w:t>su</w:t>
-      </w:r>
-      <w:r>
-        <w:rPr>
-          <w:spacing w:val="1"/>
-        </w:rPr>
-        <w:t xml:space="preserve"> </w:t>
-      </w:r>
-      <w:r>
-        <w:t>funcionalidad</w:t>
-      </w:r>
-      <w:r>
-        <w:rPr>
-          <w:spacing w:val="1"/>
-        </w:rPr>
-        <w:t xml:space="preserve"> </w:t>
-      </w:r>
-      <w:r>
-        <w:t>y</w:t>
-      </w:r>
-      <w:r>
-        <w:rPr>
-          <w:spacing w:val="1"/>
-        </w:rPr>
-        <w:t xml:space="preserve"> </w:t>
-      </w:r>
-      <w:r>
-        <w:t>de</w:t>
-      </w:r>
-      <w:r>
-        <w:rPr>
-          <w:spacing w:val="1"/>
-        </w:rPr>
-        <w:t xml:space="preserve"> </w:t>
-      </w:r>
-      <w:r>
-        <w:t>su</w:t>
-      </w:r>
-      <w:r>
-        <w:rPr>
-          <w:spacing w:val="1"/>
-        </w:rPr>
-        <w:t xml:space="preserve"> </w:t>
-      </w:r>
-      <w:r>
-        <w:t>rendimiento. Estas pruebas son realizadas por el área funcional, donde comprueba que el sistema</w:t>
-      </w:r>
-      <w:r>
-        <w:rPr>
-          <w:spacing w:val="1"/>
-        </w:rPr>
-        <w:t xml:space="preserve"> </w:t>
-      </w:r>
-      <w:r>
-        <w:t>cumple</w:t>
-      </w:r>
-      <w:r>
-        <w:rPr>
-          <w:spacing w:val="-2"/>
-        </w:rPr>
-        <w:t xml:space="preserve"> </w:t>
-      </w:r>
-      <w:r>
-        <w:t>con lo</w:t>
-      </w:r>
-      <w:r>
-        <w:rPr>
-          <w:spacing w:val="1"/>
-        </w:rPr>
-        <w:t xml:space="preserve"> </w:t>
-      </w:r>
-      <w:r>
-        <w:t>definido</w:t>
-      </w:r>
-      <w:r>
-        <w:rPr>
-          <w:spacing w:val="1"/>
-        </w:rPr>
-        <w:t xml:space="preserve"> </w:t>
-      </w:r>
-      <w:r>
-        <w:t>y</w:t>
-      </w:r>
-      <w:r>
-        <w:rPr>
-          <w:spacing w:val="-2"/>
-        </w:rPr>
-        <w:t xml:space="preserve"> </w:t>
-      </w:r>
-      <w:r>
-        <w:t>se</w:t>
-      </w:r>
-      <w:r>
-        <w:rPr>
-          <w:spacing w:val="-2"/>
-        </w:rPr>
-        <w:t xml:space="preserve"> </w:t>
-      </w:r>
-      <w:r>
-        <w:t>obtiene</w:t>
-      </w:r>
-      <w:r>
-        <w:rPr>
-          <w:spacing w:val="-5"/>
-        </w:rPr>
-        <w:t xml:space="preserve"> </w:t>
-      </w:r>
-      <w:r>
-        <w:t>la conformidad</w:t>
-      </w:r>
-      <w:r>
-        <w:rPr>
-          <w:spacing w:val="-1"/>
-        </w:rPr>
-        <w:t xml:space="preserve"> </w:t>
-      </w:r>
-      <w:r>
-        <w:t>del</w:t>
-      </w:r>
-      <w:r>
-        <w:rPr>
-          <w:spacing w:val="1"/>
-        </w:rPr>
-        <w:t xml:space="preserve"> </w:t>
-      </w:r>
-      <w:r>
-        <w:t>área</w:t>
-      </w:r>
-      <w:r>
-        <w:rPr>
-          <w:spacing w:val="-1"/>
-        </w:rPr>
-        <w:t xml:space="preserve"> </w:t>
-      </w:r>
-      <w:r>
-        <w:t>funcional.</w:t>
-      </w:r>
-    </w:p>
-    <w:p>
-      <w:pPr>
-        <w:pStyle w:val="Textoindependiente"/>
-        <w:spacing w:before="160" w:line="276" w:lineRule="auto"/>
-        <w:ind w:left="120" w:right="123"/>
-        <w:jc w:val="both"/>
-      </w:pPr>
-      <w:r>
-        <w:t>Estas</w:t>
-      </w:r>
-      <w:r>
-        <w:rPr>
-          <w:spacing w:val="1"/>
-        </w:rPr>
-        <w:t xml:space="preserve"> </w:t>
-      </w:r>
-      <w:r>
-        <w:t>pruebas</w:t>
-      </w:r>
-      <w:r>
-        <w:rPr>
-          <w:spacing w:val="1"/>
-        </w:rPr>
-        <w:t xml:space="preserve"> </w:t>
-      </w:r>
-      <w:r>
-        <w:t>corresponden</w:t>
-      </w:r>
-      <w:r>
-        <w:rPr>
-          <w:spacing w:val="1"/>
-        </w:rPr>
-        <w:t xml:space="preserve"> </w:t>
-      </w:r>
-      <w:r>
-        <w:t>a</w:t>
-      </w:r>
-      <w:r>
-        <w:rPr>
-          <w:spacing w:val="1"/>
-        </w:rPr>
-        <w:t xml:space="preserve"> </w:t>
-      </w:r>
-      <w:r>
-        <w:t>la</w:t>
-      </w:r>
-      <w:r>
-        <w:rPr>
-          <w:spacing w:val="1"/>
-        </w:rPr>
-        <w:t xml:space="preserve"> </w:t>
-      </w:r>
-      <w:r>
-        <w:t>ejecución</w:t>
-      </w:r>
-      <w:r>
-        <w:rPr>
-          <w:spacing w:val="1"/>
-        </w:rPr>
-        <w:t xml:space="preserve"> </w:t>
-      </w:r>
-      <w:r>
-        <w:t>de</w:t>
-      </w:r>
-      <w:r>
-        <w:rPr>
-          <w:spacing w:val="1"/>
-        </w:rPr>
-        <w:t xml:space="preserve"> </w:t>
-      </w:r>
-      <w:r>
-        <w:t>las</w:t>
-      </w:r>
-      <w:r>
-        <w:rPr>
-          <w:spacing w:val="1"/>
-        </w:rPr>
-        <w:t xml:space="preserve"> </w:t>
-      </w:r>
-      <w:r>
-        <w:t>siguientes</w:t>
-      </w:r>
-      <w:r>
-        <w:rPr>
-          <w:spacing w:val="1"/>
-        </w:rPr>
-        <w:t xml:space="preserve"> </w:t>
-      </w:r>
-      <w:r>
-        <w:t>pruebas</w:t>
-      </w:r>
-      <w:r>
-        <w:rPr>
-          <w:spacing w:val="1"/>
-        </w:rPr>
-        <w:t xml:space="preserve"> </w:t>
-      </w:r>
-      <w:r>
-        <w:t>por</w:t>
-      </w:r>
-      <w:r>
-        <w:rPr>
-          <w:spacing w:val="1"/>
-        </w:rPr>
-        <w:t xml:space="preserve"> </w:t>
-      </w:r>
-      <w:r>
-        <w:t>parte</w:t>
-      </w:r>
-      <w:r>
-        <w:rPr>
-          <w:spacing w:val="1"/>
-        </w:rPr>
-        <w:t xml:space="preserve"> </w:t>
-      </w:r>
-      <w:r>
-        <w:t>de</w:t>
-      </w:r>
-      <w:r>
-        <w:rPr>
-          <w:spacing w:val="1"/>
-        </w:rPr>
-        <w:t xml:space="preserve"> </w:t>
-      </w:r>
-      <w:r>
-        <w:t>los</w:t>
-      </w:r>
-      <w:r>
-        <w:rPr>
-          <w:spacing w:val="1"/>
-        </w:rPr>
-        <w:t xml:space="preserve"> </w:t>
-      </w:r>
-      <w:r>
-        <w:t>usuarios</w:t>
-      </w:r>
-      <w:r>
-        <w:rPr>
-          <w:spacing w:val="1"/>
-        </w:rPr>
-        <w:t xml:space="preserve"> </w:t>
-      </w:r>
-      <w:r>
-        <w:t>funcionales o</w:t>
-      </w:r>
-      <w:r>
-        <w:rPr>
-          <w:spacing w:val="-3"/>
-        </w:rPr>
-        <w:t xml:space="preserve"> </w:t>
-      </w:r>
-      <w:r>
-        <w:t>cliente:</w:t>
-      </w:r>
-    </w:p>
-    <w:p>
-      <w:pPr>
-        <w:pStyle w:val="Prrafodelista"/>
-        <w:numPr>
-          <w:ilvl w:val="0"/>
-          <w:numId w:val="9"/>
-        </w:numPr>
-        <w:tabs>
-          <w:tab w:val="left" w:pos="480"/>
-          <w:tab w:val="left" w:pos="481"/>
-        </w:tabs>
-        <w:spacing w:before="159"/>
-        <w:ind w:hanging="361"/>
-        <w:rPr>
-          <w:rFonts w:ascii="Times New Roman" w:hAnsi="Times New Roman"/>
-        </w:rPr>
-      </w:pPr>
-      <w:r>
-        <w:t>Pruebas</w:t>
-      </w:r>
-      <w:r>
-        <w:rPr>
-          <w:spacing w:val="-2"/>
-        </w:rPr>
-        <w:t xml:space="preserve"> </w:t>
-      </w:r>
-      <w:r>
-        <w:t>Funcionales.</w:t>
-      </w:r>
-    </w:p>
-    <w:p>
-      <w:pPr>
-        <w:pStyle w:val="Prrafodelista"/>
-        <w:numPr>
-          <w:ilvl w:val="0"/>
-          <w:numId w:val="9"/>
-        </w:numPr>
-        <w:tabs>
-          <w:tab w:val="left" w:pos="480"/>
-          <w:tab w:val="left" w:pos="481"/>
-        </w:tabs>
-        <w:spacing w:before="43"/>
-        <w:ind w:hanging="361"/>
-        <w:rPr>
-          <w:rFonts w:ascii="Times New Roman" w:hAnsi="Times New Roman"/>
-        </w:rPr>
-      </w:pPr>
-      <w:r>
-        <w:t>Pruebas</w:t>
-      </w:r>
-      <w:r>
-        <w:rPr>
-          <w:spacing w:val="-2"/>
-        </w:rPr>
-        <w:t xml:space="preserve"> </w:t>
-      </w:r>
-      <w:r>
-        <w:t>de</w:t>
-      </w:r>
-      <w:r>
-        <w:rPr>
-          <w:spacing w:val="-2"/>
-        </w:rPr>
-        <w:t xml:space="preserve"> </w:t>
-      </w:r>
-      <w:r>
-        <w:t>Usabilidad.</w:t>
-      </w:r>
-    </w:p>
-    <w:p>
-      <w:pPr>
-        <w:pStyle w:val="Prrafodelista"/>
-        <w:numPr>
-          <w:ilvl w:val="0"/>
-          <w:numId w:val="9"/>
-        </w:numPr>
         <w:tabs>
           <w:tab w:val="left" w:pos="480"/>
           <w:tab w:val="left" w:pos="481"/>
         </w:tabs>
         <w:spacing w:before="40"/>
-        <w:ind w:hanging="361"/>
         <w:rPr>
           <w:rFonts w:ascii="Times New Roman" w:hAnsi="Times New Roman"/>
         </w:rPr>
       </w:pPr>
-      <w:r>
-        <w:t>Pruebas</w:t>
-      </w:r>
-      <w:r>
-        <w:rPr>
-          <w:spacing w:val="-1"/>
-        </w:rPr>
-        <w:t xml:space="preserve"> </w:t>
-      </w:r>
-      <w:r>
-        <w:t>de</w:t>
-      </w:r>
-      <w:r>
-        <w:rPr>
-          <w:spacing w:val="-2"/>
-        </w:rPr>
-        <w:t xml:space="preserve"> </w:t>
-      </w:r>
-      <w:r>
-        <w:t>Configuración</w:t>
-      </w:r>
-    </w:p>
-    <w:p>
-      <w:pPr>
-        <w:pStyle w:val="Prrafodelista"/>
-        <w:tabs>
-          <w:tab w:val="left" w:pos="480"/>
-          <w:tab w:val="left" w:pos="481"/>
-        </w:tabs>
-        <w:spacing w:before="40"/>
-        <w:ind w:left="480" w:firstLine="0"/>
-        <w:rPr>
-          <w:rFonts w:ascii="Times New Roman" w:hAnsi="Times New Roman"/>
-        </w:rPr>
-      </w:pPr>
     </w:p>
     <w:p>
       <w:pPr>
         <w:pStyle w:val="Ttulo2"/>
       </w:pPr>
-      <w:bookmarkStart w:id="22" w:name="_Toc87802030"/>
-      <w:r>
-        <w:t>2.2.5             PRUEBAS DE CAJA NEGRA</w:t>
-      </w:r>
-      <w:bookmarkEnd w:id="22"/>
+      <w:bookmarkStart w:id="19" w:name="_Toc90406113"/>
+      <w:r>
+        <w:t>2.2.</w:t>
+      </w:r>
+      <w:r>
+        <w:t>2</w:t>
+      </w:r>
+      <w:r>
+        <w:t xml:space="preserve">             PRUEBAS DE CAJA NEGRA</w:t>
+      </w:r>
+      <w:bookmarkEnd w:id="19"/>
     </w:p>
     <w:p/>
     <w:p>
@@ -14847,11 +12884,17 @@
       <w:pPr>
         <w:pStyle w:val="Ttulo2"/>
       </w:pPr>
-      <w:bookmarkStart w:id="23" w:name="_Toc87802031"/>
-      <w:r>
-        <w:t>2.2.6             PRUEBAS DE CAJA BLANCA</w:t>
-      </w:r>
-      <w:bookmarkEnd w:id="23"/>
+      <w:bookmarkStart w:id="20" w:name="_Toc90406114"/>
+      <w:r>
+        <w:t>2.2.</w:t>
+      </w:r>
+      <w:r>
+        <w:t>3</w:t>
+      </w:r>
+      <w:r>
+        <w:t xml:space="preserve">             PRUEBAS DE CAJA BLANCA</w:t>
+      </w:r>
+      <w:bookmarkEnd w:id="20"/>
       <w:r>
         <w:t xml:space="preserve"> </w:t>
       </w:r>
@@ -14909,7 +12952,7 @@
         </w:tabs>
         <w:spacing w:before="190"/>
       </w:pPr>
-      <w:bookmarkStart w:id="24" w:name="_Toc87802032"/>
+      <w:bookmarkStart w:id="21" w:name="_Toc90406115"/>
       <w:r>
         <w:t>ENTREGABLES</w:t>
       </w:r>
@@ -14931,7 +12974,7 @@
       <w:r>
         <w:t>PRUEBAS</w:t>
       </w:r>
-      <w:bookmarkEnd w:id="24"/>
+      <w:bookmarkEnd w:id="21"/>
     </w:p>
     <w:p>
       <w:pPr>
@@ -15399,303 +13442,6 @@
       </w:tr>
       <w:tr>
         <w:trPr>
-          <w:trHeight w:val="412"/>
-        </w:trPr>
-        <w:tc>
-          <w:tcPr>
-            <w:cnfStyle w:val="001000000000" w:firstRow="0" w:lastRow="0" w:firstColumn="1" w:lastColumn="0" w:oddVBand="0" w:evenVBand="0" w:oddHBand="0" w:evenHBand="0" w:firstRowFirstColumn="0" w:firstRowLastColumn="0" w:lastRowFirstColumn="0" w:lastRowLastColumn="0"/>
-            <w:tcW w:w="3137" w:type="dxa"/>
-          </w:tcPr>
-          <w:p>
-            <w:pPr>
-              <w:pStyle w:val="TableParagraph"/>
-              <w:spacing w:before="0"/>
-              <w:ind w:left="113"/>
-              <w:rPr>
-                <w:sz w:val="18"/>
-              </w:rPr>
-            </w:pPr>
-            <w:r>
-              <w:rPr>
-                <w:sz w:val="18"/>
-              </w:rPr>
-              <w:t>Pruebas</w:t>
-            </w:r>
-            <w:r>
-              <w:rPr>
-                <w:spacing w:val="-1"/>
-                <w:sz w:val="18"/>
-              </w:rPr>
-              <w:t xml:space="preserve"> </w:t>
-            </w:r>
-            <w:r>
-              <w:rPr>
-                <w:sz w:val="18"/>
-              </w:rPr>
-              <w:t>de</w:t>
-            </w:r>
-            <w:r>
-              <w:rPr>
-                <w:spacing w:val="-1"/>
-                <w:sz w:val="18"/>
-              </w:rPr>
-              <w:t xml:space="preserve"> </w:t>
-            </w:r>
-            <w:r>
-              <w:rPr>
-                <w:sz w:val="18"/>
-              </w:rPr>
-              <w:t>Seguridad</w:t>
-            </w:r>
-          </w:p>
-        </w:tc>
-        <w:tc>
-          <w:tcPr>
-            <w:cnfStyle w:val="000100000000" w:firstRow="0" w:lastRow="0" w:firstColumn="0" w:lastColumn="1" w:oddVBand="0" w:evenVBand="0" w:oddHBand="0" w:evenHBand="0" w:firstRowFirstColumn="0" w:firstRowLastColumn="0" w:lastRowFirstColumn="0" w:lastRowLastColumn="0"/>
-            <w:tcW w:w="5682" w:type="dxa"/>
-          </w:tcPr>
-          <w:p>
-            <w:pPr>
-              <w:pStyle w:val="TableParagraph"/>
-              <w:numPr>
-                <w:ilvl w:val="0"/>
-                <w:numId w:val="3"/>
-              </w:numPr>
-              <w:tabs>
-                <w:tab w:val="left" w:pos="829"/>
-                <w:tab w:val="left" w:pos="830"/>
-              </w:tabs>
-              <w:spacing w:before="0"/>
-              <w:ind w:hanging="362"/>
-              <w:rPr>
-                <w:sz w:val="18"/>
-              </w:rPr>
-            </w:pPr>
-            <w:r>
-              <w:rPr>
-                <w:sz w:val="18"/>
-              </w:rPr>
-              <w:t>Resultado</w:t>
-            </w:r>
-            <w:r>
-              <w:rPr>
-                <w:spacing w:val="-3"/>
-                <w:sz w:val="18"/>
-              </w:rPr>
-              <w:t xml:space="preserve"> </w:t>
-            </w:r>
-            <w:r>
-              <w:rPr>
-                <w:sz w:val="18"/>
-              </w:rPr>
-              <w:t>de</w:t>
-            </w:r>
-            <w:r>
-              <w:rPr>
-                <w:spacing w:val="-3"/>
-                <w:sz w:val="18"/>
-              </w:rPr>
-              <w:t xml:space="preserve"> </w:t>
-            </w:r>
-            <w:r>
-              <w:rPr>
-                <w:sz w:val="18"/>
-              </w:rPr>
-              <w:t>pruebas</w:t>
-            </w:r>
-            <w:r>
-              <w:rPr>
-                <w:spacing w:val="-2"/>
-                <w:sz w:val="18"/>
-              </w:rPr>
-              <w:t xml:space="preserve"> </w:t>
-            </w:r>
-            <w:r>
-              <w:rPr>
-                <w:sz w:val="18"/>
-              </w:rPr>
-              <w:t>funcionales</w:t>
-            </w:r>
-            <w:r>
-              <w:rPr>
-                <w:spacing w:val="-2"/>
-                <w:sz w:val="18"/>
-              </w:rPr>
-              <w:t xml:space="preserve"> </w:t>
-            </w:r>
-            <w:r>
-              <w:rPr>
-                <w:sz w:val="18"/>
-              </w:rPr>
-              <w:t>de</w:t>
-            </w:r>
-            <w:r>
-              <w:rPr>
-                <w:spacing w:val="-3"/>
-                <w:sz w:val="18"/>
-              </w:rPr>
-              <w:t xml:space="preserve"> </w:t>
-            </w:r>
-            <w:r>
-              <w:rPr>
-                <w:sz w:val="18"/>
-              </w:rPr>
-              <w:t>seguridad.</w:t>
-            </w:r>
-          </w:p>
-        </w:tc>
-      </w:tr>
-      <w:tr>
-        <w:trPr>
-          <w:cnfStyle w:val="000000100000" w:firstRow="0" w:lastRow="0" w:firstColumn="0" w:lastColumn="0" w:oddVBand="0" w:evenVBand="0" w:oddHBand="1" w:evenHBand="0" w:firstRowFirstColumn="0" w:firstRowLastColumn="0" w:lastRowFirstColumn="0" w:lastRowLastColumn="0"/>
-          <w:trHeight w:val="412"/>
-        </w:trPr>
-        <w:tc>
-          <w:tcPr>
-            <w:cnfStyle w:val="001000000000" w:firstRow="0" w:lastRow="0" w:firstColumn="1" w:lastColumn="0" w:oddVBand="0" w:evenVBand="0" w:oddHBand="0" w:evenHBand="0" w:firstRowFirstColumn="0" w:firstRowLastColumn="0" w:lastRowFirstColumn="0" w:lastRowLastColumn="0"/>
-            <w:tcW w:w="3137" w:type="dxa"/>
-          </w:tcPr>
-          <w:p>
-            <w:pPr>
-              <w:pStyle w:val="TableParagraph"/>
-              <w:spacing w:before="1"/>
-              <w:ind w:left="113"/>
-              <w:rPr>
-                <w:sz w:val="18"/>
-              </w:rPr>
-            </w:pPr>
-            <w:r>
-              <w:rPr>
-                <w:sz w:val="18"/>
-              </w:rPr>
-              <w:t>Pruebas</w:t>
-            </w:r>
-            <w:r>
-              <w:rPr>
-                <w:spacing w:val="-3"/>
-                <w:sz w:val="18"/>
-              </w:rPr>
-              <w:t xml:space="preserve"> </w:t>
-            </w:r>
-            <w:r>
-              <w:rPr>
-                <w:sz w:val="18"/>
-              </w:rPr>
-              <w:t>de</w:t>
-            </w:r>
-            <w:r>
-              <w:rPr>
-                <w:spacing w:val="-3"/>
-                <w:sz w:val="18"/>
-              </w:rPr>
-              <w:t xml:space="preserve"> </w:t>
-            </w:r>
-            <w:r>
-              <w:rPr>
-                <w:sz w:val="18"/>
-              </w:rPr>
-              <w:t>Configuración</w:t>
-            </w:r>
-          </w:p>
-        </w:tc>
-        <w:tc>
-          <w:tcPr>
-            <w:cnfStyle w:val="000100000000" w:firstRow="0" w:lastRow="0" w:firstColumn="0" w:lastColumn="1" w:oddVBand="0" w:evenVBand="0" w:oddHBand="0" w:evenHBand="0" w:firstRowFirstColumn="0" w:firstRowLastColumn="0" w:lastRowFirstColumn="0" w:lastRowLastColumn="0"/>
-            <w:tcW w:w="5682" w:type="dxa"/>
-          </w:tcPr>
-          <w:p>
-            <w:pPr>
-              <w:pStyle w:val="TableParagraph"/>
-              <w:numPr>
-                <w:ilvl w:val="0"/>
-                <w:numId w:val="2"/>
-              </w:numPr>
-              <w:tabs>
-                <w:tab w:val="left" w:pos="829"/>
-                <w:tab w:val="left" w:pos="830"/>
-              </w:tabs>
-              <w:spacing w:before="1"/>
-              <w:ind w:hanging="362"/>
-              <w:rPr>
-                <w:sz w:val="18"/>
-              </w:rPr>
-            </w:pPr>
-            <w:r>
-              <w:rPr>
-                <w:sz w:val="18"/>
-              </w:rPr>
-              <w:t>Resumen</w:t>
-            </w:r>
-            <w:r>
-              <w:rPr>
-                <w:spacing w:val="-3"/>
-                <w:sz w:val="18"/>
-              </w:rPr>
-              <w:t xml:space="preserve"> </w:t>
-            </w:r>
-            <w:r>
-              <w:rPr>
-                <w:sz w:val="18"/>
-              </w:rPr>
-              <w:t>de</w:t>
-            </w:r>
-            <w:r>
-              <w:rPr>
-                <w:spacing w:val="-2"/>
-                <w:sz w:val="18"/>
-              </w:rPr>
-              <w:t xml:space="preserve"> </w:t>
-            </w:r>
-            <w:r>
-              <w:rPr>
-                <w:sz w:val="18"/>
-              </w:rPr>
-              <w:t>validación</w:t>
-            </w:r>
-            <w:r>
-              <w:rPr>
-                <w:spacing w:val="-3"/>
-                <w:sz w:val="18"/>
-              </w:rPr>
-              <w:t xml:space="preserve"> </w:t>
-            </w:r>
-            <w:r>
-              <w:rPr>
-                <w:sz w:val="18"/>
-              </w:rPr>
-              <w:t>de</w:t>
-            </w:r>
-            <w:r>
-              <w:rPr>
-                <w:spacing w:val="-2"/>
-                <w:sz w:val="18"/>
-              </w:rPr>
-              <w:t xml:space="preserve"> </w:t>
-            </w:r>
-            <w:r>
-              <w:rPr>
-                <w:sz w:val="18"/>
-              </w:rPr>
-              <w:t>la</w:t>
-            </w:r>
-            <w:r>
-              <w:rPr>
-                <w:spacing w:val="-2"/>
-                <w:sz w:val="18"/>
-              </w:rPr>
-              <w:t xml:space="preserve"> </w:t>
-            </w:r>
-            <w:r>
-              <w:rPr>
-                <w:sz w:val="18"/>
-              </w:rPr>
-              <w:t>prueba.</w:t>
-            </w:r>
-          </w:p>
-        </w:tc>
-      </w:tr>
-      <w:tr>
-        <w:trPr>
           <w:trHeight w:val="415"/>
         </w:trPr>
         <w:tc>
@@ -15716,33 +13462,7 @@
               <w:rPr>
                 <w:sz w:val="18"/>
               </w:rPr>
-              <w:t>Pruebas</w:t>
-            </w:r>
-            <w:r>
-              <w:rPr>
-                <w:spacing w:val="-2"/>
-                <w:sz w:val="18"/>
-              </w:rPr>
-              <w:t xml:space="preserve"> </w:t>
-            </w:r>
-            <w:r>
-              <w:rPr>
-                <w:sz w:val="18"/>
-              </w:rPr>
-              <w:t>de</w:t>
-            </w:r>
-            <w:r>
-              <w:rPr>
-                <w:spacing w:val="-3"/>
-                <w:sz w:val="18"/>
-              </w:rPr>
-              <w:t xml:space="preserve"> </w:t>
-            </w:r>
-            <w:r>
-              <w:rPr>
-                <w:sz w:val="18"/>
-              </w:rPr>
-              <w:t>Aceptación</w:t>
+              <w:t xml:space="preserve">Pruebas de Caja Negra </w:t>
             </w:r>
           </w:p>
         </w:tc>
@@ -15844,129 +13564,6 @@
       </w:tr>
       <w:tr>
         <w:trPr>
-          <w:cnfStyle w:val="000000100000" w:firstRow="0" w:lastRow="0" w:firstColumn="0" w:lastColumn="0" w:oddVBand="0" w:evenVBand="0" w:oddHBand="1" w:evenHBand="0" w:firstRowFirstColumn="0" w:firstRowLastColumn="0" w:lastRowFirstColumn="0" w:lastRowLastColumn="0"/>
-          <w:trHeight w:val="415"/>
-        </w:trPr>
-        <w:tc>
-          <w:tcPr>
-            <w:cnfStyle w:val="001000000000" w:firstRow="0" w:lastRow="0" w:firstColumn="1" w:lastColumn="0" w:oddVBand="0" w:evenVBand="0" w:oddHBand="0" w:evenHBand="0" w:firstRowFirstColumn="0" w:firstRowLastColumn="0" w:lastRowFirstColumn="0" w:lastRowLastColumn="0"/>
-            <w:tcW w:w="3137" w:type="dxa"/>
-          </w:tcPr>
-          <w:p>
-            <w:pPr>
-              <w:pStyle w:val="TableParagraph"/>
-              <w:spacing w:before="0"/>
-              <w:ind w:left="113"/>
-              <w:rPr>
-                <w:sz w:val="18"/>
-              </w:rPr>
-            </w:pPr>
-            <w:r>
-              <w:rPr>
-                <w:sz w:val="18"/>
-              </w:rPr>
-              <w:t xml:space="preserve">Pruebas de Caja Negra </w:t>
-            </w:r>
-          </w:p>
-        </w:tc>
-        <w:tc>
-          <w:tcPr>
-            <w:cnfStyle w:val="000100000000" w:firstRow="0" w:lastRow="0" w:firstColumn="0" w:lastColumn="1" w:oddVBand="0" w:evenVBand="0" w:oddHBand="0" w:evenHBand="0" w:firstRowFirstColumn="0" w:firstRowLastColumn="0" w:lastRowFirstColumn="0" w:lastRowLastColumn="0"/>
-            <w:tcW w:w="5682" w:type="dxa"/>
-          </w:tcPr>
-          <w:p>
-            <w:pPr>
-              <w:pStyle w:val="TableParagraph"/>
-              <w:numPr>
-                <w:ilvl w:val="0"/>
-                <w:numId w:val="1"/>
-              </w:numPr>
-              <w:tabs>
-                <w:tab w:val="left" w:pos="829"/>
-                <w:tab w:val="left" w:pos="830"/>
-              </w:tabs>
-              <w:spacing w:before="0"/>
-              <w:ind w:hanging="362"/>
-              <w:rPr>
-                <w:sz w:val="18"/>
-              </w:rPr>
-            </w:pPr>
-            <w:r>
-              <w:rPr>
-                <w:sz w:val="18"/>
-              </w:rPr>
-              <w:t>Resumen</w:t>
-            </w:r>
-            <w:r>
-              <w:rPr>
-                <w:spacing w:val="-3"/>
-                <w:sz w:val="18"/>
-              </w:rPr>
-              <w:t xml:space="preserve"> </w:t>
-            </w:r>
-            <w:r>
-              <w:rPr>
-                <w:sz w:val="18"/>
-              </w:rPr>
-              <w:t>de</w:t>
-            </w:r>
-            <w:r>
-              <w:rPr>
-                <w:spacing w:val="-2"/>
-                <w:sz w:val="18"/>
-              </w:rPr>
-              <w:t xml:space="preserve"> </w:t>
-            </w:r>
-            <w:r>
-              <w:rPr>
-                <w:sz w:val="18"/>
-              </w:rPr>
-              <w:t>validación</w:t>
-            </w:r>
-            <w:r>
-              <w:rPr>
-                <w:spacing w:val="-3"/>
-                <w:sz w:val="18"/>
-              </w:rPr>
-              <w:t xml:space="preserve"> </w:t>
-            </w:r>
-            <w:r>
-              <w:rPr>
-                <w:sz w:val="18"/>
-              </w:rPr>
-              <w:t>de</w:t>
-            </w:r>
-            <w:r>
-              <w:rPr>
-                <w:spacing w:val="-2"/>
-                <w:sz w:val="18"/>
-              </w:rPr>
-              <w:t xml:space="preserve"> </w:t>
-            </w:r>
-            <w:r>
-              <w:rPr>
-                <w:sz w:val="18"/>
-              </w:rPr>
-              <w:t>la</w:t>
-            </w:r>
-            <w:r>
-              <w:rPr>
-                <w:spacing w:val="-2"/>
-                <w:sz w:val="18"/>
-              </w:rPr>
-              <w:t xml:space="preserve"> </w:t>
-            </w:r>
-            <w:r>
-              <w:rPr>
-                <w:sz w:val="18"/>
-              </w:rPr>
-              <w:t>prueba.</w:t>
-            </w:r>
-          </w:p>
-        </w:tc>
-      </w:tr>
-      <w:tr>
-        <w:trPr>
           <w:cnfStyle w:val="010000000000" w:firstRow="0" w:lastRow="1" w:firstColumn="0" w:lastColumn="0" w:oddVBand="0" w:evenVBand="0" w:oddHBand="0" w:evenHBand="0" w:firstRowFirstColumn="0" w:firstRowLastColumn="0" w:lastRowFirstColumn="0" w:lastRowLastColumn="0"/>
           <w:trHeight w:val="415"/>
         </w:trPr>
@@ -15988,6 +13585,7 @@
               <w:rPr>
                 <w:sz w:val="18"/>
               </w:rPr>
+              <w:lastRenderedPageBreak/>
               <w:t xml:space="preserve">Pruebas de Caja </w:t>
             </w:r>
             <w:r>
@@ -16183,8 +13781,8 @@
           <w:lang w:val="es-CO"/>
         </w:rPr>
       </w:pPr>
-      <w:bookmarkStart w:id="25" w:name="_Toc87519030"/>
-      <w:bookmarkStart w:id="26" w:name="_Toc87802033"/>
+      <w:bookmarkStart w:id="22" w:name="_Toc87519030"/>
+      <w:bookmarkStart w:id="23" w:name="_Toc90406116"/>
       <w:r>
         <w:rPr>
           <w:lang w:val="es-CO"/>
@@ -16209,32 +13807,32 @@
         </w:rPr>
         <w:t xml:space="preserve"> administradores</w:t>
       </w:r>
+      <w:bookmarkEnd w:id="22"/>
+      <w:bookmarkEnd w:id="23"/>
+    </w:p>
+    <w:p>
+      <w:pPr>
+        <w:pStyle w:val="Ttulo2"/>
+        <w:rPr>
+          <w:lang w:val="es-CO"/>
+        </w:rPr>
+      </w:pPr>
+      <w:bookmarkStart w:id="24" w:name="_Toc87519031"/>
+      <w:bookmarkStart w:id="25" w:name="_Toc90406117"/>
+      <w:r>
+        <w:rPr>
+          <w:lang w:val="es-CO"/>
+        </w:rPr>
+        <w:t>3.1</w:t>
+      </w:r>
+      <w:r>
+        <w:rPr>
+          <w:lang w:val="es-CO"/>
+        </w:rPr>
+        <w:t xml:space="preserve"> requerimientos funcionales</w:t>
+      </w:r>
+      <w:bookmarkEnd w:id="24"/>
       <w:bookmarkEnd w:id="25"/>
-      <w:bookmarkEnd w:id="26"/>
-    </w:p>
-    <w:p>
-      <w:pPr>
-        <w:pStyle w:val="Ttulo2"/>
-        <w:rPr>
-          <w:lang w:val="es-CO"/>
-        </w:rPr>
-      </w:pPr>
-      <w:bookmarkStart w:id="27" w:name="_Toc87519031"/>
-      <w:bookmarkStart w:id="28" w:name="_Toc87802034"/>
-      <w:r>
-        <w:rPr>
-          <w:lang w:val="es-CO"/>
-        </w:rPr>
-        <w:t>3.1</w:t>
-      </w:r>
-      <w:r>
-        <w:rPr>
-          <w:lang w:val="es-CO"/>
-        </w:rPr>
-        <w:t xml:space="preserve"> requerimientos funcionales</w:t>
-      </w:r>
-      <w:bookmarkEnd w:id="27"/>
-      <w:bookmarkEnd w:id="28"/>
     </w:p>
     <w:tbl>
       <w:tblPr>
@@ -16634,8 +14232,8 @@
           <w:lang w:val="es-CO"/>
         </w:rPr>
       </w:pPr>
-      <w:bookmarkStart w:id="29" w:name="_Toc87519032"/>
-      <w:bookmarkStart w:id="30" w:name="_Toc87802035"/>
+      <w:bookmarkStart w:id="26" w:name="_Toc87519032"/>
+      <w:bookmarkStart w:id="27" w:name="_Toc90406118"/>
       <w:r>
         <w:rPr>
           <w:lang w:val="es-CO"/>
@@ -16648,8 +14246,8 @@
         </w:rPr>
         <w:t>.2 requerimiento no-funcional</w:t>
       </w:r>
-      <w:bookmarkEnd w:id="29"/>
-      <w:bookmarkEnd w:id="30"/>
+      <w:bookmarkEnd w:id="26"/>
+      <w:bookmarkEnd w:id="27"/>
     </w:p>
     <w:tbl>
       <w:tblPr>
@@ -16801,6 +14399,7 @@
               <w:rPr>
                 <w:lang w:val="es-CO"/>
               </w:rPr>
+              <w:lastRenderedPageBreak/>
               <w:t>Consultar cambios y modificaciones en el software</w:t>
             </w:r>
           </w:p>
@@ -16936,8 +14535,8 @@
           <w:lang w:val="es-CO"/>
         </w:rPr>
       </w:pPr>
-      <w:bookmarkStart w:id="31" w:name="_Toc87519033"/>
-      <w:bookmarkStart w:id="32" w:name="_Toc87802036"/>
+      <w:bookmarkStart w:id="28" w:name="_Toc87519033"/>
+      <w:bookmarkStart w:id="29" w:name="_Toc90406119"/>
       <w:r>
         <w:rPr>
           <w:lang w:val="es-CO"/>
@@ -16950,32 +14549,32 @@
         </w:rPr>
         <w:t>requerimientos empleados</w:t>
       </w:r>
+      <w:bookmarkEnd w:id="28"/>
+      <w:bookmarkEnd w:id="29"/>
+    </w:p>
+    <w:p>
+      <w:pPr>
+        <w:pStyle w:val="Ttulo2"/>
+        <w:rPr>
+          <w:lang w:val="es-CO"/>
+        </w:rPr>
+      </w:pPr>
+      <w:bookmarkStart w:id="30" w:name="_Toc87519034"/>
+      <w:bookmarkStart w:id="31" w:name="_Toc90406120"/>
+      <w:r>
+        <w:rPr>
+          <w:lang w:val="es-CO"/>
+        </w:rPr>
+        <w:t>4</w:t>
+      </w:r>
+      <w:r>
+        <w:rPr>
+          <w:lang w:val="es-CO"/>
+        </w:rPr>
+        <w:t>.1 requerimiento funcional</w:t>
+      </w:r>
+      <w:bookmarkEnd w:id="30"/>
       <w:bookmarkEnd w:id="31"/>
-      <w:bookmarkEnd w:id="32"/>
-    </w:p>
-    <w:p>
-      <w:pPr>
-        <w:pStyle w:val="Ttulo2"/>
-        <w:rPr>
-          <w:lang w:val="es-CO"/>
-        </w:rPr>
-      </w:pPr>
-      <w:bookmarkStart w:id="33" w:name="_Toc87519034"/>
-      <w:bookmarkStart w:id="34" w:name="_Toc87802037"/>
-      <w:r>
-        <w:rPr>
-          <w:lang w:val="es-CO"/>
-        </w:rPr>
-        <w:t>4</w:t>
-      </w:r>
-      <w:r>
-        <w:rPr>
-          <w:lang w:val="es-CO"/>
-        </w:rPr>
-        <w:t>.1 requerimiento funcional</w:t>
-      </w:r>
-      <w:bookmarkEnd w:id="33"/>
-      <w:bookmarkEnd w:id="34"/>
     </w:p>
     <w:tbl>
       <w:tblPr>
@@ -17166,8 +14765,8 @@
           <w:lang w:val="es-CO"/>
         </w:rPr>
       </w:pPr>
-      <w:bookmarkStart w:id="35" w:name="_Toc87519035"/>
-      <w:bookmarkStart w:id="36" w:name="_Toc87802038"/>
+      <w:bookmarkStart w:id="32" w:name="_Toc87519035"/>
+      <w:bookmarkStart w:id="33" w:name="_Toc90406121"/>
       <w:r>
         <w:rPr>
           <w:lang w:val="es-CO"/>
@@ -17180,8 +14779,8 @@
         </w:rPr>
         <w:t>.2 requerimiento no-funcional</w:t>
       </w:r>
-      <w:bookmarkEnd w:id="35"/>
-      <w:bookmarkEnd w:id="36"/>
+      <w:bookmarkEnd w:id="32"/>
+      <w:bookmarkEnd w:id="33"/>
     </w:p>
     <w:tbl>
       <w:tblPr>
@@ -17369,8 +14968,8 @@
           <w:lang w:val="es-CO"/>
         </w:rPr>
       </w:pPr>
-      <w:bookmarkStart w:id="37" w:name="_Toc87519036"/>
-      <w:bookmarkStart w:id="38" w:name="_Toc87802039"/>
+      <w:bookmarkStart w:id="34" w:name="_Toc87519036"/>
+      <w:bookmarkStart w:id="35" w:name="_Toc90406122"/>
       <w:r>
         <w:rPr>
           <w:lang w:val="es-CO"/>
@@ -17383,32 +14982,32 @@
         </w:rPr>
         <w:t xml:space="preserve"> requerimiento cliente</w:t>
       </w:r>
+      <w:bookmarkEnd w:id="34"/>
+      <w:bookmarkEnd w:id="35"/>
+    </w:p>
+    <w:p>
+      <w:pPr>
+        <w:pStyle w:val="Ttulo2"/>
+        <w:rPr>
+          <w:lang w:val="es-CO"/>
+        </w:rPr>
+      </w:pPr>
+      <w:bookmarkStart w:id="36" w:name="_Toc87519037"/>
+      <w:bookmarkStart w:id="37" w:name="_Toc90406123"/>
+      <w:r>
+        <w:rPr>
+          <w:lang w:val="es-CO"/>
+        </w:rPr>
+        <w:t>5</w:t>
+      </w:r>
+      <w:r>
+        <w:rPr>
+          <w:lang w:val="es-CO"/>
+        </w:rPr>
+        <w:t>.1 requerimientos funcionales</w:t>
+      </w:r>
+      <w:bookmarkEnd w:id="36"/>
       <w:bookmarkEnd w:id="37"/>
-      <w:bookmarkEnd w:id="38"/>
-    </w:p>
-    <w:p>
-      <w:pPr>
-        <w:pStyle w:val="Ttulo2"/>
-        <w:rPr>
-          <w:lang w:val="es-CO"/>
-        </w:rPr>
-      </w:pPr>
-      <w:bookmarkStart w:id="39" w:name="_Toc87519037"/>
-      <w:bookmarkStart w:id="40" w:name="_Toc87802040"/>
-      <w:r>
-        <w:rPr>
-          <w:lang w:val="es-CO"/>
-        </w:rPr>
-        <w:t>5</w:t>
-      </w:r>
-      <w:r>
-        <w:rPr>
-          <w:lang w:val="es-CO"/>
-        </w:rPr>
-        <w:t>.1 requerimientos funcionales</w:t>
-      </w:r>
-      <w:bookmarkEnd w:id="39"/>
-      <w:bookmarkEnd w:id="40"/>
     </w:p>
     <w:tbl>
       <w:tblPr>
@@ -17547,7 +15146,7 @@
           <w:lang w:val="es-CO"/>
         </w:rPr>
       </w:pPr>
-      <w:bookmarkStart w:id="41" w:name="_Toc87802041"/>
+      <w:bookmarkStart w:id="38" w:name="_Toc90406124"/>
       <w:r>
         <w:rPr>
           <w:lang w:val="es-CO"/>
@@ -17560,7 +15159,7 @@
         </w:rPr>
         <w:t>.2 requerimientos no-funcionales</w:t>
       </w:r>
-      <w:bookmarkEnd w:id="41"/>
+      <w:bookmarkEnd w:id="38"/>
     </w:p>
     <w:tbl>
       <w:tblPr>

</xml_diff>